<commit_message>
Add Test Case for 'GESTIONE BLOG'
</commit_message>
<xml_diff>
--- a/2021-12-09/Test Plan.docx
+++ b/2021-12-09/Test Plan.docx
@@ -14,6 +14,13 @@
           <w:color w:val="000000"/>
         </w:rPr>
       </w:pPr>
+      <w:r>
+        <w:rPr>
+          <w:rFonts w:asciiTheme="majorHAnsi" w:hAnsiTheme="majorHAnsi" w:cstheme="majorHAnsi"/>
+          <w:color w:val="000000"/>
+        </w:rPr>
+        <w:t>w</w:t>
+      </w:r>
       <w:r>
         <w:rPr>
           <w:rFonts w:asciiTheme="majorHAnsi" w:hAnsiTheme="majorHAnsi" w:cstheme="majorHAnsi"/>
@@ -8424,8 +8431,9 @@
                 <w:szCs w:val="20"/>
                 <w:lang w:val="en-US" w:eastAsia="it-IT"/>
               </w:rPr>
-              <w:t>AS2.LNP2.FNP2.</w:t>
-            </w:r>
+              <w:t>AS2.LNP</w:t>
+            </w:r>
+            <w:proofErr w:type="gramStart"/>
             <w:r>
               <w:rPr>
                 <w:rFonts w:asciiTheme="majorHAnsi" w:eastAsia="Times New Roman" w:hAnsiTheme="majorHAnsi" w:cstheme="majorHAnsi"/>
@@ -8434,7 +8442,28 @@
                 <w:szCs w:val="20"/>
                 <w:lang w:val="en-US" w:eastAsia="it-IT"/>
               </w:rPr>
-              <w:t>LRP2.</w:t>
+              <w:t>2.FNP2.</w:t>
+            </w:r>
+            <w:r>
+              <w:rPr>
+                <w:rFonts w:asciiTheme="majorHAnsi" w:eastAsia="Times New Roman" w:hAnsiTheme="majorHAnsi" w:cstheme="majorHAnsi"/>
+                <w:color w:val="000000"/>
+                <w:sz w:val="20"/>
+                <w:szCs w:val="20"/>
+                <w:lang w:val="en-US" w:eastAsia="it-IT"/>
+              </w:rPr>
+              <w:t>LRP</w:t>
+            </w:r>
+            <w:proofErr w:type="gramEnd"/>
+            <w:r>
+              <w:rPr>
+                <w:rFonts w:asciiTheme="majorHAnsi" w:eastAsia="Times New Roman" w:hAnsiTheme="majorHAnsi" w:cstheme="majorHAnsi"/>
+                <w:color w:val="000000"/>
+                <w:sz w:val="20"/>
+                <w:szCs w:val="20"/>
+                <w:lang w:val="en-US" w:eastAsia="it-IT"/>
+              </w:rPr>
+              <w:t>2.</w:t>
             </w:r>
             <w:r>
               <w:rPr>
@@ -8539,8 +8568,9 @@
                 <w:szCs w:val="20"/>
                 <w:lang w:val="en-US" w:eastAsia="it-IT"/>
               </w:rPr>
-              <w:t>AS2.LNP2.FNP2.</w:t>
-            </w:r>
+              <w:t>AS2.LNP</w:t>
+            </w:r>
+            <w:proofErr w:type="gramStart"/>
             <w:r>
               <w:rPr>
                 <w:rFonts w:asciiTheme="majorHAnsi" w:eastAsia="Times New Roman" w:hAnsiTheme="majorHAnsi" w:cstheme="majorHAnsi"/>
@@ -8549,7 +8579,28 @@
                 <w:szCs w:val="20"/>
                 <w:lang w:val="en-US" w:eastAsia="it-IT"/>
               </w:rPr>
-              <w:t>LRP2.</w:t>
+              <w:t>2.FNP2.</w:t>
+            </w:r>
+            <w:r>
+              <w:rPr>
+                <w:rFonts w:asciiTheme="majorHAnsi" w:eastAsia="Times New Roman" w:hAnsiTheme="majorHAnsi" w:cstheme="majorHAnsi"/>
+                <w:color w:val="000000"/>
+                <w:sz w:val="20"/>
+                <w:szCs w:val="20"/>
+                <w:lang w:val="en-US" w:eastAsia="it-IT"/>
+              </w:rPr>
+              <w:t>LRP</w:t>
+            </w:r>
+            <w:proofErr w:type="gramEnd"/>
+            <w:r>
+              <w:rPr>
+                <w:rFonts w:asciiTheme="majorHAnsi" w:eastAsia="Times New Roman" w:hAnsiTheme="majorHAnsi" w:cstheme="majorHAnsi"/>
+                <w:color w:val="000000"/>
+                <w:sz w:val="20"/>
+                <w:szCs w:val="20"/>
+                <w:lang w:val="en-US" w:eastAsia="it-IT"/>
+              </w:rPr>
+              <w:t>2.</w:t>
             </w:r>
             <w:r>
               <w:rPr>
@@ -8664,7 +8715,29 @@
                 <w:szCs w:val="20"/>
                 <w:lang w:val="en-US" w:eastAsia="it-IT"/>
               </w:rPr>
-              <w:t>AS2.LNP2.FNP1</w:t>
+              <w:t>AS2.LNP</w:t>
+            </w:r>
+            <w:proofErr w:type="gramStart"/>
+            <w:r>
+              <w:rPr>
+                <w:rFonts w:asciiTheme="majorHAnsi" w:eastAsia="Times New Roman" w:hAnsiTheme="majorHAnsi" w:cstheme="majorHAnsi"/>
+                <w:color w:val="000000"/>
+                <w:sz w:val="20"/>
+                <w:szCs w:val="20"/>
+                <w:lang w:val="en-US" w:eastAsia="it-IT"/>
+              </w:rPr>
+              <w:t>2.FNP</w:t>
+            </w:r>
+            <w:proofErr w:type="gramEnd"/>
+            <w:r>
+              <w:rPr>
+                <w:rFonts w:asciiTheme="majorHAnsi" w:eastAsia="Times New Roman" w:hAnsiTheme="majorHAnsi" w:cstheme="majorHAnsi"/>
+                <w:color w:val="000000"/>
+                <w:sz w:val="20"/>
+                <w:szCs w:val="20"/>
+                <w:lang w:val="en-US" w:eastAsia="it-IT"/>
+              </w:rPr>
+              <w:t>1</w:t>
             </w:r>
           </w:p>
         </w:tc>
@@ -8935,7 +9008,23 @@
                 <w:sz w:val="20"/>
                 <w:szCs w:val="20"/>
               </w:rPr>
-              <w:t>AS2.LNP2.FNP2.LRP1</w:t>
+              <w:t>AS2.LNP</w:t>
+            </w:r>
+            <w:proofErr w:type="gramStart"/>
+            <w:r>
+              <w:rPr>
+                <w:sz w:val="20"/>
+                <w:szCs w:val="20"/>
+              </w:rPr>
+              <w:t>2.FNP2.LRP</w:t>
+            </w:r>
+            <w:proofErr w:type="gramEnd"/>
+            <w:r>
+              <w:rPr>
+                <w:sz w:val="20"/>
+                <w:szCs w:val="20"/>
+              </w:rPr>
+              <w:t>1</w:t>
             </w:r>
           </w:p>
         </w:tc>
@@ -9996,7 +10085,29 @@
                 <w:szCs w:val="20"/>
                 <w:lang w:eastAsia="it-IT"/>
               </w:rPr>
-              <w:t>LNE2.FNE2.EXEM2</w:t>
+              <w:t>LNE</w:t>
+            </w:r>
+            <w:proofErr w:type="gramStart"/>
+            <w:r>
+              <w:rPr>
+                <w:rFonts w:asciiTheme="majorHAnsi" w:eastAsia="Times New Roman" w:hAnsiTheme="majorHAnsi" w:cstheme="majorHAnsi"/>
+                <w:color w:val="000000"/>
+                <w:sz w:val="20"/>
+                <w:szCs w:val="20"/>
+                <w:lang w:eastAsia="it-IT"/>
+              </w:rPr>
+              <w:t>2.FNE2.EXEM</w:t>
+            </w:r>
+            <w:proofErr w:type="gramEnd"/>
+            <w:r>
+              <w:rPr>
+                <w:rFonts w:asciiTheme="majorHAnsi" w:eastAsia="Times New Roman" w:hAnsiTheme="majorHAnsi" w:cstheme="majorHAnsi"/>
+                <w:color w:val="000000"/>
+                <w:sz w:val="20"/>
+                <w:szCs w:val="20"/>
+                <w:lang w:eastAsia="it-IT"/>
+              </w:rPr>
+              <w:t>2</w:t>
             </w:r>
           </w:p>
         </w:tc>
@@ -10131,7 +10242,29 @@
                 <w:szCs w:val="20"/>
                 <w:lang w:eastAsia="it-IT"/>
               </w:rPr>
-              <w:t>LNE2.FNE2.EXEM1</w:t>
+              <w:t>LNE</w:t>
+            </w:r>
+            <w:proofErr w:type="gramStart"/>
+            <w:r>
+              <w:rPr>
+                <w:rFonts w:asciiTheme="majorHAnsi" w:eastAsia="Times New Roman" w:hAnsiTheme="majorHAnsi" w:cstheme="majorHAnsi"/>
+                <w:color w:val="000000"/>
+                <w:sz w:val="20"/>
+                <w:szCs w:val="20"/>
+                <w:lang w:eastAsia="it-IT"/>
+              </w:rPr>
+              <w:t>2.FNE2.EXEM</w:t>
+            </w:r>
+            <w:proofErr w:type="gramEnd"/>
+            <w:r>
+              <w:rPr>
+                <w:rFonts w:asciiTheme="majorHAnsi" w:eastAsia="Times New Roman" w:hAnsiTheme="majorHAnsi" w:cstheme="majorHAnsi"/>
+                <w:color w:val="000000"/>
+                <w:sz w:val="20"/>
+                <w:szCs w:val="20"/>
+                <w:lang w:eastAsia="it-IT"/>
+              </w:rPr>
+              <w:t>1</w:t>
             </w:r>
           </w:p>
         </w:tc>
@@ -10539,7 +10672,29 @@
                 <w:szCs w:val="20"/>
                 <w:lang w:eastAsia="it-IT"/>
               </w:rPr>
-              <w:t>LNE2.FNE2.EXEM2</w:t>
+              <w:t>LNE</w:t>
+            </w:r>
+            <w:proofErr w:type="gramStart"/>
+            <w:r>
+              <w:rPr>
+                <w:rFonts w:asciiTheme="majorHAnsi" w:eastAsia="Times New Roman" w:hAnsiTheme="majorHAnsi" w:cstheme="majorHAnsi"/>
+                <w:color w:val="000000"/>
+                <w:sz w:val="20"/>
+                <w:szCs w:val="20"/>
+                <w:lang w:eastAsia="it-IT"/>
+              </w:rPr>
+              <w:t>2.FNE2.EXEM</w:t>
+            </w:r>
+            <w:proofErr w:type="gramEnd"/>
+            <w:r>
+              <w:rPr>
+                <w:rFonts w:asciiTheme="majorHAnsi" w:eastAsia="Times New Roman" w:hAnsiTheme="majorHAnsi" w:cstheme="majorHAnsi"/>
+                <w:color w:val="000000"/>
+                <w:sz w:val="20"/>
+                <w:szCs w:val="20"/>
+                <w:lang w:eastAsia="it-IT"/>
+              </w:rPr>
+              <w:t>2</w:t>
             </w:r>
           </w:p>
         </w:tc>
@@ -10848,7 +11003,25 @@
                 <w:sz w:val="24"/>
                 <w:szCs w:val="24"/>
               </w:rPr>
-              <w:t xml:space="preserve">1. Lunghezza = 0 – campo vuoto [property </w:t>
+              <w:t>1. Lunghezza = 0 – campo vuoto [</w:t>
+            </w:r>
+            <w:proofErr w:type="spellStart"/>
+            <w:r>
+              <w:rPr>
+                <w:rFonts w:asciiTheme="majorHAnsi" w:hAnsiTheme="majorHAnsi" w:cstheme="majorHAnsi"/>
+                <w:sz w:val="24"/>
+                <w:szCs w:val="24"/>
+              </w:rPr>
+              <w:t>property</w:t>
+            </w:r>
+            <w:proofErr w:type="spellEnd"/>
+            <w:r>
+              <w:rPr>
+                <w:rFonts w:asciiTheme="majorHAnsi" w:hAnsiTheme="majorHAnsi" w:cstheme="majorHAnsi"/>
+                <w:sz w:val="24"/>
+                <w:szCs w:val="24"/>
+              </w:rPr>
+              <w:t xml:space="preserve"> </w:t>
             </w:r>
             <w:proofErr w:type="spellStart"/>
             <w:r>
@@ -10905,7 +11078,25 @@
                 <w:sz w:val="24"/>
                 <w:szCs w:val="24"/>
               </w:rPr>
-              <w:t xml:space="preserve">2. Lunghezza &gt;= 1 [property </w:t>
+              <w:t>2. Lunghezza &gt;= 1 [</w:t>
+            </w:r>
+            <w:proofErr w:type="spellStart"/>
+            <w:r>
+              <w:rPr>
+                <w:rFonts w:asciiTheme="majorHAnsi" w:hAnsiTheme="majorHAnsi" w:cstheme="majorHAnsi"/>
+                <w:sz w:val="24"/>
+                <w:szCs w:val="24"/>
+              </w:rPr>
+              <w:t>property</w:t>
+            </w:r>
+            <w:proofErr w:type="spellEnd"/>
+            <w:r>
+              <w:rPr>
+                <w:rFonts w:asciiTheme="majorHAnsi" w:hAnsiTheme="majorHAnsi" w:cstheme="majorHAnsi"/>
+                <w:sz w:val="24"/>
+                <w:szCs w:val="24"/>
+              </w:rPr>
+              <w:t xml:space="preserve"> </w:t>
             </w:r>
             <w:proofErr w:type="spellStart"/>
             <w:r>
@@ -11117,7 +11308,25 @@
                 <w:sz w:val="24"/>
                 <w:szCs w:val="24"/>
               </w:rPr>
-              <w:t xml:space="preserve">1. Lunghezza = 0 – campo vuoto [property </w:t>
+              <w:t>1. Lunghezza = 0 – campo vuoto [</w:t>
+            </w:r>
+            <w:proofErr w:type="spellStart"/>
+            <w:r>
+              <w:rPr>
+                <w:rFonts w:asciiTheme="majorHAnsi" w:hAnsiTheme="majorHAnsi" w:cstheme="majorHAnsi"/>
+                <w:sz w:val="24"/>
+                <w:szCs w:val="24"/>
+              </w:rPr>
+              <w:t>property</w:t>
+            </w:r>
+            <w:proofErr w:type="spellEnd"/>
+            <w:r>
+              <w:rPr>
+                <w:rFonts w:asciiTheme="majorHAnsi" w:hAnsiTheme="majorHAnsi" w:cstheme="majorHAnsi"/>
+                <w:sz w:val="24"/>
+                <w:szCs w:val="24"/>
+              </w:rPr>
+              <w:t xml:space="preserve"> </w:t>
             </w:r>
             <w:proofErr w:type="spellStart"/>
             <w:r>
@@ -11174,7 +11383,25 @@
                 <w:sz w:val="24"/>
                 <w:szCs w:val="24"/>
               </w:rPr>
-              <w:t xml:space="preserve">2. Lunghezza &gt;= 1 [property </w:t>
+              <w:t>2. Lunghezza &gt;= 1 [</w:t>
+            </w:r>
+            <w:proofErr w:type="spellStart"/>
+            <w:r>
+              <w:rPr>
+                <w:rFonts w:asciiTheme="majorHAnsi" w:hAnsiTheme="majorHAnsi" w:cstheme="majorHAnsi"/>
+                <w:sz w:val="24"/>
+                <w:szCs w:val="24"/>
+              </w:rPr>
+              <w:t>property</w:t>
+            </w:r>
+            <w:proofErr w:type="spellEnd"/>
+            <w:r>
+              <w:rPr>
+                <w:rFonts w:asciiTheme="majorHAnsi" w:hAnsiTheme="majorHAnsi" w:cstheme="majorHAnsi"/>
+                <w:sz w:val="24"/>
+                <w:szCs w:val="24"/>
+              </w:rPr>
+              <w:t xml:space="preserve"> </w:t>
             </w:r>
             <w:proofErr w:type="spellStart"/>
             <w:r>
@@ -11396,7 +11623,25 @@
                 <w:sz w:val="24"/>
                 <w:szCs w:val="24"/>
               </w:rPr>
-              <w:t xml:space="preserve">1. Lunghezza = 0 – campo vuoto [property </w:t>
+              <w:t>1. Lunghezza = 0 – campo vuoto [</w:t>
+            </w:r>
+            <w:proofErr w:type="spellStart"/>
+            <w:r>
+              <w:rPr>
+                <w:rFonts w:asciiTheme="majorHAnsi" w:hAnsiTheme="majorHAnsi" w:cstheme="majorHAnsi"/>
+                <w:sz w:val="24"/>
+                <w:szCs w:val="24"/>
+              </w:rPr>
+              <w:t>property</w:t>
+            </w:r>
+            <w:proofErr w:type="spellEnd"/>
+            <w:r>
+              <w:rPr>
+                <w:rFonts w:asciiTheme="majorHAnsi" w:hAnsiTheme="majorHAnsi" w:cstheme="majorHAnsi"/>
+                <w:sz w:val="24"/>
+                <w:szCs w:val="24"/>
+              </w:rPr>
+              <w:t xml:space="preserve"> </w:t>
             </w:r>
             <w:proofErr w:type="spellStart"/>
             <w:r>
@@ -11453,7 +11698,25 @@
                 <w:sz w:val="24"/>
                 <w:szCs w:val="24"/>
               </w:rPr>
-              <w:t xml:space="preserve">2. Lunghezza &gt;= 1 [property </w:t>
+              <w:t>2. Lunghezza &gt;= 1 [</w:t>
+            </w:r>
+            <w:proofErr w:type="spellStart"/>
+            <w:r>
+              <w:rPr>
+                <w:rFonts w:asciiTheme="majorHAnsi" w:hAnsiTheme="majorHAnsi" w:cstheme="majorHAnsi"/>
+                <w:sz w:val="24"/>
+                <w:szCs w:val="24"/>
+              </w:rPr>
+              <w:t>property</w:t>
+            </w:r>
+            <w:proofErr w:type="spellEnd"/>
+            <w:r>
+              <w:rPr>
+                <w:rFonts w:asciiTheme="majorHAnsi" w:hAnsiTheme="majorHAnsi" w:cstheme="majorHAnsi"/>
+                <w:sz w:val="24"/>
+                <w:szCs w:val="24"/>
+              </w:rPr>
+              <w:t xml:space="preserve"> </w:t>
             </w:r>
             <w:proofErr w:type="spellStart"/>
             <w:r>
@@ -12292,7 +12555,25 @@
                 <w:sz w:val="24"/>
                 <w:szCs w:val="24"/>
               </w:rPr>
-              <w:t xml:space="preserve">1. Lunghezza = 0 – campo vuoto [property </w:t>
+              <w:t>1. Lunghezza = 0 – campo vuoto [</w:t>
+            </w:r>
+            <w:proofErr w:type="spellStart"/>
+            <w:r>
+              <w:rPr>
+                <w:rFonts w:asciiTheme="majorHAnsi" w:hAnsiTheme="majorHAnsi" w:cstheme="majorHAnsi"/>
+                <w:sz w:val="24"/>
+                <w:szCs w:val="24"/>
+              </w:rPr>
+              <w:t>property</w:t>
+            </w:r>
+            <w:proofErr w:type="spellEnd"/>
+            <w:r>
+              <w:rPr>
+                <w:rFonts w:asciiTheme="majorHAnsi" w:hAnsiTheme="majorHAnsi" w:cstheme="majorHAnsi"/>
+                <w:sz w:val="24"/>
+                <w:szCs w:val="24"/>
+              </w:rPr>
+              <w:t xml:space="preserve"> </w:t>
             </w:r>
             <w:proofErr w:type="spellStart"/>
             <w:r>
@@ -12349,7 +12630,25 @@
                 <w:sz w:val="24"/>
                 <w:szCs w:val="24"/>
               </w:rPr>
-              <w:t xml:space="preserve">2. Lunghezza &gt;= 1 [property </w:t>
+              <w:t>2. Lunghezza &gt;= 1 [</w:t>
+            </w:r>
+            <w:proofErr w:type="spellStart"/>
+            <w:r>
+              <w:rPr>
+                <w:rFonts w:asciiTheme="majorHAnsi" w:hAnsiTheme="majorHAnsi" w:cstheme="majorHAnsi"/>
+                <w:sz w:val="24"/>
+                <w:szCs w:val="24"/>
+              </w:rPr>
+              <w:t>property</w:t>
+            </w:r>
+            <w:proofErr w:type="spellEnd"/>
+            <w:r>
+              <w:rPr>
+                <w:rFonts w:asciiTheme="majorHAnsi" w:hAnsiTheme="majorHAnsi" w:cstheme="majorHAnsi"/>
+                <w:sz w:val="24"/>
+                <w:szCs w:val="24"/>
+              </w:rPr>
+              <w:t xml:space="preserve"> </w:t>
             </w:r>
             <w:proofErr w:type="spellStart"/>
             <w:r>
@@ -12450,7 +12749,25 @@
                 <w:sz w:val="24"/>
                 <w:szCs w:val="24"/>
               </w:rPr>
-              <w:t xml:space="preserve">1. Non rispetta il formato [property </w:t>
+              <w:t>1. Non rispetta il formato [</w:t>
+            </w:r>
+            <w:proofErr w:type="spellStart"/>
+            <w:r>
+              <w:rPr>
+                <w:rFonts w:asciiTheme="majorHAnsi" w:hAnsiTheme="majorHAnsi" w:cstheme="majorHAnsi"/>
+                <w:sz w:val="24"/>
+                <w:szCs w:val="24"/>
+              </w:rPr>
+              <w:t>property</w:t>
+            </w:r>
+            <w:proofErr w:type="spellEnd"/>
+            <w:r>
+              <w:rPr>
+                <w:rFonts w:asciiTheme="majorHAnsi" w:hAnsiTheme="majorHAnsi" w:cstheme="majorHAnsi"/>
+                <w:sz w:val="24"/>
+                <w:szCs w:val="24"/>
+              </w:rPr>
+              <w:t xml:space="preserve"> </w:t>
             </w:r>
             <w:proofErr w:type="spellStart"/>
             <w:r>
@@ -12519,6 +12836,7 @@
               </w:rPr>
               <w:t>2. Rispetta il formato [</w:t>
             </w:r>
+            <w:proofErr w:type="spellStart"/>
             <w:r>
               <w:rPr>
                 <w:rFonts w:asciiTheme="majorHAnsi" w:hAnsiTheme="majorHAnsi" w:cstheme="majorHAnsi"/>
@@ -12527,9 +12845,9 @@
                 <w:sz w:val="24"/>
                 <w:szCs w:val="24"/>
               </w:rPr>
-              <w:t xml:space="preserve">if </w:t>
-            </w:r>
-            <w:proofErr w:type="spellStart"/>
+              <w:t>if</w:t>
+            </w:r>
+            <w:proofErr w:type="spellEnd"/>
             <w:r>
               <w:rPr>
                 <w:rFonts w:asciiTheme="majorHAnsi" w:hAnsiTheme="majorHAnsi" w:cstheme="majorHAnsi"/>
@@ -12538,8 +12856,9 @@
                 <w:sz w:val="24"/>
                 <w:szCs w:val="24"/>
               </w:rPr>
-              <w:t>valid</w:t>
-            </w:r>
+              <w:t xml:space="preserve"> </w:t>
+            </w:r>
+            <w:proofErr w:type="spellStart"/>
             <w:r>
               <w:rPr>
                 <w:rFonts w:asciiTheme="majorHAnsi" w:hAnsiTheme="majorHAnsi" w:cstheme="majorHAnsi"/>
@@ -12548,7 +12867,7 @@
                 <w:sz w:val="24"/>
                 <w:szCs w:val="24"/>
               </w:rPr>
-              <w:t>L</w:t>
+              <w:t>valid</w:t>
             </w:r>
             <w:r>
               <w:rPr>
@@ -12558,7 +12877,7 @@
                 <w:sz w:val="24"/>
                 <w:szCs w:val="24"/>
               </w:rPr>
-              <w:t>I</w:t>
+              <w:t>L</w:t>
             </w:r>
             <w:r>
               <w:rPr>
@@ -12568,6 +12887,16 @@
                 <w:sz w:val="24"/>
                 <w:szCs w:val="24"/>
               </w:rPr>
+              <w:t>I</w:t>
+            </w:r>
+            <w:r>
+              <w:rPr>
+                <w:rFonts w:asciiTheme="majorHAnsi" w:hAnsiTheme="majorHAnsi" w:cstheme="majorHAnsi"/>
+                <w:i/>
+                <w:iCs/>
+                <w:sz w:val="24"/>
+                <w:szCs w:val="24"/>
+              </w:rPr>
               <w:t>Value</w:t>
             </w:r>
             <w:proofErr w:type="spellEnd"/>
@@ -12577,7 +12906,25 @@
                 <w:sz w:val="24"/>
                 <w:szCs w:val="24"/>
               </w:rPr>
-              <w:t xml:space="preserve">] [property </w:t>
+              <w:t>] [</w:t>
+            </w:r>
+            <w:proofErr w:type="spellStart"/>
+            <w:r>
+              <w:rPr>
+                <w:rFonts w:asciiTheme="majorHAnsi" w:hAnsiTheme="majorHAnsi" w:cstheme="majorHAnsi"/>
+                <w:sz w:val="24"/>
+                <w:szCs w:val="24"/>
+              </w:rPr>
+              <w:t>property</w:t>
+            </w:r>
+            <w:proofErr w:type="spellEnd"/>
+            <w:r>
+              <w:rPr>
+                <w:rFonts w:asciiTheme="majorHAnsi" w:hAnsiTheme="majorHAnsi" w:cstheme="majorHAnsi"/>
+                <w:sz w:val="24"/>
+                <w:szCs w:val="24"/>
+              </w:rPr>
+              <w:t xml:space="preserve"> </w:t>
             </w:r>
             <w:proofErr w:type="spellStart"/>
             <w:r>
@@ -12725,6 +13072,7 @@
               </w:rPr>
               <w:t>2. Esiste nel database [</w:t>
             </w:r>
+            <w:proofErr w:type="spellStart"/>
             <w:r>
               <w:rPr>
                 <w:rFonts w:asciiTheme="majorHAnsi" w:hAnsiTheme="majorHAnsi" w:cstheme="majorHAnsi"/>
@@ -12733,9 +13081,9 @@
                 <w:sz w:val="24"/>
                 <w:szCs w:val="24"/>
               </w:rPr>
-              <w:t xml:space="preserve">if </w:t>
-            </w:r>
-            <w:proofErr w:type="spellStart"/>
+              <w:t>if</w:t>
+            </w:r>
+            <w:proofErr w:type="spellEnd"/>
             <w:r>
               <w:rPr>
                 <w:rFonts w:asciiTheme="majorHAnsi" w:hAnsiTheme="majorHAnsi" w:cstheme="majorHAnsi"/>
@@ -12744,8 +13092,9 @@
                 <w:sz w:val="24"/>
                 <w:szCs w:val="24"/>
               </w:rPr>
-              <w:t>validF</w:t>
-            </w:r>
+              <w:t xml:space="preserve"> </w:t>
+            </w:r>
+            <w:proofErr w:type="spellStart"/>
             <w:r>
               <w:rPr>
                 <w:rFonts w:asciiTheme="majorHAnsi" w:hAnsiTheme="majorHAnsi" w:cstheme="majorHAnsi"/>
@@ -12754,7 +13103,7 @@
                 <w:sz w:val="24"/>
                 <w:szCs w:val="24"/>
               </w:rPr>
-              <w:t>I</w:t>
+              <w:t>validF</w:t>
             </w:r>
             <w:r>
               <w:rPr>
@@ -12764,6 +13113,16 @@
                 <w:sz w:val="24"/>
                 <w:szCs w:val="24"/>
               </w:rPr>
+              <w:t>I</w:t>
+            </w:r>
+            <w:r>
+              <w:rPr>
+                <w:rFonts w:asciiTheme="majorHAnsi" w:hAnsiTheme="majorHAnsi" w:cstheme="majorHAnsi"/>
+                <w:i/>
+                <w:iCs/>
+                <w:sz w:val="24"/>
+                <w:szCs w:val="24"/>
+              </w:rPr>
               <w:t>Value</w:t>
             </w:r>
             <w:proofErr w:type="spellEnd"/>
@@ -12773,7 +13132,25 @@
                 <w:sz w:val="24"/>
                 <w:szCs w:val="24"/>
               </w:rPr>
-              <w:t xml:space="preserve">] [property </w:t>
+              <w:t>] [</w:t>
+            </w:r>
+            <w:proofErr w:type="spellStart"/>
+            <w:r>
+              <w:rPr>
+                <w:rFonts w:asciiTheme="majorHAnsi" w:hAnsiTheme="majorHAnsi" w:cstheme="majorHAnsi"/>
+                <w:sz w:val="24"/>
+                <w:szCs w:val="24"/>
+              </w:rPr>
+              <w:t>property</w:t>
+            </w:r>
+            <w:proofErr w:type="spellEnd"/>
+            <w:r>
+              <w:rPr>
+                <w:rFonts w:asciiTheme="majorHAnsi" w:hAnsiTheme="majorHAnsi" w:cstheme="majorHAnsi"/>
+                <w:sz w:val="24"/>
+                <w:szCs w:val="24"/>
+              </w:rPr>
+              <w:t xml:space="preserve"> </w:t>
             </w:r>
             <w:r>
               <w:rPr>
@@ -13678,7 +14055,25 @@
                 <w:sz w:val="24"/>
                 <w:szCs w:val="24"/>
               </w:rPr>
-              <w:t xml:space="preserve">1. Lunghezza = 0 – campo vuoto [property </w:t>
+              <w:t>1. Lunghezza = 0 – campo vuoto [</w:t>
+            </w:r>
+            <w:proofErr w:type="spellStart"/>
+            <w:r>
+              <w:rPr>
+                <w:rFonts w:asciiTheme="majorHAnsi" w:hAnsiTheme="majorHAnsi" w:cstheme="majorHAnsi"/>
+                <w:sz w:val="24"/>
+                <w:szCs w:val="24"/>
+              </w:rPr>
+              <w:t>property</w:t>
+            </w:r>
+            <w:proofErr w:type="spellEnd"/>
+            <w:r>
+              <w:rPr>
+                <w:rFonts w:asciiTheme="majorHAnsi" w:hAnsiTheme="majorHAnsi" w:cstheme="majorHAnsi"/>
+                <w:sz w:val="24"/>
+                <w:szCs w:val="24"/>
+              </w:rPr>
+              <w:t xml:space="preserve"> </w:t>
             </w:r>
             <w:proofErr w:type="spellStart"/>
             <w:r>
@@ -13715,7 +14110,25 @@
                 <w:sz w:val="24"/>
                 <w:szCs w:val="24"/>
               </w:rPr>
-              <w:t xml:space="preserve">2. Lunghezza &gt;= 1 [property </w:t>
+              <w:t>2. Lunghezza &gt;= 1 [</w:t>
+            </w:r>
+            <w:proofErr w:type="spellStart"/>
+            <w:r>
+              <w:rPr>
+                <w:rFonts w:asciiTheme="majorHAnsi" w:hAnsiTheme="majorHAnsi" w:cstheme="majorHAnsi"/>
+                <w:sz w:val="24"/>
+                <w:szCs w:val="24"/>
+              </w:rPr>
+              <w:t>property</w:t>
+            </w:r>
+            <w:proofErr w:type="spellEnd"/>
+            <w:r>
+              <w:rPr>
+                <w:rFonts w:asciiTheme="majorHAnsi" w:hAnsiTheme="majorHAnsi" w:cstheme="majorHAnsi"/>
+                <w:sz w:val="24"/>
+                <w:szCs w:val="24"/>
+              </w:rPr>
+              <w:t xml:space="preserve"> </w:t>
             </w:r>
             <w:proofErr w:type="spellStart"/>
             <w:r>
@@ -13792,7 +14205,25 @@
                 <w:sz w:val="24"/>
                 <w:szCs w:val="24"/>
               </w:rPr>
-              <w:t xml:space="preserve">1. Non rispetta il formato [property </w:t>
+              <w:t>1. Non rispetta il formato [</w:t>
+            </w:r>
+            <w:proofErr w:type="spellStart"/>
+            <w:r>
+              <w:rPr>
+                <w:rFonts w:asciiTheme="majorHAnsi" w:hAnsiTheme="majorHAnsi" w:cstheme="majorHAnsi"/>
+                <w:sz w:val="24"/>
+                <w:szCs w:val="24"/>
+              </w:rPr>
+              <w:t>property</w:t>
+            </w:r>
+            <w:proofErr w:type="spellEnd"/>
+            <w:r>
+              <w:rPr>
+                <w:rFonts w:asciiTheme="majorHAnsi" w:hAnsiTheme="majorHAnsi" w:cstheme="majorHAnsi"/>
+                <w:sz w:val="24"/>
+                <w:szCs w:val="24"/>
+              </w:rPr>
+              <w:t xml:space="preserve"> </w:t>
             </w:r>
             <w:proofErr w:type="spellStart"/>
             <w:r>
@@ -13831,6 +14262,7 @@
               </w:rPr>
               <w:t>2. Rispetta il formato [</w:t>
             </w:r>
+            <w:proofErr w:type="spellStart"/>
             <w:r>
               <w:rPr>
                 <w:rFonts w:asciiTheme="majorHAnsi" w:hAnsiTheme="majorHAnsi" w:cstheme="majorHAnsi"/>
@@ -13839,9 +14271,9 @@
                 <w:sz w:val="24"/>
                 <w:szCs w:val="24"/>
               </w:rPr>
-              <w:t xml:space="preserve">if </w:t>
-            </w:r>
-            <w:proofErr w:type="spellStart"/>
+              <w:t>if</w:t>
+            </w:r>
+            <w:proofErr w:type="spellEnd"/>
             <w:r>
               <w:rPr>
                 <w:rFonts w:asciiTheme="majorHAnsi" w:hAnsiTheme="majorHAnsi" w:cstheme="majorHAnsi"/>
@@ -13850,6 +14282,17 @@
                 <w:sz w:val="24"/>
                 <w:szCs w:val="24"/>
               </w:rPr>
+              <w:t xml:space="preserve"> </w:t>
+            </w:r>
+            <w:proofErr w:type="spellStart"/>
+            <w:r>
+              <w:rPr>
+                <w:rFonts w:asciiTheme="majorHAnsi" w:hAnsiTheme="majorHAnsi" w:cstheme="majorHAnsi"/>
+                <w:i/>
+                <w:iCs/>
+                <w:sz w:val="24"/>
+                <w:szCs w:val="24"/>
+              </w:rPr>
               <w:t>validLNValue</w:t>
             </w:r>
             <w:proofErr w:type="spellEnd"/>
@@ -13859,7 +14302,25 @@
                 <w:sz w:val="24"/>
                 <w:szCs w:val="24"/>
               </w:rPr>
-              <w:t xml:space="preserve">] [property </w:t>
+              <w:t>] [</w:t>
+            </w:r>
+            <w:proofErr w:type="spellStart"/>
+            <w:r>
+              <w:rPr>
+                <w:rFonts w:asciiTheme="majorHAnsi" w:hAnsiTheme="majorHAnsi" w:cstheme="majorHAnsi"/>
+                <w:sz w:val="24"/>
+                <w:szCs w:val="24"/>
+              </w:rPr>
+              <w:t>property</w:t>
+            </w:r>
+            <w:proofErr w:type="spellEnd"/>
+            <w:r>
+              <w:rPr>
+                <w:rFonts w:asciiTheme="majorHAnsi" w:hAnsiTheme="majorHAnsi" w:cstheme="majorHAnsi"/>
+                <w:sz w:val="24"/>
+                <w:szCs w:val="24"/>
+              </w:rPr>
+              <w:t xml:space="preserve"> </w:t>
             </w:r>
             <w:proofErr w:type="spellStart"/>
             <w:r>
@@ -13970,7 +14431,25 @@
                 <w:sz w:val="24"/>
                 <w:szCs w:val="24"/>
               </w:rPr>
-              <w:t xml:space="preserve">siste nel database [property </w:t>
+              <w:t>siste nel database [</w:t>
+            </w:r>
+            <w:proofErr w:type="spellStart"/>
+            <w:r>
+              <w:rPr>
+                <w:rFonts w:asciiTheme="majorHAnsi" w:hAnsiTheme="majorHAnsi" w:cstheme="majorHAnsi"/>
+                <w:sz w:val="24"/>
+                <w:szCs w:val="24"/>
+              </w:rPr>
+              <w:t>property</w:t>
+            </w:r>
+            <w:proofErr w:type="spellEnd"/>
+            <w:r>
+              <w:rPr>
+                <w:rFonts w:asciiTheme="majorHAnsi" w:hAnsiTheme="majorHAnsi" w:cstheme="majorHAnsi"/>
+                <w:sz w:val="24"/>
+                <w:szCs w:val="24"/>
+              </w:rPr>
+              <w:t xml:space="preserve"> </w:t>
             </w:r>
             <w:proofErr w:type="spellStart"/>
             <w:r>
@@ -14025,6 +14504,7 @@
               </w:rPr>
               <w:t>siste nel database [</w:t>
             </w:r>
+            <w:proofErr w:type="spellStart"/>
             <w:r>
               <w:rPr>
                 <w:rFonts w:asciiTheme="majorHAnsi" w:hAnsiTheme="majorHAnsi" w:cstheme="majorHAnsi"/>
@@ -14033,9 +14513,9 @@
                 <w:sz w:val="24"/>
                 <w:szCs w:val="24"/>
               </w:rPr>
-              <w:t xml:space="preserve">if </w:t>
-            </w:r>
-            <w:proofErr w:type="spellStart"/>
+              <w:t>if</w:t>
+            </w:r>
+            <w:proofErr w:type="spellEnd"/>
             <w:r>
               <w:rPr>
                 <w:rFonts w:asciiTheme="majorHAnsi" w:hAnsiTheme="majorHAnsi" w:cstheme="majorHAnsi"/>
@@ -14044,6 +14524,17 @@
                 <w:sz w:val="24"/>
                 <w:szCs w:val="24"/>
               </w:rPr>
+              <w:t xml:space="preserve"> </w:t>
+            </w:r>
+            <w:proofErr w:type="spellStart"/>
+            <w:r>
+              <w:rPr>
+                <w:rFonts w:asciiTheme="majorHAnsi" w:hAnsiTheme="majorHAnsi" w:cstheme="majorHAnsi"/>
+                <w:i/>
+                <w:iCs/>
+                <w:sz w:val="24"/>
+                <w:szCs w:val="24"/>
+              </w:rPr>
               <w:t>validFNValue</w:t>
             </w:r>
             <w:proofErr w:type="spellEnd"/>
@@ -14053,7 +14544,25 @@
                 <w:sz w:val="24"/>
                 <w:szCs w:val="24"/>
               </w:rPr>
-              <w:t xml:space="preserve">] [property </w:t>
+              <w:t>] [</w:t>
+            </w:r>
+            <w:proofErr w:type="spellStart"/>
+            <w:r>
+              <w:rPr>
+                <w:rFonts w:asciiTheme="majorHAnsi" w:hAnsiTheme="majorHAnsi" w:cstheme="majorHAnsi"/>
+                <w:sz w:val="24"/>
+                <w:szCs w:val="24"/>
+              </w:rPr>
+              <w:t>property</w:t>
+            </w:r>
+            <w:proofErr w:type="spellEnd"/>
+            <w:r>
+              <w:rPr>
+                <w:rFonts w:asciiTheme="majorHAnsi" w:hAnsiTheme="majorHAnsi" w:cstheme="majorHAnsi"/>
+                <w:sz w:val="24"/>
+                <w:szCs w:val="24"/>
+              </w:rPr>
+              <w:t xml:space="preserve"> </w:t>
             </w:r>
             <w:r>
               <w:rPr>
@@ -14396,6 +14905,7 @@
               </w:rPr>
               <w:t>2. Rispetta il formato [</w:t>
             </w:r>
+            <w:proofErr w:type="spellStart"/>
             <w:r>
               <w:rPr>
                 <w:rFonts w:asciiTheme="majorHAnsi" w:hAnsiTheme="majorHAnsi" w:cstheme="majorHAnsi"/>
@@ -14404,9 +14914,9 @@
                 <w:sz w:val="24"/>
                 <w:szCs w:val="24"/>
               </w:rPr>
-              <w:t xml:space="preserve">if </w:t>
-            </w:r>
-            <w:proofErr w:type="spellStart"/>
+              <w:t>if</w:t>
+            </w:r>
+            <w:proofErr w:type="spellEnd"/>
             <w:r>
               <w:rPr>
                 <w:rFonts w:asciiTheme="majorHAnsi" w:hAnsiTheme="majorHAnsi" w:cstheme="majorHAnsi"/>
@@ -14415,6 +14925,17 @@
                 <w:sz w:val="24"/>
                 <w:szCs w:val="24"/>
               </w:rPr>
+              <w:t xml:space="preserve"> </w:t>
+            </w:r>
+            <w:proofErr w:type="spellStart"/>
+            <w:r>
+              <w:rPr>
+                <w:rFonts w:asciiTheme="majorHAnsi" w:hAnsiTheme="majorHAnsi" w:cstheme="majorHAnsi"/>
+                <w:i/>
+                <w:iCs/>
+                <w:sz w:val="24"/>
+                <w:szCs w:val="24"/>
+              </w:rPr>
               <w:t>validLNValue</w:t>
             </w:r>
             <w:proofErr w:type="spellEnd"/>
@@ -14424,8 +14945,27 @@
                 <w:sz w:val="24"/>
                 <w:szCs w:val="24"/>
               </w:rPr>
-              <w:t xml:space="preserve">] [property </w:t>
-            </w:r>
+              <w:t>] [</w:t>
+            </w:r>
+            <w:proofErr w:type="spellStart"/>
+            <w:r>
+              <w:rPr>
+                <w:rFonts w:asciiTheme="majorHAnsi" w:hAnsiTheme="majorHAnsi" w:cstheme="majorHAnsi"/>
+                <w:sz w:val="24"/>
+                <w:szCs w:val="24"/>
+              </w:rPr>
+              <w:t>property</w:t>
+            </w:r>
+            <w:proofErr w:type="spellEnd"/>
+            <w:r>
+              <w:rPr>
+                <w:rFonts w:asciiTheme="majorHAnsi" w:hAnsiTheme="majorHAnsi" w:cstheme="majorHAnsi"/>
+                <w:sz w:val="24"/>
+                <w:szCs w:val="24"/>
+              </w:rPr>
+              <w:t xml:space="preserve"> </w:t>
+            </w:r>
+            <w:proofErr w:type="spellStart"/>
             <w:r>
               <w:rPr>
                 <w:rFonts w:asciiTheme="majorHAnsi" w:hAnsiTheme="majorHAnsi" w:cstheme="majorHAnsi"/>
@@ -14436,6 +14976,7 @@
               </w:rPr>
               <w:t>validFPValue</w:t>
             </w:r>
+            <w:proofErr w:type="spellEnd"/>
             <w:r>
               <w:rPr>
                 <w:rFonts w:asciiTheme="majorHAnsi" w:hAnsiTheme="majorHAnsi" w:cstheme="majorHAnsi"/>
@@ -14513,7 +15054,25 @@
                 <w:sz w:val="24"/>
                 <w:szCs w:val="24"/>
               </w:rPr>
-              <w:t xml:space="preserve"> [property </w:t>
+              <w:t xml:space="preserve"> [</w:t>
+            </w:r>
+            <w:proofErr w:type="spellStart"/>
+            <w:r>
+              <w:rPr>
+                <w:rFonts w:asciiTheme="majorHAnsi" w:hAnsiTheme="majorHAnsi" w:cstheme="majorHAnsi"/>
+                <w:sz w:val="24"/>
+                <w:szCs w:val="24"/>
+              </w:rPr>
+              <w:t>property</w:t>
+            </w:r>
+            <w:proofErr w:type="spellEnd"/>
+            <w:r>
+              <w:rPr>
+                <w:rFonts w:asciiTheme="majorHAnsi" w:hAnsiTheme="majorHAnsi" w:cstheme="majorHAnsi"/>
+                <w:sz w:val="24"/>
+                <w:szCs w:val="24"/>
+              </w:rPr>
+              <w:t xml:space="preserve"> </w:t>
             </w:r>
             <w:proofErr w:type="spellStart"/>
             <w:r>
@@ -14568,6 +15127,7 @@
               </w:rPr>
               <w:t>[</w:t>
             </w:r>
+            <w:proofErr w:type="spellStart"/>
             <w:r>
               <w:rPr>
                 <w:rFonts w:asciiTheme="majorHAnsi" w:hAnsiTheme="majorHAnsi" w:cstheme="majorHAnsi"/>
@@ -14576,15 +15136,56 @@
                 <w:sz w:val="24"/>
                 <w:szCs w:val="24"/>
               </w:rPr>
-              <w:t>if validFPValue</w:t>
-            </w:r>
-            <w:r>
-              <w:rPr>
-                <w:rFonts w:asciiTheme="majorHAnsi" w:hAnsiTheme="majorHAnsi" w:cstheme="majorHAnsi"/>
-                <w:sz w:val="24"/>
-                <w:szCs w:val="24"/>
-              </w:rPr>
-              <w:t xml:space="preserve">] [property </w:t>
+              <w:t>if</w:t>
+            </w:r>
+            <w:proofErr w:type="spellEnd"/>
+            <w:r>
+              <w:rPr>
+                <w:rFonts w:asciiTheme="majorHAnsi" w:hAnsiTheme="majorHAnsi" w:cstheme="majorHAnsi"/>
+                <w:i/>
+                <w:iCs/>
+                <w:sz w:val="24"/>
+                <w:szCs w:val="24"/>
+              </w:rPr>
+              <w:t xml:space="preserve"> </w:t>
+            </w:r>
+            <w:proofErr w:type="spellStart"/>
+            <w:r>
+              <w:rPr>
+                <w:rFonts w:asciiTheme="majorHAnsi" w:hAnsiTheme="majorHAnsi" w:cstheme="majorHAnsi"/>
+                <w:i/>
+                <w:iCs/>
+                <w:sz w:val="24"/>
+                <w:szCs w:val="24"/>
+              </w:rPr>
+              <w:t>validFPValue</w:t>
+            </w:r>
+            <w:proofErr w:type="spellEnd"/>
+            <w:r>
+              <w:rPr>
+                <w:rFonts w:asciiTheme="majorHAnsi" w:hAnsiTheme="majorHAnsi" w:cstheme="majorHAnsi"/>
+                <w:sz w:val="24"/>
+                <w:szCs w:val="24"/>
+              </w:rPr>
+              <w:t>] [</w:t>
+            </w:r>
+            <w:proofErr w:type="spellStart"/>
+            <w:r>
+              <w:rPr>
+                <w:rFonts w:asciiTheme="majorHAnsi" w:hAnsiTheme="majorHAnsi" w:cstheme="majorHAnsi"/>
+                <w:sz w:val="24"/>
+                <w:szCs w:val="24"/>
+              </w:rPr>
+              <w:t>property</w:t>
+            </w:r>
+            <w:proofErr w:type="spellEnd"/>
+            <w:r>
+              <w:rPr>
+                <w:rFonts w:asciiTheme="majorHAnsi" w:hAnsiTheme="majorHAnsi" w:cstheme="majorHAnsi"/>
+                <w:sz w:val="24"/>
+                <w:szCs w:val="24"/>
+              </w:rPr>
+              <w:t xml:space="preserve"> </w:t>
             </w:r>
             <w:proofErr w:type="spellStart"/>
             <w:r>
@@ -14789,7 +15390,25 @@
                 <w:sz w:val="24"/>
                 <w:szCs w:val="24"/>
               </w:rPr>
-              <w:t xml:space="preserve">2. Rispetta il formato [property </w:t>
+              <w:t>2. Rispetta il formato [</w:t>
+            </w:r>
+            <w:proofErr w:type="spellStart"/>
+            <w:r>
+              <w:rPr>
+                <w:rFonts w:asciiTheme="majorHAnsi" w:hAnsiTheme="majorHAnsi" w:cstheme="majorHAnsi"/>
+                <w:sz w:val="24"/>
+                <w:szCs w:val="24"/>
+              </w:rPr>
+              <w:t>property</w:t>
+            </w:r>
+            <w:proofErr w:type="spellEnd"/>
+            <w:r>
+              <w:rPr>
+                <w:rFonts w:asciiTheme="majorHAnsi" w:hAnsiTheme="majorHAnsi" w:cstheme="majorHAnsi"/>
+                <w:sz w:val="24"/>
+                <w:szCs w:val="24"/>
+              </w:rPr>
+              <w:t xml:space="preserve"> </w:t>
             </w:r>
             <w:proofErr w:type="spellStart"/>
             <w:r>
@@ -14866,7 +15485,25 @@
                 <w:sz w:val="24"/>
                 <w:szCs w:val="24"/>
               </w:rPr>
-              <w:t xml:space="preserve">1. Non rispetta l’intervallo [property </w:t>
+              <w:t>1. Non rispetta l’intervallo [</w:t>
+            </w:r>
+            <w:proofErr w:type="spellStart"/>
+            <w:r>
+              <w:rPr>
+                <w:rFonts w:asciiTheme="majorHAnsi" w:hAnsiTheme="majorHAnsi" w:cstheme="majorHAnsi"/>
+                <w:sz w:val="24"/>
+                <w:szCs w:val="24"/>
+              </w:rPr>
+              <w:t>property</w:t>
+            </w:r>
+            <w:proofErr w:type="spellEnd"/>
+            <w:r>
+              <w:rPr>
+                <w:rFonts w:asciiTheme="majorHAnsi" w:hAnsiTheme="majorHAnsi" w:cstheme="majorHAnsi"/>
+                <w:sz w:val="24"/>
+                <w:szCs w:val="24"/>
+              </w:rPr>
+              <w:t xml:space="preserve"> </w:t>
             </w:r>
             <w:proofErr w:type="spellStart"/>
             <w:r>
@@ -14905,6 +15542,7 @@
               </w:rPr>
               <w:t>2. Rispetta l’intervallo [</w:t>
             </w:r>
+            <w:proofErr w:type="spellStart"/>
             <w:r>
               <w:rPr>
                 <w:rFonts w:asciiTheme="majorHAnsi" w:hAnsiTheme="majorHAnsi" w:cstheme="majorHAnsi"/>
@@ -14913,9 +15551,9 @@
                 <w:sz w:val="24"/>
                 <w:szCs w:val="24"/>
               </w:rPr>
-              <w:t xml:space="preserve">if </w:t>
-            </w:r>
-            <w:proofErr w:type="spellStart"/>
+              <w:t>if</w:t>
+            </w:r>
+            <w:proofErr w:type="spellEnd"/>
             <w:r>
               <w:rPr>
                 <w:rFonts w:asciiTheme="majorHAnsi" w:hAnsiTheme="majorHAnsi" w:cstheme="majorHAnsi"/>
@@ -14924,6 +15562,17 @@
                 <w:sz w:val="24"/>
                 <w:szCs w:val="24"/>
               </w:rPr>
+              <w:t xml:space="preserve"> </w:t>
+            </w:r>
+            <w:proofErr w:type="spellStart"/>
+            <w:r>
+              <w:rPr>
+                <w:rFonts w:asciiTheme="majorHAnsi" w:hAnsiTheme="majorHAnsi" w:cstheme="majorHAnsi"/>
+                <w:i/>
+                <w:iCs/>
+                <w:sz w:val="24"/>
+                <w:szCs w:val="24"/>
+              </w:rPr>
               <w:t>validFDValue</w:t>
             </w:r>
             <w:proofErr w:type="spellEnd"/>
@@ -14933,7 +15582,25 @@
                 <w:sz w:val="24"/>
                 <w:szCs w:val="24"/>
               </w:rPr>
-              <w:t xml:space="preserve">] [property </w:t>
+              <w:t>] [</w:t>
+            </w:r>
+            <w:proofErr w:type="spellStart"/>
+            <w:r>
+              <w:rPr>
+                <w:rFonts w:asciiTheme="majorHAnsi" w:hAnsiTheme="majorHAnsi" w:cstheme="majorHAnsi"/>
+                <w:sz w:val="24"/>
+                <w:szCs w:val="24"/>
+              </w:rPr>
+              <w:t>property</w:t>
+            </w:r>
+            <w:proofErr w:type="spellEnd"/>
+            <w:r>
+              <w:rPr>
+                <w:rFonts w:asciiTheme="majorHAnsi" w:hAnsiTheme="majorHAnsi" w:cstheme="majorHAnsi"/>
+                <w:sz w:val="24"/>
+                <w:szCs w:val="24"/>
+              </w:rPr>
+              <w:t xml:space="preserve"> </w:t>
             </w:r>
             <w:proofErr w:type="spellStart"/>
             <w:r>
@@ -15129,7 +15796,25 @@
                 <w:sz w:val="24"/>
                 <w:szCs w:val="24"/>
               </w:rPr>
-              <w:t xml:space="preserve">1. Lunghezza = 0 – campo vuoto [property </w:t>
+              <w:t>1. Lunghezza = 0 – campo vuoto [</w:t>
+            </w:r>
+            <w:proofErr w:type="spellStart"/>
+            <w:r>
+              <w:rPr>
+                <w:rFonts w:asciiTheme="majorHAnsi" w:hAnsiTheme="majorHAnsi" w:cstheme="majorHAnsi"/>
+                <w:sz w:val="24"/>
+                <w:szCs w:val="24"/>
+              </w:rPr>
+              <w:t>property</w:t>
+            </w:r>
+            <w:proofErr w:type="spellEnd"/>
+            <w:r>
+              <w:rPr>
+                <w:rFonts w:asciiTheme="majorHAnsi" w:hAnsiTheme="majorHAnsi" w:cstheme="majorHAnsi"/>
+                <w:sz w:val="24"/>
+                <w:szCs w:val="24"/>
+              </w:rPr>
+              <w:t xml:space="preserve"> </w:t>
             </w:r>
             <w:proofErr w:type="spellStart"/>
             <w:r>
@@ -15166,7 +15851,25 @@
                 <w:sz w:val="24"/>
                 <w:szCs w:val="24"/>
               </w:rPr>
-              <w:t xml:space="preserve">2. Lunghezza &gt;= 1 [property </w:t>
+              <w:t>2. Lunghezza &gt;= 1 [</w:t>
+            </w:r>
+            <w:proofErr w:type="spellStart"/>
+            <w:r>
+              <w:rPr>
+                <w:rFonts w:asciiTheme="majorHAnsi" w:hAnsiTheme="majorHAnsi" w:cstheme="majorHAnsi"/>
+                <w:sz w:val="24"/>
+                <w:szCs w:val="24"/>
+              </w:rPr>
+              <w:t>property</w:t>
+            </w:r>
+            <w:proofErr w:type="spellEnd"/>
+            <w:r>
+              <w:rPr>
+                <w:rFonts w:asciiTheme="majorHAnsi" w:hAnsiTheme="majorHAnsi" w:cstheme="majorHAnsi"/>
+                <w:sz w:val="24"/>
+                <w:szCs w:val="24"/>
+              </w:rPr>
+              <w:t xml:space="preserve"> </w:t>
             </w:r>
             <w:proofErr w:type="spellStart"/>
             <w:r>
@@ -15353,7 +16056,25 @@
                 <w:sz w:val="24"/>
                 <w:szCs w:val="24"/>
               </w:rPr>
-              <w:t xml:space="preserve">1. Lunghezza = 0 – campo vuoto [property </w:t>
+              <w:t>1. Lunghezza = 0 – campo vuoto [</w:t>
+            </w:r>
+            <w:proofErr w:type="spellStart"/>
+            <w:r>
+              <w:rPr>
+                <w:rFonts w:asciiTheme="majorHAnsi" w:hAnsiTheme="majorHAnsi" w:cstheme="majorHAnsi"/>
+                <w:sz w:val="24"/>
+                <w:szCs w:val="24"/>
+              </w:rPr>
+              <w:t>property</w:t>
+            </w:r>
+            <w:proofErr w:type="spellEnd"/>
+            <w:r>
+              <w:rPr>
+                <w:rFonts w:asciiTheme="majorHAnsi" w:hAnsiTheme="majorHAnsi" w:cstheme="majorHAnsi"/>
+                <w:sz w:val="24"/>
+                <w:szCs w:val="24"/>
+              </w:rPr>
+              <w:t xml:space="preserve"> </w:t>
             </w:r>
             <w:proofErr w:type="spellStart"/>
             <w:r>
@@ -15391,7 +16112,25 @@
                 <w:szCs w:val="24"/>
               </w:rPr>
               <w:lastRenderedPageBreak/>
-              <w:t xml:space="preserve">2. Lunghezza &gt;= 1 [property </w:t>
+              <w:t>2. Lunghezza &gt;= 1 [</w:t>
+            </w:r>
+            <w:proofErr w:type="spellStart"/>
+            <w:r>
+              <w:rPr>
+                <w:rFonts w:asciiTheme="majorHAnsi" w:hAnsiTheme="majorHAnsi" w:cstheme="majorHAnsi"/>
+                <w:sz w:val="24"/>
+                <w:szCs w:val="24"/>
+              </w:rPr>
+              <w:t>property</w:t>
+            </w:r>
+            <w:proofErr w:type="spellEnd"/>
+            <w:r>
+              <w:rPr>
+                <w:rFonts w:asciiTheme="majorHAnsi" w:hAnsiTheme="majorHAnsi" w:cstheme="majorHAnsi"/>
+                <w:sz w:val="24"/>
+                <w:szCs w:val="24"/>
+              </w:rPr>
+              <w:t xml:space="preserve"> </w:t>
             </w:r>
             <w:proofErr w:type="spellStart"/>
             <w:r>
@@ -15469,7 +16208,25 @@
                 <w:sz w:val="24"/>
                 <w:szCs w:val="24"/>
               </w:rPr>
-              <w:t xml:space="preserve">1. Non rispetta il formato [property </w:t>
+              <w:t>1. Non rispetta il formato [</w:t>
+            </w:r>
+            <w:proofErr w:type="spellStart"/>
+            <w:r>
+              <w:rPr>
+                <w:rFonts w:asciiTheme="majorHAnsi" w:hAnsiTheme="majorHAnsi" w:cstheme="majorHAnsi"/>
+                <w:sz w:val="24"/>
+                <w:szCs w:val="24"/>
+              </w:rPr>
+              <w:t>property</w:t>
+            </w:r>
+            <w:proofErr w:type="spellEnd"/>
+            <w:r>
+              <w:rPr>
+                <w:rFonts w:asciiTheme="majorHAnsi" w:hAnsiTheme="majorHAnsi" w:cstheme="majorHAnsi"/>
+                <w:sz w:val="24"/>
+                <w:szCs w:val="24"/>
+              </w:rPr>
+              <w:t xml:space="preserve"> </w:t>
             </w:r>
             <w:proofErr w:type="spellStart"/>
             <w:r>
@@ -15508,6 +16265,7 @@
               </w:rPr>
               <w:t>2. Rispetta il formato [</w:t>
             </w:r>
+            <w:proofErr w:type="spellStart"/>
             <w:r>
               <w:rPr>
                 <w:rFonts w:asciiTheme="majorHAnsi" w:hAnsiTheme="majorHAnsi" w:cstheme="majorHAnsi"/>
@@ -15516,9 +16274,9 @@
                 <w:sz w:val="24"/>
                 <w:szCs w:val="24"/>
               </w:rPr>
-              <w:t xml:space="preserve">if </w:t>
-            </w:r>
-            <w:proofErr w:type="spellStart"/>
+              <w:t>if</w:t>
+            </w:r>
+            <w:proofErr w:type="spellEnd"/>
             <w:r>
               <w:rPr>
                 <w:rFonts w:asciiTheme="majorHAnsi" w:hAnsiTheme="majorHAnsi" w:cstheme="majorHAnsi"/>
@@ -15527,6 +16285,17 @@
                 <w:sz w:val="24"/>
                 <w:szCs w:val="24"/>
               </w:rPr>
+              <w:t xml:space="preserve"> </w:t>
+            </w:r>
+            <w:proofErr w:type="spellStart"/>
+            <w:r>
+              <w:rPr>
+                <w:rFonts w:asciiTheme="majorHAnsi" w:hAnsiTheme="majorHAnsi" w:cstheme="majorHAnsi"/>
+                <w:i/>
+                <w:iCs/>
+                <w:sz w:val="24"/>
+                <w:szCs w:val="24"/>
+              </w:rPr>
               <w:t>validLCValue</w:t>
             </w:r>
             <w:proofErr w:type="spellEnd"/>
@@ -15536,7 +16305,25 @@
                 <w:sz w:val="24"/>
                 <w:szCs w:val="24"/>
               </w:rPr>
-              <w:t xml:space="preserve">] [property </w:t>
+              <w:t>] [</w:t>
+            </w:r>
+            <w:proofErr w:type="spellStart"/>
+            <w:r>
+              <w:rPr>
+                <w:rFonts w:asciiTheme="majorHAnsi" w:hAnsiTheme="majorHAnsi" w:cstheme="majorHAnsi"/>
+                <w:sz w:val="24"/>
+                <w:szCs w:val="24"/>
+              </w:rPr>
+              <w:t>property</w:t>
+            </w:r>
+            <w:proofErr w:type="spellEnd"/>
+            <w:r>
+              <w:rPr>
+                <w:rFonts w:asciiTheme="majorHAnsi" w:hAnsiTheme="majorHAnsi" w:cstheme="majorHAnsi"/>
+                <w:sz w:val="24"/>
+                <w:szCs w:val="24"/>
+              </w:rPr>
+              <w:t xml:space="preserve"> </w:t>
             </w:r>
             <w:proofErr w:type="spellStart"/>
             <w:r>
@@ -15723,7 +16510,25 @@
                 <w:sz w:val="24"/>
                 <w:szCs w:val="24"/>
               </w:rPr>
-              <w:t xml:space="preserve">1. Lunghezza = 0 – campo vuoto [property </w:t>
+              <w:t>1. Lunghezza = 0 – campo vuoto [</w:t>
+            </w:r>
+            <w:proofErr w:type="spellStart"/>
+            <w:r>
+              <w:rPr>
+                <w:rFonts w:asciiTheme="majorHAnsi" w:hAnsiTheme="majorHAnsi" w:cstheme="majorHAnsi"/>
+                <w:sz w:val="24"/>
+                <w:szCs w:val="24"/>
+              </w:rPr>
+              <w:t>property</w:t>
+            </w:r>
+            <w:proofErr w:type="spellEnd"/>
+            <w:r>
+              <w:rPr>
+                <w:rFonts w:asciiTheme="majorHAnsi" w:hAnsiTheme="majorHAnsi" w:cstheme="majorHAnsi"/>
+                <w:sz w:val="24"/>
+                <w:szCs w:val="24"/>
+              </w:rPr>
+              <w:t xml:space="preserve"> </w:t>
             </w:r>
             <w:proofErr w:type="spellStart"/>
             <w:r>
@@ -15760,7 +16565,25 @@
                 <w:sz w:val="24"/>
                 <w:szCs w:val="24"/>
               </w:rPr>
-              <w:t xml:space="preserve">2. Lunghezza &gt;= 1 [property </w:t>
+              <w:t>2. Lunghezza &gt;= 1 [</w:t>
+            </w:r>
+            <w:proofErr w:type="spellStart"/>
+            <w:r>
+              <w:rPr>
+                <w:rFonts w:asciiTheme="majorHAnsi" w:hAnsiTheme="majorHAnsi" w:cstheme="majorHAnsi"/>
+                <w:sz w:val="24"/>
+                <w:szCs w:val="24"/>
+              </w:rPr>
+              <w:t>property</w:t>
+            </w:r>
+            <w:proofErr w:type="spellEnd"/>
+            <w:r>
+              <w:rPr>
+                <w:rFonts w:asciiTheme="majorHAnsi" w:hAnsiTheme="majorHAnsi" w:cstheme="majorHAnsi"/>
+                <w:sz w:val="24"/>
+                <w:szCs w:val="24"/>
+              </w:rPr>
+              <w:t xml:space="preserve"> </w:t>
             </w:r>
             <w:proofErr w:type="spellStart"/>
             <w:r>
@@ -15837,7 +16660,25 @@
                 <w:sz w:val="24"/>
                 <w:szCs w:val="24"/>
               </w:rPr>
-              <w:t xml:space="preserve">1. Non rispetta il formato [property </w:t>
+              <w:t>1. Non rispetta il formato [</w:t>
+            </w:r>
+            <w:proofErr w:type="spellStart"/>
+            <w:r>
+              <w:rPr>
+                <w:rFonts w:asciiTheme="majorHAnsi" w:hAnsiTheme="majorHAnsi" w:cstheme="majorHAnsi"/>
+                <w:sz w:val="24"/>
+                <w:szCs w:val="24"/>
+              </w:rPr>
+              <w:t>property</w:t>
+            </w:r>
+            <w:proofErr w:type="spellEnd"/>
+            <w:r>
+              <w:rPr>
+                <w:rFonts w:asciiTheme="majorHAnsi" w:hAnsiTheme="majorHAnsi" w:cstheme="majorHAnsi"/>
+                <w:sz w:val="24"/>
+                <w:szCs w:val="24"/>
+              </w:rPr>
+              <w:t xml:space="preserve"> </w:t>
             </w:r>
             <w:proofErr w:type="spellStart"/>
             <w:r>
@@ -15876,6 +16717,7 @@
               </w:rPr>
               <w:t>2. Rispetta il formato [</w:t>
             </w:r>
+            <w:proofErr w:type="spellStart"/>
             <w:r>
               <w:rPr>
                 <w:rFonts w:asciiTheme="majorHAnsi" w:hAnsiTheme="majorHAnsi" w:cstheme="majorHAnsi"/>
@@ -15884,9 +16726,9 @@
                 <w:sz w:val="24"/>
                 <w:szCs w:val="24"/>
               </w:rPr>
-              <w:t xml:space="preserve">if </w:t>
-            </w:r>
-            <w:proofErr w:type="spellStart"/>
+              <w:t>if</w:t>
+            </w:r>
+            <w:proofErr w:type="spellEnd"/>
             <w:r>
               <w:rPr>
                 <w:rFonts w:asciiTheme="majorHAnsi" w:hAnsiTheme="majorHAnsi" w:cstheme="majorHAnsi"/>
@@ -15895,6 +16737,17 @@
                 <w:sz w:val="24"/>
                 <w:szCs w:val="24"/>
               </w:rPr>
+              <w:t xml:space="preserve"> </w:t>
+            </w:r>
+            <w:proofErr w:type="spellStart"/>
+            <w:r>
+              <w:rPr>
+                <w:rFonts w:asciiTheme="majorHAnsi" w:hAnsiTheme="majorHAnsi" w:cstheme="majorHAnsi"/>
+                <w:i/>
+                <w:iCs/>
+                <w:sz w:val="24"/>
+                <w:szCs w:val="24"/>
+              </w:rPr>
               <w:t>validLSValue</w:t>
             </w:r>
             <w:proofErr w:type="spellEnd"/>
@@ -15904,7 +16757,25 @@
                 <w:sz w:val="24"/>
                 <w:szCs w:val="24"/>
               </w:rPr>
-              <w:t xml:space="preserve">] [property </w:t>
+              <w:t>] [</w:t>
+            </w:r>
+            <w:proofErr w:type="spellStart"/>
+            <w:r>
+              <w:rPr>
+                <w:rFonts w:asciiTheme="majorHAnsi" w:hAnsiTheme="majorHAnsi" w:cstheme="majorHAnsi"/>
+                <w:sz w:val="24"/>
+                <w:szCs w:val="24"/>
+              </w:rPr>
+              <w:t>property</w:t>
+            </w:r>
+            <w:proofErr w:type="spellEnd"/>
+            <w:r>
+              <w:rPr>
+                <w:rFonts w:asciiTheme="majorHAnsi" w:hAnsiTheme="majorHAnsi" w:cstheme="majorHAnsi"/>
+                <w:sz w:val="24"/>
+                <w:szCs w:val="24"/>
+              </w:rPr>
+              <w:t xml:space="preserve"> </w:t>
             </w:r>
             <w:proofErr w:type="spellStart"/>
             <w:r>
@@ -19314,7 +20185,25 @@
                 <w:sz w:val="24"/>
                 <w:szCs w:val="24"/>
               </w:rPr>
-              <w:t xml:space="preserve">1. Lunghezza = 0 – campo vuoto [property </w:t>
+              <w:t>1. Lunghezza = 0 – campo vuoto [</w:t>
+            </w:r>
+            <w:proofErr w:type="spellStart"/>
+            <w:r>
+              <w:rPr>
+                <w:rFonts w:asciiTheme="majorHAnsi" w:hAnsiTheme="majorHAnsi" w:cstheme="majorHAnsi"/>
+                <w:sz w:val="24"/>
+                <w:szCs w:val="24"/>
+              </w:rPr>
+              <w:t>property</w:t>
+            </w:r>
+            <w:proofErr w:type="spellEnd"/>
+            <w:r>
+              <w:rPr>
+                <w:rFonts w:asciiTheme="majorHAnsi" w:hAnsiTheme="majorHAnsi" w:cstheme="majorHAnsi"/>
+                <w:sz w:val="24"/>
+                <w:szCs w:val="24"/>
+              </w:rPr>
+              <w:t xml:space="preserve"> </w:t>
             </w:r>
             <w:proofErr w:type="spellStart"/>
             <w:r>
@@ -19351,7 +20240,25 @@
                 <w:sz w:val="24"/>
                 <w:szCs w:val="24"/>
               </w:rPr>
-              <w:t xml:space="preserve">2. Lunghezza &gt;= 1 [property </w:t>
+              <w:t>2. Lunghezza &gt;= 1 [</w:t>
+            </w:r>
+            <w:proofErr w:type="spellStart"/>
+            <w:r>
+              <w:rPr>
+                <w:rFonts w:asciiTheme="majorHAnsi" w:hAnsiTheme="majorHAnsi" w:cstheme="majorHAnsi"/>
+                <w:sz w:val="24"/>
+                <w:szCs w:val="24"/>
+              </w:rPr>
+              <w:t>property</w:t>
+            </w:r>
+            <w:proofErr w:type="spellEnd"/>
+            <w:r>
+              <w:rPr>
+                <w:rFonts w:asciiTheme="majorHAnsi" w:hAnsiTheme="majorHAnsi" w:cstheme="majorHAnsi"/>
+                <w:sz w:val="24"/>
+                <w:szCs w:val="24"/>
+              </w:rPr>
+              <w:t xml:space="preserve"> </w:t>
             </w:r>
             <w:proofErr w:type="spellStart"/>
             <w:r>
@@ -19456,7 +20363,25 @@
                 <w:sz w:val="24"/>
                 <w:szCs w:val="24"/>
               </w:rPr>
-              <w:t xml:space="preserve">[property </w:t>
+              <w:t>[</w:t>
+            </w:r>
+            <w:proofErr w:type="spellStart"/>
+            <w:r>
+              <w:rPr>
+                <w:rFonts w:asciiTheme="majorHAnsi" w:hAnsiTheme="majorHAnsi" w:cstheme="majorHAnsi"/>
+                <w:sz w:val="24"/>
+                <w:szCs w:val="24"/>
+              </w:rPr>
+              <w:t>property</w:t>
+            </w:r>
+            <w:proofErr w:type="spellEnd"/>
+            <w:r>
+              <w:rPr>
+                <w:rFonts w:asciiTheme="majorHAnsi" w:hAnsiTheme="majorHAnsi" w:cstheme="majorHAnsi"/>
+                <w:sz w:val="24"/>
+                <w:szCs w:val="24"/>
+              </w:rPr>
+              <w:t xml:space="preserve"> </w:t>
             </w:r>
             <w:proofErr w:type="spellStart"/>
             <w:r>
@@ -19495,6 +20420,7 @@
               </w:rPr>
               <w:t>2. Rispetta il formato [</w:t>
             </w:r>
+            <w:proofErr w:type="spellStart"/>
             <w:r>
               <w:rPr>
                 <w:rFonts w:asciiTheme="majorHAnsi" w:hAnsiTheme="majorHAnsi" w:cstheme="majorHAnsi"/>
@@ -19503,9 +20429,9 @@
                 <w:sz w:val="24"/>
                 <w:szCs w:val="24"/>
               </w:rPr>
-              <w:t xml:space="preserve">if </w:t>
-            </w:r>
-            <w:proofErr w:type="spellStart"/>
+              <w:t>if</w:t>
+            </w:r>
+            <w:proofErr w:type="spellEnd"/>
             <w:r>
               <w:rPr>
                 <w:rFonts w:asciiTheme="majorHAnsi" w:hAnsiTheme="majorHAnsi" w:cstheme="majorHAnsi"/>
@@ -19514,6 +20440,17 @@
                 <w:sz w:val="24"/>
                 <w:szCs w:val="24"/>
               </w:rPr>
+              <w:t xml:space="preserve"> </w:t>
+            </w:r>
+            <w:proofErr w:type="spellStart"/>
+            <w:r>
+              <w:rPr>
+                <w:rFonts w:asciiTheme="majorHAnsi" w:hAnsiTheme="majorHAnsi" w:cstheme="majorHAnsi"/>
+                <w:i/>
+                <w:iCs/>
+                <w:sz w:val="24"/>
+                <w:szCs w:val="24"/>
+              </w:rPr>
               <w:t>validLNValue</w:t>
             </w:r>
             <w:proofErr w:type="spellEnd"/>
@@ -19523,7 +20460,25 @@
                 <w:sz w:val="24"/>
                 <w:szCs w:val="24"/>
               </w:rPr>
-              <w:t xml:space="preserve">] [property </w:t>
+              <w:t>] [</w:t>
+            </w:r>
+            <w:proofErr w:type="spellStart"/>
+            <w:r>
+              <w:rPr>
+                <w:rFonts w:asciiTheme="majorHAnsi" w:hAnsiTheme="majorHAnsi" w:cstheme="majorHAnsi"/>
+                <w:sz w:val="24"/>
+                <w:szCs w:val="24"/>
+              </w:rPr>
+              <w:t>property</w:t>
+            </w:r>
+            <w:proofErr w:type="spellEnd"/>
+            <w:r>
+              <w:rPr>
+                <w:rFonts w:asciiTheme="majorHAnsi" w:hAnsiTheme="majorHAnsi" w:cstheme="majorHAnsi"/>
+                <w:sz w:val="24"/>
+                <w:szCs w:val="24"/>
+              </w:rPr>
+              <w:t xml:space="preserve"> </w:t>
             </w:r>
             <w:proofErr w:type="spellStart"/>
             <w:r>
@@ -19618,7 +20573,25 @@
                 <w:sz w:val="24"/>
                 <w:szCs w:val="24"/>
               </w:rPr>
-              <w:t xml:space="preserve">1. Non esiste nel database [property </w:t>
+              <w:t>1. Non esiste nel database [</w:t>
+            </w:r>
+            <w:proofErr w:type="spellStart"/>
+            <w:r>
+              <w:rPr>
+                <w:rFonts w:asciiTheme="majorHAnsi" w:hAnsiTheme="majorHAnsi" w:cstheme="majorHAnsi"/>
+                <w:sz w:val="24"/>
+                <w:szCs w:val="24"/>
+              </w:rPr>
+              <w:t>property</w:t>
+            </w:r>
+            <w:proofErr w:type="spellEnd"/>
+            <w:r>
+              <w:rPr>
+                <w:rFonts w:asciiTheme="majorHAnsi" w:hAnsiTheme="majorHAnsi" w:cstheme="majorHAnsi"/>
+                <w:sz w:val="24"/>
+                <w:szCs w:val="24"/>
+              </w:rPr>
+              <w:t xml:space="preserve"> </w:t>
             </w:r>
             <w:proofErr w:type="spellStart"/>
             <w:r>
@@ -19657,6 +20630,7 @@
               </w:rPr>
               <w:t>2. Esiste nel database [</w:t>
             </w:r>
+            <w:proofErr w:type="spellStart"/>
             <w:r>
               <w:rPr>
                 <w:rFonts w:asciiTheme="majorHAnsi" w:hAnsiTheme="majorHAnsi" w:cstheme="majorHAnsi"/>
@@ -19665,9 +20639,9 @@
                 <w:sz w:val="24"/>
                 <w:szCs w:val="24"/>
               </w:rPr>
-              <w:t xml:space="preserve">if </w:t>
-            </w:r>
-            <w:proofErr w:type="spellStart"/>
+              <w:t>if</w:t>
+            </w:r>
+            <w:proofErr w:type="spellEnd"/>
             <w:r>
               <w:rPr>
                 <w:rFonts w:asciiTheme="majorHAnsi" w:hAnsiTheme="majorHAnsi" w:cstheme="majorHAnsi"/>
@@ -19676,6 +20650,17 @@
                 <w:sz w:val="24"/>
                 <w:szCs w:val="24"/>
               </w:rPr>
+              <w:t xml:space="preserve"> </w:t>
+            </w:r>
+            <w:proofErr w:type="spellStart"/>
+            <w:r>
+              <w:rPr>
+                <w:rFonts w:asciiTheme="majorHAnsi" w:hAnsiTheme="majorHAnsi" w:cstheme="majorHAnsi"/>
+                <w:i/>
+                <w:iCs/>
+                <w:sz w:val="24"/>
+                <w:szCs w:val="24"/>
+              </w:rPr>
               <w:t>validFIValue</w:t>
             </w:r>
             <w:proofErr w:type="spellEnd"/>
@@ -19685,7 +20670,25 @@
                 <w:sz w:val="24"/>
                 <w:szCs w:val="24"/>
               </w:rPr>
-              <w:t xml:space="preserve">] [property </w:t>
+              <w:t>] [</w:t>
+            </w:r>
+            <w:proofErr w:type="spellStart"/>
+            <w:r>
+              <w:rPr>
+                <w:rFonts w:asciiTheme="majorHAnsi" w:hAnsiTheme="majorHAnsi" w:cstheme="majorHAnsi"/>
+                <w:sz w:val="24"/>
+                <w:szCs w:val="24"/>
+              </w:rPr>
+              <w:t>property</w:t>
+            </w:r>
+            <w:proofErr w:type="spellEnd"/>
+            <w:r>
+              <w:rPr>
+                <w:rFonts w:asciiTheme="majorHAnsi" w:hAnsiTheme="majorHAnsi" w:cstheme="majorHAnsi"/>
+                <w:sz w:val="24"/>
+                <w:szCs w:val="24"/>
+              </w:rPr>
+              <w:t xml:space="preserve"> </w:t>
             </w:r>
             <w:r>
               <w:rPr>
@@ -20438,6 +21441,7 @@
               </w:rPr>
               <w:t>“</w:t>
             </w:r>
+            <w:proofErr w:type="gramStart"/>
             <w:r>
               <w:rPr>
                 <w:rFonts w:ascii="Calibri" w:eastAsia="Times New Roman" w:hAnsi="Calibri" w:cs="Calibri"/>
@@ -20466,7 +21470,18 @@
                 <w:szCs w:val="18"/>
                 <w:lang w:eastAsia="it-IT"/>
               </w:rPr>
-              <w:t xml:space="preserve"> campo obbligatorio</w:t>
+              <w:t xml:space="preserve"> campo</w:t>
+            </w:r>
+            <w:proofErr w:type="gramEnd"/>
+            <w:r>
+              <w:rPr>
+                <w:rFonts w:ascii="Calibri" w:eastAsia="Times New Roman" w:hAnsi="Calibri" w:cs="Calibri"/>
+                <w:color w:val="000000"/>
+                <w:sz w:val="18"/>
+                <w:szCs w:val="18"/>
+                <w:lang w:eastAsia="it-IT"/>
+              </w:rPr>
+              <w:t xml:space="preserve"> obbligatorio</w:t>
             </w:r>
             <w:r>
               <w:rPr>
@@ -20679,7 +21694,25 @@
                 <w:sz w:val="24"/>
                 <w:szCs w:val="24"/>
               </w:rPr>
-              <w:t xml:space="preserve">1. Lunghezza = 0 – campo vuoto [property </w:t>
+              <w:t>1. Lunghezza = 0 – campo vuoto [</w:t>
+            </w:r>
+            <w:proofErr w:type="spellStart"/>
+            <w:r>
+              <w:rPr>
+                <w:rFonts w:asciiTheme="majorHAnsi" w:hAnsiTheme="majorHAnsi" w:cstheme="majorHAnsi"/>
+                <w:sz w:val="24"/>
+                <w:szCs w:val="24"/>
+              </w:rPr>
+              <w:t>property</w:t>
+            </w:r>
+            <w:proofErr w:type="spellEnd"/>
+            <w:r>
+              <w:rPr>
+                <w:rFonts w:asciiTheme="majorHAnsi" w:hAnsiTheme="majorHAnsi" w:cstheme="majorHAnsi"/>
+                <w:sz w:val="24"/>
+                <w:szCs w:val="24"/>
+              </w:rPr>
+              <w:t xml:space="preserve"> </w:t>
             </w:r>
             <w:proofErr w:type="spellStart"/>
             <w:r>
@@ -20716,7 +21749,25 @@
                 <w:sz w:val="24"/>
                 <w:szCs w:val="24"/>
               </w:rPr>
-              <w:t xml:space="preserve">2. Lunghezza &gt;= 1 [property </w:t>
+              <w:t>2. Lunghezza &gt;= 1 [</w:t>
+            </w:r>
+            <w:proofErr w:type="spellStart"/>
+            <w:r>
+              <w:rPr>
+                <w:rFonts w:asciiTheme="majorHAnsi" w:hAnsiTheme="majorHAnsi" w:cstheme="majorHAnsi"/>
+                <w:sz w:val="24"/>
+                <w:szCs w:val="24"/>
+              </w:rPr>
+              <w:t>property</w:t>
+            </w:r>
+            <w:proofErr w:type="spellEnd"/>
+            <w:r>
+              <w:rPr>
+                <w:rFonts w:asciiTheme="majorHAnsi" w:hAnsiTheme="majorHAnsi" w:cstheme="majorHAnsi"/>
+                <w:sz w:val="24"/>
+                <w:szCs w:val="24"/>
+              </w:rPr>
+              <w:t xml:space="preserve"> </w:t>
             </w:r>
             <w:proofErr w:type="spellStart"/>
             <w:r>
@@ -20793,7 +21844,25 @@
                 <w:sz w:val="24"/>
                 <w:szCs w:val="24"/>
               </w:rPr>
-              <w:t xml:space="preserve">1. Non rispetta il formato [property </w:t>
+              <w:t>1. Non rispetta il formato [</w:t>
+            </w:r>
+            <w:proofErr w:type="spellStart"/>
+            <w:r>
+              <w:rPr>
+                <w:rFonts w:asciiTheme="majorHAnsi" w:hAnsiTheme="majorHAnsi" w:cstheme="majorHAnsi"/>
+                <w:sz w:val="24"/>
+                <w:szCs w:val="24"/>
+              </w:rPr>
+              <w:t>property</w:t>
+            </w:r>
+            <w:proofErr w:type="spellEnd"/>
+            <w:r>
+              <w:rPr>
+                <w:rFonts w:asciiTheme="majorHAnsi" w:hAnsiTheme="majorHAnsi" w:cstheme="majorHAnsi"/>
+                <w:sz w:val="24"/>
+                <w:szCs w:val="24"/>
+              </w:rPr>
+              <w:t xml:space="preserve"> </w:t>
             </w:r>
             <w:proofErr w:type="spellStart"/>
             <w:r>
@@ -20832,6 +21901,7 @@
               </w:rPr>
               <w:t>2. Rispetta il formato [</w:t>
             </w:r>
+            <w:proofErr w:type="spellStart"/>
             <w:r>
               <w:rPr>
                 <w:rFonts w:asciiTheme="majorHAnsi" w:hAnsiTheme="majorHAnsi" w:cstheme="majorHAnsi"/>
@@ -20840,9 +21910,9 @@
                 <w:sz w:val="24"/>
                 <w:szCs w:val="24"/>
               </w:rPr>
-              <w:t xml:space="preserve">if </w:t>
-            </w:r>
-            <w:proofErr w:type="spellStart"/>
+              <w:t>if</w:t>
+            </w:r>
+            <w:proofErr w:type="spellEnd"/>
             <w:r>
               <w:rPr>
                 <w:rFonts w:asciiTheme="majorHAnsi" w:hAnsiTheme="majorHAnsi" w:cstheme="majorHAnsi"/>
@@ -20851,6 +21921,17 @@
                 <w:sz w:val="24"/>
                 <w:szCs w:val="24"/>
               </w:rPr>
+              <w:t xml:space="preserve"> </w:t>
+            </w:r>
+            <w:proofErr w:type="spellStart"/>
+            <w:r>
+              <w:rPr>
+                <w:rFonts w:asciiTheme="majorHAnsi" w:hAnsiTheme="majorHAnsi" w:cstheme="majorHAnsi"/>
+                <w:i/>
+                <w:iCs/>
+                <w:sz w:val="24"/>
+                <w:szCs w:val="24"/>
+              </w:rPr>
               <w:t>validLIDValue</w:t>
             </w:r>
             <w:proofErr w:type="spellEnd"/>
@@ -20860,7 +21941,25 @@
                 <w:sz w:val="24"/>
                 <w:szCs w:val="24"/>
               </w:rPr>
-              <w:t xml:space="preserve">] [property </w:t>
+              <w:t>] [</w:t>
+            </w:r>
+            <w:proofErr w:type="spellStart"/>
+            <w:r>
+              <w:rPr>
+                <w:rFonts w:asciiTheme="majorHAnsi" w:hAnsiTheme="majorHAnsi" w:cstheme="majorHAnsi"/>
+                <w:sz w:val="24"/>
+                <w:szCs w:val="24"/>
+              </w:rPr>
+              <w:t>property</w:t>
+            </w:r>
+            <w:proofErr w:type="spellEnd"/>
+            <w:r>
+              <w:rPr>
+                <w:rFonts w:asciiTheme="majorHAnsi" w:hAnsiTheme="majorHAnsi" w:cstheme="majorHAnsi"/>
+                <w:sz w:val="24"/>
+                <w:szCs w:val="24"/>
+              </w:rPr>
+              <w:t xml:space="preserve"> </w:t>
             </w:r>
             <w:proofErr w:type="spellStart"/>
             <w:r>
@@ -20935,7 +22034,25 @@
                 <w:sz w:val="24"/>
                 <w:szCs w:val="24"/>
               </w:rPr>
-              <w:t xml:space="preserve">1. Non esiste nel database [property </w:t>
+              <w:t>1. Non esiste nel database [</w:t>
+            </w:r>
+            <w:proofErr w:type="spellStart"/>
+            <w:r>
+              <w:rPr>
+                <w:rFonts w:asciiTheme="majorHAnsi" w:hAnsiTheme="majorHAnsi" w:cstheme="majorHAnsi"/>
+                <w:sz w:val="24"/>
+                <w:szCs w:val="24"/>
+              </w:rPr>
+              <w:t>property</w:t>
+            </w:r>
+            <w:proofErr w:type="spellEnd"/>
+            <w:r>
+              <w:rPr>
+                <w:rFonts w:asciiTheme="majorHAnsi" w:hAnsiTheme="majorHAnsi" w:cstheme="majorHAnsi"/>
+                <w:sz w:val="24"/>
+                <w:szCs w:val="24"/>
+              </w:rPr>
+              <w:t xml:space="preserve"> </w:t>
             </w:r>
             <w:proofErr w:type="spellStart"/>
             <w:r>
@@ -20972,7 +22089,7 @@
                 <w:sz w:val="24"/>
                 <w:szCs w:val="24"/>
               </w:rPr>
-              <w:t xml:space="preserve">2. Esiste nel database [if </w:t>
+              <w:t>2. Esiste nel database [</w:t>
             </w:r>
             <w:proofErr w:type="spellStart"/>
             <w:r>
@@ -20981,6 +22098,24 @@
                 <w:sz w:val="24"/>
                 <w:szCs w:val="24"/>
               </w:rPr>
+              <w:t>if</w:t>
+            </w:r>
+            <w:proofErr w:type="spellEnd"/>
+            <w:r>
+              <w:rPr>
+                <w:rFonts w:asciiTheme="majorHAnsi" w:hAnsiTheme="majorHAnsi" w:cstheme="majorHAnsi"/>
+                <w:sz w:val="24"/>
+                <w:szCs w:val="24"/>
+              </w:rPr>
+              <w:t xml:space="preserve"> </w:t>
+            </w:r>
+            <w:proofErr w:type="spellStart"/>
+            <w:r>
+              <w:rPr>
+                <w:rFonts w:asciiTheme="majorHAnsi" w:hAnsiTheme="majorHAnsi" w:cstheme="majorHAnsi"/>
+                <w:sz w:val="24"/>
+                <w:szCs w:val="24"/>
+              </w:rPr>
               <w:t>validLIDValue</w:t>
             </w:r>
             <w:proofErr w:type="spellEnd"/>
@@ -20990,7 +22125,25 @@
                 <w:sz w:val="24"/>
                 <w:szCs w:val="24"/>
               </w:rPr>
-              <w:t xml:space="preserve">] [property </w:t>
+              <w:t>] [</w:t>
+            </w:r>
+            <w:proofErr w:type="spellStart"/>
+            <w:r>
+              <w:rPr>
+                <w:rFonts w:asciiTheme="majorHAnsi" w:hAnsiTheme="majorHAnsi" w:cstheme="majorHAnsi"/>
+                <w:sz w:val="24"/>
+                <w:szCs w:val="24"/>
+              </w:rPr>
+              <w:t>property</w:t>
+            </w:r>
+            <w:proofErr w:type="spellEnd"/>
+            <w:r>
+              <w:rPr>
+                <w:rFonts w:asciiTheme="majorHAnsi" w:hAnsiTheme="majorHAnsi" w:cstheme="majorHAnsi"/>
+                <w:sz w:val="24"/>
+                <w:szCs w:val="24"/>
+              </w:rPr>
+              <w:t xml:space="preserve"> </w:t>
             </w:r>
             <w:r>
               <w:rPr>
@@ -21322,6 +22475,7 @@
               </w:rPr>
               <w:t>2. Rispetta il formato [</w:t>
             </w:r>
+            <w:proofErr w:type="spellStart"/>
             <w:r>
               <w:rPr>
                 <w:rFonts w:asciiTheme="majorHAnsi" w:hAnsiTheme="majorHAnsi" w:cstheme="majorHAnsi"/>
@@ -21330,9 +22484,9 @@
                 <w:sz w:val="24"/>
                 <w:szCs w:val="24"/>
               </w:rPr>
-              <w:t xml:space="preserve">if </w:t>
-            </w:r>
-            <w:proofErr w:type="spellStart"/>
+              <w:t>if</w:t>
+            </w:r>
+            <w:proofErr w:type="spellEnd"/>
             <w:r>
               <w:rPr>
                 <w:rFonts w:asciiTheme="majorHAnsi" w:hAnsiTheme="majorHAnsi" w:cstheme="majorHAnsi"/>
@@ -21341,6 +22495,17 @@
                 <w:sz w:val="24"/>
                 <w:szCs w:val="24"/>
               </w:rPr>
+              <w:t xml:space="preserve"> </w:t>
+            </w:r>
+            <w:proofErr w:type="spellStart"/>
+            <w:r>
+              <w:rPr>
+                <w:rFonts w:asciiTheme="majorHAnsi" w:hAnsiTheme="majorHAnsi" w:cstheme="majorHAnsi"/>
+                <w:i/>
+                <w:iCs/>
+                <w:sz w:val="24"/>
+                <w:szCs w:val="24"/>
+              </w:rPr>
               <w:t>validLNValue</w:t>
             </w:r>
             <w:proofErr w:type="spellEnd"/>
@@ -21350,8 +22515,27 @@
                 <w:sz w:val="24"/>
                 <w:szCs w:val="24"/>
               </w:rPr>
-              <w:t xml:space="preserve">] [property </w:t>
-            </w:r>
+              <w:t>] [</w:t>
+            </w:r>
+            <w:proofErr w:type="spellStart"/>
+            <w:r>
+              <w:rPr>
+                <w:rFonts w:asciiTheme="majorHAnsi" w:hAnsiTheme="majorHAnsi" w:cstheme="majorHAnsi"/>
+                <w:sz w:val="24"/>
+                <w:szCs w:val="24"/>
+              </w:rPr>
+              <w:t>property</w:t>
+            </w:r>
+            <w:proofErr w:type="spellEnd"/>
+            <w:r>
+              <w:rPr>
+                <w:rFonts w:asciiTheme="majorHAnsi" w:hAnsiTheme="majorHAnsi" w:cstheme="majorHAnsi"/>
+                <w:sz w:val="24"/>
+                <w:szCs w:val="24"/>
+              </w:rPr>
+              <w:t xml:space="preserve"> </w:t>
+            </w:r>
+            <w:proofErr w:type="spellStart"/>
             <w:r>
               <w:rPr>
                 <w:rFonts w:asciiTheme="majorHAnsi" w:hAnsiTheme="majorHAnsi" w:cstheme="majorHAnsi"/>
@@ -21362,6 +22546,7 @@
               </w:rPr>
               <w:t>validFPValue</w:t>
             </w:r>
+            <w:proofErr w:type="spellEnd"/>
             <w:r>
               <w:rPr>
                 <w:rFonts w:asciiTheme="majorHAnsi" w:hAnsiTheme="majorHAnsi" w:cstheme="majorHAnsi"/>
@@ -21439,7 +22624,25 @@
                 <w:sz w:val="24"/>
                 <w:szCs w:val="24"/>
               </w:rPr>
-              <w:t xml:space="preserve"> [property </w:t>
+              <w:t xml:space="preserve"> [</w:t>
+            </w:r>
+            <w:proofErr w:type="spellStart"/>
+            <w:r>
+              <w:rPr>
+                <w:rFonts w:asciiTheme="majorHAnsi" w:hAnsiTheme="majorHAnsi" w:cstheme="majorHAnsi"/>
+                <w:sz w:val="24"/>
+                <w:szCs w:val="24"/>
+              </w:rPr>
+              <w:t>property</w:t>
+            </w:r>
+            <w:proofErr w:type="spellEnd"/>
+            <w:r>
+              <w:rPr>
+                <w:rFonts w:asciiTheme="majorHAnsi" w:hAnsiTheme="majorHAnsi" w:cstheme="majorHAnsi"/>
+                <w:sz w:val="24"/>
+                <w:szCs w:val="24"/>
+              </w:rPr>
+              <w:t xml:space="preserve"> </w:t>
             </w:r>
             <w:proofErr w:type="spellStart"/>
             <w:r>
@@ -21494,6 +22697,7 @@
               </w:rPr>
               <w:t xml:space="preserve"> [</w:t>
             </w:r>
+            <w:proofErr w:type="spellStart"/>
             <w:r>
               <w:rPr>
                 <w:rFonts w:asciiTheme="majorHAnsi" w:hAnsiTheme="majorHAnsi" w:cstheme="majorHAnsi"/>
@@ -21502,15 +22706,56 @@
                 <w:sz w:val="24"/>
                 <w:szCs w:val="24"/>
               </w:rPr>
-              <w:t>if validFPValue</w:t>
-            </w:r>
-            <w:r>
-              <w:rPr>
-                <w:rFonts w:asciiTheme="majorHAnsi" w:hAnsiTheme="majorHAnsi" w:cstheme="majorHAnsi"/>
-                <w:sz w:val="24"/>
-                <w:szCs w:val="24"/>
-              </w:rPr>
-              <w:t xml:space="preserve">] [property </w:t>
+              <w:t>if</w:t>
+            </w:r>
+            <w:proofErr w:type="spellEnd"/>
+            <w:r>
+              <w:rPr>
+                <w:rFonts w:asciiTheme="majorHAnsi" w:hAnsiTheme="majorHAnsi" w:cstheme="majorHAnsi"/>
+                <w:i/>
+                <w:iCs/>
+                <w:sz w:val="24"/>
+                <w:szCs w:val="24"/>
+              </w:rPr>
+              <w:t xml:space="preserve"> </w:t>
+            </w:r>
+            <w:proofErr w:type="spellStart"/>
+            <w:r>
+              <w:rPr>
+                <w:rFonts w:asciiTheme="majorHAnsi" w:hAnsiTheme="majorHAnsi" w:cstheme="majorHAnsi"/>
+                <w:i/>
+                <w:iCs/>
+                <w:sz w:val="24"/>
+                <w:szCs w:val="24"/>
+              </w:rPr>
+              <w:t>validFPValue</w:t>
+            </w:r>
+            <w:proofErr w:type="spellEnd"/>
+            <w:r>
+              <w:rPr>
+                <w:rFonts w:asciiTheme="majorHAnsi" w:hAnsiTheme="majorHAnsi" w:cstheme="majorHAnsi"/>
+                <w:sz w:val="24"/>
+                <w:szCs w:val="24"/>
+              </w:rPr>
+              <w:t>] [</w:t>
+            </w:r>
+            <w:proofErr w:type="spellStart"/>
+            <w:r>
+              <w:rPr>
+                <w:rFonts w:asciiTheme="majorHAnsi" w:hAnsiTheme="majorHAnsi" w:cstheme="majorHAnsi"/>
+                <w:sz w:val="24"/>
+                <w:szCs w:val="24"/>
+              </w:rPr>
+              <w:t>property</w:t>
+            </w:r>
+            <w:proofErr w:type="spellEnd"/>
+            <w:r>
+              <w:rPr>
+                <w:rFonts w:asciiTheme="majorHAnsi" w:hAnsiTheme="majorHAnsi" w:cstheme="majorHAnsi"/>
+                <w:sz w:val="24"/>
+                <w:szCs w:val="24"/>
+              </w:rPr>
+              <w:t xml:space="preserve"> </w:t>
             </w:r>
             <w:proofErr w:type="spellStart"/>
             <w:r>
@@ -22896,7 +24141,25 @@
                 <w:sz w:val="24"/>
                 <w:szCs w:val="24"/>
               </w:rPr>
-              <w:t xml:space="preserve">1. Lunghezza = 0 – campo vuoto [property </w:t>
+              <w:t>1. Lunghezza = 0 – campo vuoto [</w:t>
+            </w:r>
+            <w:proofErr w:type="spellStart"/>
+            <w:r>
+              <w:rPr>
+                <w:rFonts w:asciiTheme="majorHAnsi" w:hAnsiTheme="majorHAnsi" w:cstheme="majorHAnsi"/>
+                <w:sz w:val="24"/>
+                <w:szCs w:val="24"/>
+              </w:rPr>
+              <w:t>property</w:t>
+            </w:r>
+            <w:proofErr w:type="spellEnd"/>
+            <w:r>
+              <w:rPr>
+                <w:rFonts w:asciiTheme="majorHAnsi" w:hAnsiTheme="majorHAnsi" w:cstheme="majorHAnsi"/>
+                <w:sz w:val="24"/>
+                <w:szCs w:val="24"/>
+              </w:rPr>
+              <w:t xml:space="preserve"> </w:t>
             </w:r>
             <w:proofErr w:type="spellStart"/>
             <w:r>
@@ -22953,7 +24216,25 @@
                 <w:sz w:val="24"/>
                 <w:szCs w:val="24"/>
               </w:rPr>
-              <w:t xml:space="preserve">2. Lunghezza &gt;= 1 [property </w:t>
+              <w:t>2. Lunghezza &gt;= 1 [</w:t>
+            </w:r>
+            <w:proofErr w:type="spellStart"/>
+            <w:r>
+              <w:rPr>
+                <w:rFonts w:asciiTheme="majorHAnsi" w:hAnsiTheme="majorHAnsi" w:cstheme="majorHAnsi"/>
+                <w:sz w:val="24"/>
+                <w:szCs w:val="24"/>
+              </w:rPr>
+              <w:t>property</w:t>
+            </w:r>
+            <w:proofErr w:type="spellEnd"/>
+            <w:r>
+              <w:rPr>
+                <w:rFonts w:asciiTheme="majorHAnsi" w:hAnsiTheme="majorHAnsi" w:cstheme="majorHAnsi"/>
+                <w:sz w:val="24"/>
+                <w:szCs w:val="24"/>
+              </w:rPr>
+              <w:t xml:space="preserve"> </w:t>
             </w:r>
             <w:proofErr w:type="spellStart"/>
             <w:r>
@@ -23160,7 +24441,25 @@
                 <w:sz w:val="24"/>
                 <w:szCs w:val="24"/>
               </w:rPr>
-              <w:t xml:space="preserve">1. Lunghezza = 0 – campo vuoto [property </w:t>
+              <w:t>1. Lunghezza = 0 – campo vuoto [</w:t>
+            </w:r>
+            <w:proofErr w:type="spellStart"/>
+            <w:r>
+              <w:rPr>
+                <w:rFonts w:asciiTheme="majorHAnsi" w:hAnsiTheme="majorHAnsi" w:cstheme="majorHAnsi"/>
+                <w:sz w:val="24"/>
+                <w:szCs w:val="24"/>
+              </w:rPr>
+              <w:t>property</w:t>
+            </w:r>
+            <w:proofErr w:type="spellEnd"/>
+            <w:r>
+              <w:rPr>
+                <w:rFonts w:asciiTheme="majorHAnsi" w:hAnsiTheme="majorHAnsi" w:cstheme="majorHAnsi"/>
+                <w:sz w:val="24"/>
+                <w:szCs w:val="24"/>
+              </w:rPr>
+              <w:t xml:space="preserve"> </w:t>
             </w:r>
             <w:proofErr w:type="spellStart"/>
             <w:r>
@@ -23217,7 +24516,25 @@
                 <w:sz w:val="24"/>
                 <w:szCs w:val="24"/>
               </w:rPr>
-              <w:t xml:space="preserve">2. Lunghezza &gt;= 1 [property </w:t>
+              <w:t>2. Lunghezza &gt;= 1 [</w:t>
+            </w:r>
+            <w:proofErr w:type="spellStart"/>
+            <w:r>
+              <w:rPr>
+                <w:rFonts w:asciiTheme="majorHAnsi" w:hAnsiTheme="majorHAnsi" w:cstheme="majorHAnsi"/>
+                <w:sz w:val="24"/>
+                <w:szCs w:val="24"/>
+              </w:rPr>
+              <w:t>property</w:t>
+            </w:r>
+            <w:proofErr w:type="spellEnd"/>
+            <w:r>
+              <w:rPr>
+                <w:rFonts w:asciiTheme="majorHAnsi" w:hAnsiTheme="majorHAnsi" w:cstheme="majorHAnsi"/>
+                <w:sz w:val="24"/>
+                <w:szCs w:val="24"/>
+              </w:rPr>
+              <w:t xml:space="preserve"> </w:t>
             </w:r>
             <w:proofErr w:type="spellStart"/>
             <w:r>
@@ -23318,7 +24635,25 @@
                 <w:sz w:val="24"/>
                 <w:szCs w:val="24"/>
               </w:rPr>
-              <w:t xml:space="preserve">1. Non rispetta il formato [property </w:t>
+              <w:t>1. Non rispetta il formato [</w:t>
+            </w:r>
+            <w:proofErr w:type="spellStart"/>
+            <w:r>
+              <w:rPr>
+                <w:rFonts w:asciiTheme="majorHAnsi" w:hAnsiTheme="majorHAnsi" w:cstheme="majorHAnsi"/>
+                <w:sz w:val="24"/>
+                <w:szCs w:val="24"/>
+              </w:rPr>
+              <w:t>property</w:t>
+            </w:r>
+            <w:proofErr w:type="spellEnd"/>
+            <w:r>
+              <w:rPr>
+                <w:rFonts w:asciiTheme="majorHAnsi" w:hAnsiTheme="majorHAnsi" w:cstheme="majorHAnsi"/>
+                <w:sz w:val="24"/>
+                <w:szCs w:val="24"/>
+              </w:rPr>
+              <w:t xml:space="preserve"> </w:t>
             </w:r>
             <w:proofErr w:type="spellStart"/>
             <w:r>
@@ -23377,6 +24712,7 @@
               </w:rPr>
               <w:t>2. Rispetta il formato [</w:t>
             </w:r>
+            <w:proofErr w:type="spellStart"/>
             <w:r>
               <w:rPr>
                 <w:rFonts w:asciiTheme="majorHAnsi" w:hAnsiTheme="majorHAnsi" w:cstheme="majorHAnsi"/>
@@ -23385,9 +24721,9 @@
                 <w:sz w:val="24"/>
                 <w:szCs w:val="24"/>
               </w:rPr>
-              <w:t xml:space="preserve">if </w:t>
-            </w:r>
-            <w:proofErr w:type="spellStart"/>
+              <w:t>if</w:t>
+            </w:r>
+            <w:proofErr w:type="spellEnd"/>
             <w:r>
               <w:rPr>
                 <w:rFonts w:asciiTheme="majorHAnsi" w:hAnsiTheme="majorHAnsi" w:cstheme="majorHAnsi"/>
@@ -23396,8 +24732,9 @@
                 <w:sz w:val="24"/>
                 <w:szCs w:val="24"/>
               </w:rPr>
-              <w:t>validL</w:t>
-            </w:r>
+              <w:t xml:space="preserve"> </w:t>
+            </w:r>
+            <w:proofErr w:type="spellStart"/>
             <w:r>
               <w:rPr>
                 <w:rFonts w:asciiTheme="majorHAnsi" w:hAnsiTheme="majorHAnsi" w:cstheme="majorHAnsi"/>
@@ -23406,7 +24743,7 @@
                 <w:sz w:val="24"/>
                 <w:szCs w:val="24"/>
               </w:rPr>
-              <w:t>I</w:t>
+              <w:t>validL</w:t>
             </w:r>
             <w:r>
               <w:rPr>
@@ -23416,6 +24753,16 @@
                 <w:sz w:val="24"/>
                 <w:szCs w:val="24"/>
               </w:rPr>
+              <w:t>I</w:t>
+            </w:r>
+            <w:r>
+              <w:rPr>
+                <w:rFonts w:asciiTheme="majorHAnsi" w:hAnsiTheme="majorHAnsi" w:cstheme="majorHAnsi"/>
+                <w:i/>
+                <w:iCs/>
+                <w:sz w:val="24"/>
+                <w:szCs w:val="24"/>
+              </w:rPr>
               <w:t>Value</w:t>
             </w:r>
             <w:proofErr w:type="spellEnd"/>
@@ -23425,7 +24772,25 @@
                 <w:sz w:val="24"/>
                 <w:szCs w:val="24"/>
               </w:rPr>
-              <w:t xml:space="preserve">] [property </w:t>
+              <w:t>] [</w:t>
+            </w:r>
+            <w:proofErr w:type="spellStart"/>
+            <w:r>
+              <w:rPr>
+                <w:rFonts w:asciiTheme="majorHAnsi" w:hAnsiTheme="majorHAnsi" w:cstheme="majorHAnsi"/>
+                <w:sz w:val="24"/>
+                <w:szCs w:val="24"/>
+              </w:rPr>
+              <w:t>property</w:t>
+            </w:r>
+            <w:proofErr w:type="spellEnd"/>
+            <w:r>
+              <w:rPr>
+                <w:rFonts w:asciiTheme="majorHAnsi" w:hAnsiTheme="majorHAnsi" w:cstheme="majorHAnsi"/>
+                <w:sz w:val="24"/>
+                <w:szCs w:val="24"/>
+              </w:rPr>
+              <w:t xml:space="preserve"> </w:t>
             </w:r>
             <w:proofErr w:type="spellStart"/>
             <w:r>
@@ -23526,7 +24891,25 @@
                 <w:sz w:val="24"/>
                 <w:szCs w:val="24"/>
               </w:rPr>
-              <w:t xml:space="preserve">1. Non esiste nel database [property </w:t>
+              <w:t>1. Non esiste nel database [</w:t>
+            </w:r>
+            <w:proofErr w:type="spellStart"/>
+            <w:r>
+              <w:rPr>
+                <w:rFonts w:asciiTheme="majorHAnsi" w:hAnsiTheme="majorHAnsi" w:cstheme="majorHAnsi"/>
+                <w:sz w:val="24"/>
+                <w:szCs w:val="24"/>
+              </w:rPr>
+              <w:t>property</w:t>
+            </w:r>
+            <w:proofErr w:type="spellEnd"/>
+            <w:r>
+              <w:rPr>
+                <w:rFonts w:asciiTheme="majorHAnsi" w:hAnsiTheme="majorHAnsi" w:cstheme="majorHAnsi"/>
+                <w:sz w:val="24"/>
+                <w:szCs w:val="24"/>
+              </w:rPr>
+              <w:t xml:space="preserve"> </w:t>
             </w:r>
             <w:proofErr w:type="spellStart"/>
             <w:r>
@@ -23575,6 +24958,7 @@
               </w:rPr>
               <w:t>2. Esiste nel database [</w:t>
             </w:r>
+            <w:proofErr w:type="spellStart"/>
             <w:r>
               <w:rPr>
                 <w:rFonts w:asciiTheme="majorHAnsi" w:hAnsiTheme="majorHAnsi" w:cstheme="majorHAnsi"/>
@@ -23583,9 +24967,9 @@
                 <w:sz w:val="24"/>
                 <w:szCs w:val="24"/>
               </w:rPr>
-              <w:t xml:space="preserve">if </w:t>
-            </w:r>
-            <w:proofErr w:type="spellStart"/>
+              <w:t>if</w:t>
+            </w:r>
+            <w:proofErr w:type="spellEnd"/>
             <w:r>
               <w:rPr>
                 <w:rFonts w:asciiTheme="majorHAnsi" w:hAnsiTheme="majorHAnsi" w:cstheme="majorHAnsi"/>
@@ -23594,8 +24978,9 @@
                 <w:sz w:val="24"/>
                 <w:szCs w:val="24"/>
               </w:rPr>
-              <w:t>validF</w:t>
-            </w:r>
+              <w:t xml:space="preserve"> </w:t>
+            </w:r>
+            <w:proofErr w:type="spellStart"/>
             <w:r>
               <w:rPr>
                 <w:rFonts w:asciiTheme="majorHAnsi" w:hAnsiTheme="majorHAnsi" w:cstheme="majorHAnsi"/>
@@ -23604,7 +24989,7 @@
                 <w:sz w:val="24"/>
                 <w:szCs w:val="24"/>
               </w:rPr>
-              <w:t>I</w:t>
+              <w:t>validF</w:t>
             </w:r>
             <w:r>
               <w:rPr>
@@ -23614,6 +24999,16 @@
                 <w:sz w:val="24"/>
                 <w:szCs w:val="24"/>
               </w:rPr>
+              <w:t>I</w:t>
+            </w:r>
+            <w:r>
+              <w:rPr>
+                <w:rFonts w:asciiTheme="majorHAnsi" w:hAnsiTheme="majorHAnsi" w:cstheme="majorHAnsi"/>
+                <w:i/>
+                <w:iCs/>
+                <w:sz w:val="24"/>
+                <w:szCs w:val="24"/>
+              </w:rPr>
               <w:t>Value</w:t>
             </w:r>
             <w:proofErr w:type="spellEnd"/>
@@ -23623,7 +25018,25 @@
                 <w:sz w:val="24"/>
                 <w:szCs w:val="24"/>
               </w:rPr>
-              <w:t xml:space="preserve">] [property </w:t>
+              <w:t>] [</w:t>
+            </w:r>
+            <w:proofErr w:type="spellStart"/>
+            <w:r>
+              <w:rPr>
+                <w:rFonts w:asciiTheme="majorHAnsi" w:hAnsiTheme="majorHAnsi" w:cstheme="majorHAnsi"/>
+                <w:sz w:val="24"/>
+                <w:szCs w:val="24"/>
+              </w:rPr>
+              <w:t>property</w:t>
+            </w:r>
+            <w:proofErr w:type="spellEnd"/>
+            <w:r>
+              <w:rPr>
+                <w:rFonts w:asciiTheme="majorHAnsi" w:hAnsiTheme="majorHAnsi" w:cstheme="majorHAnsi"/>
+                <w:sz w:val="24"/>
+                <w:szCs w:val="24"/>
+              </w:rPr>
+              <w:t xml:space="preserve"> </w:t>
             </w:r>
             <w:r>
               <w:rPr>
@@ -23809,7 +25222,25 @@
                 <w:sz w:val="24"/>
                 <w:szCs w:val="24"/>
               </w:rPr>
-              <w:t xml:space="preserve">1. Lunghezza = 0 – campo vuoto [property </w:t>
+              <w:t>1. Lunghezza = 0 – campo vuoto [</w:t>
+            </w:r>
+            <w:proofErr w:type="spellStart"/>
+            <w:r>
+              <w:rPr>
+                <w:rFonts w:asciiTheme="majorHAnsi" w:hAnsiTheme="majorHAnsi" w:cstheme="majorHAnsi"/>
+                <w:sz w:val="24"/>
+                <w:szCs w:val="24"/>
+              </w:rPr>
+              <w:t>property</w:t>
+            </w:r>
+            <w:proofErr w:type="spellEnd"/>
+            <w:r>
+              <w:rPr>
+                <w:rFonts w:asciiTheme="majorHAnsi" w:hAnsiTheme="majorHAnsi" w:cstheme="majorHAnsi"/>
+                <w:sz w:val="24"/>
+                <w:szCs w:val="24"/>
+              </w:rPr>
+              <w:t xml:space="preserve"> </w:t>
             </w:r>
             <w:proofErr w:type="spellStart"/>
             <w:r>
@@ -23866,7 +25297,25 @@
                 <w:sz w:val="24"/>
                 <w:szCs w:val="24"/>
               </w:rPr>
-              <w:t xml:space="preserve">2. Lunghezza &gt;= 1 [property </w:t>
+              <w:t>2. Lunghezza &gt;= 1 [</w:t>
+            </w:r>
+            <w:proofErr w:type="spellStart"/>
+            <w:r>
+              <w:rPr>
+                <w:rFonts w:asciiTheme="majorHAnsi" w:hAnsiTheme="majorHAnsi" w:cstheme="majorHAnsi"/>
+                <w:sz w:val="24"/>
+                <w:szCs w:val="24"/>
+              </w:rPr>
+              <w:t>property</w:t>
+            </w:r>
+            <w:proofErr w:type="spellEnd"/>
+            <w:r>
+              <w:rPr>
+                <w:rFonts w:asciiTheme="majorHAnsi" w:hAnsiTheme="majorHAnsi" w:cstheme="majorHAnsi"/>
+                <w:sz w:val="24"/>
+                <w:szCs w:val="24"/>
+              </w:rPr>
+              <w:t xml:space="preserve"> </w:t>
             </w:r>
             <w:proofErr w:type="spellStart"/>
             <w:r>
@@ -23967,7 +25416,25 @@
                 <w:sz w:val="24"/>
                 <w:szCs w:val="24"/>
               </w:rPr>
-              <w:t xml:space="preserve">1. Non rispetta il formato [property </w:t>
+              <w:t>1. Non rispetta il formato [</w:t>
+            </w:r>
+            <w:proofErr w:type="spellStart"/>
+            <w:r>
+              <w:rPr>
+                <w:rFonts w:asciiTheme="majorHAnsi" w:hAnsiTheme="majorHAnsi" w:cstheme="majorHAnsi"/>
+                <w:sz w:val="24"/>
+                <w:szCs w:val="24"/>
+              </w:rPr>
+              <w:t>property</w:t>
+            </w:r>
+            <w:proofErr w:type="spellEnd"/>
+            <w:r>
+              <w:rPr>
+                <w:rFonts w:asciiTheme="majorHAnsi" w:hAnsiTheme="majorHAnsi" w:cstheme="majorHAnsi"/>
+                <w:sz w:val="24"/>
+                <w:szCs w:val="24"/>
+              </w:rPr>
+              <w:t xml:space="preserve"> </w:t>
             </w:r>
             <w:proofErr w:type="spellStart"/>
             <w:r>
@@ -24026,6 +25493,7 @@
               </w:rPr>
               <w:t>2. Rispetta il formato [</w:t>
             </w:r>
+            <w:proofErr w:type="spellStart"/>
             <w:r>
               <w:rPr>
                 <w:rFonts w:asciiTheme="majorHAnsi" w:hAnsiTheme="majorHAnsi" w:cstheme="majorHAnsi"/>
@@ -24034,9 +25502,9 @@
                 <w:sz w:val="24"/>
                 <w:szCs w:val="24"/>
               </w:rPr>
-              <w:t xml:space="preserve">if </w:t>
-            </w:r>
-            <w:proofErr w:type="spellStart"/>
+              <w:t>if</w:t>
+            </w:r>
+            <w:proofErr w:type="spellEnd"/>
             <w:r>
               <w:rPr>
                 <w:rFonts w:asciiTheme="majorHAnsi" w:hAnsiTheme="majorHAnsi" w:cstheme="majorHAnsi"/>
@@ -24045,8 +25513,9 @@
                 <w:sz w:val="24"/>
                 <w:szCs w:val="24"/>
               </w:rPr>
-              <w:t>validL</w:t>
-            </w:r>
+              <w:t xml:space="preserve"> </w:t>
+            </w:r>
+            <w:proofErr w:type="spellStart"/>
             <w:r>
               <w:rPr>
                 <w:rFonts w:asciiTheme="majorHAnsi" w:hAnsiTheme="majorHAnsi" w:cstheme="majorHAnsi"/>
@@ -24055,7 +25524,7 @@
                 <w:sz w:val="24"/>
                 <w:szCs w:val="24"/>
               </w:rPr>
-              <w:t>T</w:t>
+              <w:t>validL</w:t>
             </w:r>
             <w:r>
               <w:rPr>
@@ -24065,6 +25534,16 @@
                 <w:sz w:val="24"/>
                 <w:szCs w:val="24"/>
               </w:rPr>
+              <w:t>T</w:t>
+            </w:r>
+            <w:r>
+              <w:rPr>
+                <w:rFonts w:asciiTheme="majorHAnsi" w:hAnsiTheme="majorHAnsi" w:cstheme="majorHAnsi"/>
+                <w:i/>
+                <w:iCs/>
+                <w:sz w:val="24"/>
+                <w:szCs w:val="24"/>
+              </w:rPr>
               <w:t>Value</w:t>
             </w:r>
             <w:proofErr w:type="spellEnd"/>
@@ -24074,7 +25553,25 @@
                 <w:sz w:val="24"/>
                 <w:szCs w:val="24"/>
               </w:rPr>
-              <w:t xml:space="preserve">] [property </w:t>
+              <w:t>] [</w:t>
+            </w:r>
+            <w:proofErr w:type="spellStart"/>
+            <w:r>
+              <w:rPr>
+                <w:rFonts w:asciiTheme="majorHAnsi" w:hAnsiTheme="majorHAnsi" w:cstheme="majorHAnsi"/>
+                <w:sz w:val="24"/>
+                <w:szCs w:val="24"/>
+              </w:rPr>
+              <w:t>property</w:t>
+            </w:r>
+            <w:proofErr w:type="spellEnd"/>
+            <w:r>
+              <w:rPr>
+                <w:rFonts w:asciiTheme="majorHAnsi" w:hAnsiTheme="majorHAnsi" w:cstheme="majorHAnsi"/>
+                <w:sz w:val="24"/>
+                <w:szCs w:val="24"/>
+              </w:rPr>
+              <w:t xml:space="preserve"> </w:t>
             </w:r>
             <w:proofErr w:type="spellStart"/>
             <w:r>
@@ -24272,7 +25769,25 @@
                 <w:sz w:val="24"/>
                 <w:szCs w:val="24"/>
               </w:rPr>
-              <w:t xml:space="preserve">1. Lunghezza = 0 – campo vuoto [property </w:t>
+              <w:t>1. Lunghezza = 0 – campo vuoto [</w:t>
+            </w:r>
+            <w:proofErr w:type="spellStart"/>
+            <w:r>
+              <w:rPr>
+                <w:rFonts w:asciiTheme="majorHAnsi" w:hAnsiTheme="majorHAnsi" w:cstheme="majorHAnsi"/>
+                <w:sz w:val="24"/>
+                <w:szCs w:val="24"/>
+              </w:rPr>
+              <w:t>property</w:t>
+            </w:r>
+            <w:proofErr w:type="spellEnd"/>
+            <w:r>
+              <w:rPr>
+                <w:rFonts w:asciiTheme="majorHAnsi" w:hAnsiTheme="majorHAnsi" w:cstheme="majorHAnsi"/>
+                <w:sz w:val="24"/>
+                <w:szCs w:val="24"/>
+              </w:rPr>
+              <w:t xml:space="preserve"> </w:t>
             </w:r>
             <w:proofErr w:type="spellStart"/>
             <w:r>
@@ -24329,7 +25844,25 @@
                 <w:sz w:val="24"/>
                 <w:szCs w:val="24"/>
               </w:rPr>
-              <w:t xml:space="preserve">2. Lunghezza &gt;= 1 [property </w:t>
+              <w:t>2. Lunghezza &gt;= 1 [</w:t>
+            </w:r>
+            <w:proofErr w:type="spellStart"/>
+            <w:r>
+              <w:rPr>
+                <w:rFonts w:asciiTheme="majorHAnsi" w:hAnsiTheme="majorHAnsi" w:cstheme="majorHAnsi"/>
+                <w:sz w:val="24"/>
+                <w:szCs w:val="24"/>
+              </w:rPr>
+              <w:t>property</w:t>
+            </w:r>
+            <w:proofErr w:type="spellEnd"/>
+            <w:r>
+              <w:rPr>
+                <w:rFonts w:asciiTheme="majorHAnsi" w:hAnsiTheme="majorHAnsi" w:cstheme="majorHAnsi"/>
+                <w:sz w:val="24"/>
+                <w:szCs w:val="24"/>
+              </w:rPr>
+              <w:t xml:space="preserve"> </w:t>
             </w:r>
             <w:proofErr w:type="spellStart"/>
             <w:r>
@@ -24430,7 +25963,25 @@
                 <w:sz w:val="24"/>
                 <w:szCs w:val="24"/>
               </w:rPr>
-              <w:t xml:space="preserve">1. Non rispetta il formato [property </w:t>
+              <w:t>1. Non rispetta il formato [</w:t>
+            </w:r>
+            <w:proofErr w:type="spellStart"/>
+            <w:r>
+              <w:rPr>
+                <w:rFonts w:asciiTheme="majorHAnsi" w:hAnsiTheme="majorHAnsi" w:cstheme="majorHAnsi"/>
+                <w:sz w:val="24"/>
+                <w:szCs w:val="24"/>
+              </w:rPr>
+              <w:t>property</w:t>
+            </w:r>
+            <w:proofErr w:type="spellEnd"/>
+            <w:r>
+              <w:rPr>
+                <w:rFonts w:asciiTheme="majorHAnsi" w:hAnsiTheme="majorHAnsi" w:cstheme="majorHAnsi"/>
+                <w:sz w:val="24"/>
+                <w:szCs w:val="24"/>
+              </w:rPr>
+              <w:t xml:space="preserve"> </w:t>
             </w:r>
             <w:proofErr w:type="spellStart"/>
             <w:r>
@@ -24470,6 +26021,7 @@
               </w:rPr>
               <w:t>2. Rispetta il formato [</w:t>
             </w:r>
+            <w:proofErr w:type="spellStart"/>
             <w:r>
               <w:rPr>
                 <w:rFonts w:asciiTheme="majorHAnsi" w:hAnsiTheme="majorHAnsi" w:cstheme="majorHAnsi"/>
@@ -24478,9 +26030,9 @@
                 <w:sz w:val="24"/>
                 <w:szCs w:val="24"/>
               </w:rPr>
-              <w:t xml:space="preserve">if </w:t>
-            </w:r>
-            <w:proofErr w:type="spellStart"/>
+              <w:t>if</w:t>
+            </w:r>
+            <w:proofErr w:type="spellEnd"/>
             <w:r>
               <w:rPr>
                 <w:rFonts w:asciiTheme="majorHAnsi" w:hAnsiTheme="majorHAnsi" w:cstheme="majorHAnsi"/>
@@ -24489,8 +26041,9 @@
                 <w:sz w:val="24"/>
                 <w:szCs w:val="24"/>
               </w:rPr>
-              <w:t>validL</w:t>
-            </w:r>
+              <w:t xml:space="preserve"> </w:t>
+            </w:r>
+            <w:proofErr w:type="spellStart"/>
             <w:r>
               <w:rPr>
                 <w:rFonts w:asciiTheme="majorHAnsi" w:hAnsiTheme="majorHAnsi" w:cstheme="majorHAnsi"/>
@@ -24499,7 +26052,7 @@
                 <w:sz w:val="24"/>
                 <w:szCs w:val="24"/>
               </w:rPr>
-              <w:t>CVV</w:t>
+              <w:t>validL</w:t>
             </w:r>
             <w:r>
               <w:rPr>
@@ -24509,6 +26062,16 @@
                 <w:sz w:val="24"/>
                 <w:szCs w:val="24"/>
               </w:rPr>
+              <w:t>CVV</w:t>
+            </w:r>
+            <w:r>
+              <w:rPr>
+                <w:rFonts w:asciiTheme="majorHAnsi" w:hAnsiTheme="majorHAnsi" w:cstheme="majorHAnsi"/>
+                <w:i/>
+                <w:iCs/>
+                <w:sz w:val="24"/>
+                <w:szCs w:val="24"/>
+              </w:rPr>
               <w:t>Value</w:t>
             </w:r>
             <w:proofErr w:type="spellEnd"/>
@@ -24518,7 +26081,25 @@
                 <w:sz w:val="24"/>
                 <w:szCs w:val="24"/>
               </w:rPr>
-              <w:t xml:space="preserve">] [property </w:t>
+              <w:t>] [</w:t>
+            </w:r>
+            <w:proofErr w:type="spellStart"/>
+            <w:r>
+              <w:rPr>
+                <w:rFonts w:asciiTheme="majorHAnsi" w:hAnsiTheme="majorHAnsi" w:cstheme="majorHAnsi"/>
+                <w:sz w:val="24"/>
+                <w:szCs w:val="24"/>
+              </w:rPr>
+              <w:t>property</w:t>
+            </w:r>
+            <w:proofErr w:type="spellEnd"/>
+            <w:r>
+              <w:rPr>
+                <w:rFonts w:asciiTheme="majorHAnsi" w:hAnsiTheme="majorHAnsi" w:cstheme="majorHAnsi"/>
+                <w:sz w:val="24"/>
+                <w:szCs w:val="24"/>
+              </w:rPr>
+              <w:t xml:space="preserve"> </w:t>
             </w:r>
             <w:proofErr w:type="spellStart"/>
             <w:r>
@@ -24716,7 +26297,25 @@
                 <w:sz w:val="24"/>
                 <w:szCs w:val="24"/>
               </w:rPr>
-              <w:t xml:space="preserve">1. Non rispetta il formato [property </w:t>
+              <w:t>1. Non rispetta il formato [</w:t>
+            </w:r>
+            <w:proofErr w:type="spellStart"/>
+            <w:r>
+              <w:rPr>
+                <w:rFonts w:asciiTheme="majorHAnsi" w:hAnsiTheme="majorHAnsi" w:cstheme="majorHAnsi"/>
+                <w:sz w:val="24"/>
+                <w:szCs w:val="24"/>
+              </w:rPr>
+              <w:t>property</w:t>
+            </w:r>
+            <w:proofErr w:type="spellEnd"/>
+            <w:r>
+              <w:rPr>
+                <w:rFonts w:asciiTheme="majorHAnsi" w:hAnsiTheme="majorHAnsi" w:cstheme="majorHAnsi"/>
+                <w:sz w:val="24"/>
+                <w:szCs w:val="24"/>
+              </w:rPr>
+              <w:t xml:space="preserve"> </w:t>
             </w:r>
             <w:proofErr w:type="spellStart"/>
             <w:r>
@@ -24773,7 +26372,25 @@
                 <w:sz w:val="24"/>
                 <w:szCs w:val="24"/>
               </w:rPr>
-              <w:t xml:space="preserve">2. Rispetta il formato [property </w:t>
+              <w:t>2. Rispetta il formato [</w:t>
+            </w:r>
+            <w:proofErr w:type="spellStart"/>
+            <w:r>
+              <w:rPr>
+                <w:rFonts w:asciiTheme="majorHAnsi" w:hAnsiTheme="majorHAnsi" w:cstheme="majorHAnsi"/>
+                <w:sz w:val="24"/>
+                <w:szCs w:val="24"/>
+              </w:rPr>
+              <w:t>property</w:t>
+            </w:r>
+            <w:proofErr w:type="spellEnd"/>
+            <w:r>
+              <w:rPr>
+                <w:rFonts w:asciiTheme="majorHAnsi" w:hAnsiTheme="majorHAnsi" w:cstheme="majorHAnsi"/>
+                <w:sz w:val="24"/>
+                <w:szCs w:val="24"/>
+              </w:rPr>
+              <w:t xml:space="preserve"> </w:t>
             </w:r>
             <w:proofErr w:type="spellStart"/>
             <w:r>
@@ -24868,7 +26485,25 @@
                 <w:sz w:val="24"/>
                 <w:szCs w:val="24"/>
               </w:rPr>
-              <w:t xml:space="preserve">1. Data non rispetta la scadenza [property </w:t>
+              <w:t>1. Data non rispetta la scadenza [</w:t>
+            </w:r>
+            <w:proofErr w:type="spellStart"/>
+            <w:r>
+              <w:rPr>
+                <w:rFonts w:asciiTheme="majorHAnsi" w:hAnsiTheme="majorHAnsi" w:cstheme="majorHAnsi"/>
+                <w:sz w:val="24"/>
+                <w:szCs w:val="24"/>
+              </w:rPr>
+              <w:t>property</w:t>
+            </w:r>
+            <w:proofErr w:type="spellEnd"/>
+            <w:r>
+              <w:rPr>
+                <w:rFonts w:asciiTheme="majorHAnsi" w:hAnsiTheme="majorHAnsi" w:cstheme="majorHAnsi"/>
+                <w:sz w:val="24"/>
+                <w:szCs w:val="24"/>
+              </w:rPr>
+              <w:t xml:space="preserve"> </w:t>
             </w:r>
             <w:proofErr w:type="spellStart"/>
             <w:r>
@@ -24907,6 +26542,7 @@
               </w:rPr>
               <w:t>2. Data rispetta la scadenza [</w:t>
             </w:r>
+            <w:proofErr w:type="spellStart"/>
             <w:r>
               <w:rPr>
                 <w:rFonts w:asciiTheme="majorHAnsi" w:hAnsiTheme="majorHAnsi" w:cstheme="majorHAnsi"/>
@@ -24915,9 +26551,9 @@
                 <w:sz w:val="24"/>
                 <w:szCs w:val="24"/>
               </w:rPr>
-              <w:t xml:space="preserve">if </w:t>
-            </w:r>
-            <w:proofErr w:type="spellStart"/>
+              <w:t>if</w:t>
+            </w:r>
+            <w:proofErr w:type="spellEnd"/>
             <w:r>
               <w:rPr>
                 <w:rFonts w:asciiTheme="majorHAnsi" w:hAnsiTheme="majorHAnsi" w:cstheme="majorHAnsi"/>
@@ -24926,8 +26562,9 @@
                 <w:sz w:val="24"/>
                 <w:szCs w:val="24"/>
               </w:rPr>
-              <w:t>validF</w:t>
-            </w:r>
+              <w:t xml:space="preserve"> </w:t>
+            </w:r>
+            <w:proofErr w:type="spellStart"/>
             <w:r>
               <w:rPr>
                 <w:rFonts w:asciiTheme="majorHAnsi" w:hAnsiTheme="majorHAnsi" w:cstheme="majorHAnsi"/>
@@ -24936,7 +26573,7 @@
                 <w:sz w:val="24"/>
                 <w:szCs w:val="24"/>
               </w:rPr>
-              <w:t>D</w:t>
+              <w:t>validF</w:t>
             </w:r>
             <w:r>
               <w:rPr>
@@ -24946,6 +26583,16 @@
                 <w:sz w:val="24"/>
                 <w:szCs w:val="24"/>
               </w:rPr>
+              <w:t>D</w:t>
+            </w:r>
+            <w:r>
+              <w:rPr>
+                <w:rFonts w:asciiTheme="majorHAnsi" w:hAnsiTheme="majorHAnsi" w:cstheme="majorHAnsi"/>
+                <w:i/>
+                <w:iCs/>
+                <w:sz w:val="24"/>
+                <w:szCs w:val="24"/>
+              </w:rPr>
               <w:t>Value</w:t>
             </w:r>
             <w:proofErr w:type="spellEnd"/>
@@ -24955,7 +26602,25 @@
                 <w:sz w:val="24"/>
                 <w:szCs w:val="24"/>
               </w:rPr>
-              <w:t xml:space="preserve">] [property </w:t>
+              <w:t>] [</w:t>
+            </w:r>
+            <w:proofErr w:type="spellStart"/>
+            <w:r>
+              <w:rPr>
+                <w:rFonts w:asciiTheme="majorHAnsi" w:hAnsiTheme="majorHAnsi" w:cstheme="majorHAnsi"/>
+                <w:sz w:val="24"/>
+                <w:szCs w:val="24"/>
+              </w:rPr>
+              <w:t>property</w:t>
+            </w:r>
+            <w:proofErr w:type="spellEnd"/>
+            <w:r>
+              <w:rPr>
+                <w:rFonts w:asciiTheme="majorHAnsi" w:hAnsiTheme="majorHAnsi" w:cstheme="majorHAnsi"/>
+                <w:sz w:val="24"/>
+                <w:szCs w:val="24"/>
+              </w:rPr>
+              <w:t xml:space="preserve"> </w:t>
             </w:r>
             <w:proofErr w:type="spellStart"/>
             <w:r>
@@ -26881,7 +28546,25 @@
                 <w:sz w:val="24"/>
                 <w:szCs w:val="24"/>
               </w:rPr>
-              <w:t xml:space="preserve">1. Non rispetta il formato [property </w:t>
+              <w:t>1. Non rispetta il formato [</w:t>
+            </w:r>
+            <w:proofErr w:type="spellStart"/>
+            <w:r>
+              <w:rPr>
+                <w:rFonts w:asciiTheme="majorHAnsi" w:hAnsiTheme="majorHAnsi" w:cstheme="majorHAnsi"/>
+                <w:sz w:val="24"/>
+                <w:szCs w:val="24"/>
+              </w:rPr>
+              <w:t>property</w:t>
+            </w:r>
+            <w:proofErr w:type="spellEnd"/>
+            <w:r>
+              <w:rPr>
+                <w:rFonts w:asciiTheme="majorHAnsi" w:hAnsiTheme="majorHAnsi" w:cstheme="majorHAnsi"/>
+                <w:sz w:val="24"/>
+                <w:szCs w:val="24"/>
+              </w:rPr>
+              <w:t xml:space="preserve"> </w:t>
             </w:r>
             <w:proofErr w:type="spellStart"/>
             <w:r>
@@ -26938,7 +28621,25 @@
                 <w:sz w:val="24"/>
                 <w:szCs w:val="24"/>
               </w:rPr>
-              <w:t xml:space="preserve">2. Rispetta il formato [property </w:t>
+              <w:t>2. Rispetta il formato [</w:t>
+            </w:r>
+            <w:proofErr w:type="spellStart"/>
+            <w:r>
+              <w:rPr>
+                <w:rFonts w:asciiTheme="majorHAnsi" w:hAnsiTheme="majorHAnsi" w:cstheme="majorHAnsi"/>
+                <w:sz w:val="24"/>
+                <w:szCs w:val="24"/>
+              </w:rPr>
+              <w:t>property</w:t>
+            </w:r>
+            <w:proofErr w:type="spellEnd"/>
+            <w:r>
+              <w:rPr>
+                <w:rFonts w:asciiTheme="majorHAnsi" w:hAnsiTheme="majorHAnsi" w:cstheme="majorHAnsi"/>
+                <w:sz w:val="24"/>
+                <w:szCs w:val="24"/>
+              </w:rPr>
+              <w:t xml:space="preserve"> </w:t>
             </w:r>
             <w:proofErr w:type="spellStart"/>
             <w:r>
@@ -27095,6 +28796,7 @@
               </w:rPr>
               <w:t>[</w:t>
             </w:r>
+            <w:proofErr w:type="spellStart"/>
             <w:r>
               <w:rPr>
                 <w:rFonts w:asciiTheme="majorHAnsi" w:hAnsiTheme="majorHAnsi" w:cstheme="majorHAnsi"/>
@@ -27103,9 +28805,9 @@
                 <w:sz w:val="24"/>
                 <w:szCs w:val="24"/>
               </w:rPr>
-              <w:t xml:space="preserve">if </w:t>
-            </w:r>
-            <w:proofErr w:type="spellStart"/>
+              <w:t>if</w:t>
+            </w:r>
+            <w:proofErr w:type="spellEnd"/>
             <w:r>
               <w:rPr>
                 <w:rFonts w:asciiTheme="majorHAnsi" w:hAnsiTheme="majorHAnsi" w:cstheme="majorHAnsi"/>
@@ -27114,9 +28816,9 @@
                 <w:sz w:val="24"/>
                 <w:szCs w:val="24"/>
               </w:rPr>
-              <w:t>validFQValue</w:t>
-            </w:r>
-            <w:proofErr w:type="spellEnd"/>
+              <w:t xml:space="preserve"> </w:t>
+            </w:r>
+            <w:proofErr w:type="spellStart"/>
             <w:r>
               <w:rPr>
                 <w:rFonts w:asciiTheme="majorHAnsi" w:hAnsiTheme="majorHAnsi" w:cstheme="majorHAnsi"/>
@@ -27125,6 +28827,17 @@
                 <w:sz w:val="24"/>
                 <w:szCs w:val="24"/>
               </w:rPr>
+              <w:t>validFQValue</w:t>
+            </w:r>
+            <w:proofErr w:type="spellEnd"/>
+            <w:r>
+              <w:rPr>
+                <w:rFonts w:asciiTheme="majorHAnsi" w:hAnsiTheme="majorHAnsi" w:cstheme="majorHAnsi"/>
+                <w:i/>
+                <w:iCs/>
+                <w:sz w:val="24"/>
+                <w:szCs w:val="24"/>
+              </w:rPr>
               <w:t>]</w:t>
             </w:r>
             <w:r>
@@ -27133,7 +28846,25 @@
                 <w:sz w:val="24"/>
                 <w:szCs w:val="24"/>
               </w:rPr>
-              <w:t xml:space="preserve"> [property </w:t>
+              <w:t xml:space="preserve"> [</w:t>
+            </w:r>
+            <w:proofErr w:type="spellStart"/>
+            <w:r>
+              <w:rPr>
+                <w:rFonts w:asciiTheme="majorHAnsi" w:hAnsiTheme="majorHAnsi" w:cstheme="majorHAnsi"/>
+                <w:sz w:val="24"/>
+                <w:szCs w:val="24"/>
+              </w:rPr>
+              <w:t>property</w:t>
+            </w:r>
+            <w:proofErr w:type="spellEnd"/>
+            <w:r>
+              <w:rPr>
+                <w:rFonts w:asciiTheme="majorHAnsi" w:hAnsiTheme="majorHAnsi" w:cstheme="majorHAnsi"/>
+                <w:sz w:val="24"/>
+                <w:szCs w:val="24"/>
+              </w:rPr>
+              <w:t xml:space="preserve"> </w:t>
             </w:r>
             <w:proofErr w:type="spellStart"/>
             <w:r>
@@ -27313,7 +29044,25 @@
                 <w:sz w:val="24"/>
                 <w:szCs w:val="24"/>
               </w:rPr>
-              <w:t xml:space="preserve">1. Non esiste carta associata [property </w:t>
+              <w:t>1. Non esiste carta associata [</w:t>
+            </w:r>
+            <w:proofErr w:type="spellStart"/>
+            <w:r>
+              <w:rPr>
+                <w:rFonts w:asciiTheme="majorHAnsi" w:hAnsiTheme="majorHAnsi" w:cstheme="majorHAnsi"/>
+                <w:sz w:val="24"/>
+                <w:szCs w:val="24"/>
+              </w:rPr>
+              <w:t>property</w:t>
+            </w:r>
+            <w:proofErr w:type="spellEnd"/>
+            <w:r>
+              <w:rPr>
+                <w:rFonts w:asciiTheme="majorHAnsi" w:hAnsiTheme="majorHAnsi" w:cstheme="majorHAnsi"/>
+                <w:sz w:val="24"/>
+                <w:szCs w:val="24"/>
+              </w:rPr>
+              <w:t xml:space="preserve"> </w:t>
             </w:r>
             <w:proofErr w:type="spellStart"/>
             <w:r>
@@ -27446,6 +29195,7 @@
               </w:rPr>
               <w:t>2. Carta valida [</w:t>
             </w:r>
+            <w:proofErr w:type="spellStart"/>
             <w:r>
               <w:rPr>
                 <w:rFonts w:asciiTheme="majorHAnsi" w:hAnsiTheme="majorHAnsi" w:cstheme="majorHAnsi"/>
@@ -27454,9 +29204,9 @@
                 <w:sz w:val="24"/>
                 <w:szCs w:val="24"/>
               </w:rPr>
-              <w:t xml:space="preserve">if </w:t>
-            </w:r>
-            <w:proofErr w:type="spellStart"/>
+              <w:t>if</w:t>
+            </w:r>
+            <w:proofErr w:type="spellEnd"/>
             <w:r>
               <w:rPr>
                 <w:rFonts w:asciiTheme="majorHAnsi" w:hAnsiTheme="majorHAnsi" w:cstheme="majorHAnsi"/>
@@ -27465,8 +29215,9 @@
                 <w:sz w:val="24"/>
                 <w:szCs w:val="24"/>
               </w:rPr>
-              <w:t>valid</w:t>
-            </w:r>
+              <w:t xml:space="preserve"> </w:t>
+            </w:r>
+            <w:proofErr w:type="spellStart"/>
             <w:r>
               <w:rPr>
                 <w:rFonts w:asciiTheme="majorHAnsi" w:hAnsiTheme="majorHAnsi" w:cstheme="majorHAnsi"/>
@@ -27475,7 +29226,7 @@
                 <w:sz w:val="24"/>
                 <w:szCs w:val="24"/>
               </w:rPr>
-              <w:t>SC</w:t>
+              <w:t>valid</w:t>
             </w:r>
             <w:r>
               <w:rPr>
@@ -27485,6 +29236,16 @@
                 <w:sz w:val="24"/>
                 <w:szCs w:val="24"/>
               </w:rPr>
+              <w:t>SC</w:t>
+            </w:r>
+            <w:r>
+              <w:rPr>
+                <w:rFonts w:asciiTheme="majorHAnsi" w:hAnsiTheme="majorHAnsi" w:cstheme="majorHAnsi"/>
+                <w:i/>
+                <w:iCs/>
+                <w:sz w:val="24"/>
+                <w:szCs w:val="24"/>
+              </w:rPr>
               <w:t>Value</w:t>
             </w:r>
             <w:proofErr w:type="spellEnd"/>
@@ -27494,7 +29255,25 @@
                 <w:sz w:val="24"/>
                 <w:szCs w:val="24"/>
               </w:rPr>
-              <w:t xml:space="preserve">] [property </w:t>
+              <w:t>] [</w:t>
+            </w:r>
+            <w:proofErr w:type="spellStart"/>
+            <w:r>
+              <w:rPr>
+                <w:rFonts w:asciiTheme="majorHAnsi" w:hAnsiTheme="majorHAnsi" w:cstheme="majorHAnsi"/>
+                <w:sz w:val="24"/>
+                <w:szCs w:val="24"/>
+              </w:rPr>
+              <w:t>property</w:t>
+            </w:r>
+            <w:proofErr w:type="spellEnd"/>
+            <w:r>
+              <w:rPr>
+                <w:rFonts w:asciiTheme="majorHAnsi" w:hAnsiTheme="majorHAnsi" w:cstheme="majorHAnsi"/>
+                <w:sz w:val="24"/>
+                <w:szCs w:val="24"/>
+              </w:rPr>
+              <w:t xml:space="preserve"> </w:t>
             </w:r>
             <w:proofErr w:type="spellStart"/>
             <w:r>
@@ -27932,7 +29711,29 @@
                 <w:szCs w:val="18"/>
                 <w:lang w:val="en-US" w:eastAsia="it-IT"/>
               </w:rPr>
-              <w:t>FQ2.Q2.EXC1</w:t>
+              <w:t>FQ2.Q</w:t>
+            </w:r>
+            <w:proofErr w:type="gramStart"/>
+            <w:r>
+              <w:rPr>
+                <w:rFonts w:asciiTheme="majorHAnsi" w:eastAsia="Times New Roman" w:hAnsiTheme="majorHAnsi" w:cstheme="majorHAnsi"/>
+                <w:color w:val="000000"/>
+                <w:sz w:val="18"/>
+                <w:szCs w:val="18"/>
+                <w:lang w:val="en-US" w:eastAsia="it-IT"/>
+              </w:rPr>
+              <w:t>2.EXC</w:t>
+            </w:r>
+            <w:proofErr w:type="gramEnd"/>
+            <w:r>
+              <w:rPr>
+                <w:rFonts w:asciiTheme="majorHAnsi" w:eastAsia="Times New Roman" w:hAnsiTheme="majorHAnsi" w:cstheme="majorHAnsi"/>
+                <w:color w:val="000000"/>
+                <w:sz w:val="18"/>
+                <w:szCs w:val="18"/>
+                <w:lang w:val="en-US" w:eastAsia="it-IT"/>
+              </w:rPr>
+              <w:t>1</w:t>
             </w:r>
           </w:p>
         </w:tc>
@@ -28421,7 +30222,25 @@
                 <w:sz w:val="24"/>
                 <w:szCs w:val="24"/>
               </w:rPr>
-              <w:t xml:space="preserve">1. Carrello non contiene giochi [property </w:t>
+              <w:t>1. Carrello non contiene giochi [</w:t>
+            </w:r>
+            <w:proofErr w:type="spellStart"/>
+            <w:r>
+              <w:rPr>
+                <w:rFonts w:asciiTheme="majorHAnsi" w:hAnsiTheme="majorHAnsi" w:cstheme="majorHAnsi"/>
+                <w:sz w:val="24"/>
+                <w:szCs w:val="24"/>
+              </w:rPr>
+              <w:t>property</w:t>
+            </w:r>
+            <w:proofErr w:type="spellEnd"/>
+            <w:r>
+              <w:rPr>
+                <w:rFonts w:asciiTheme="majorHAnsi" w:hAnsiTheme="majorHAnsi" w:cstheme="majorHAnsi"/>
+                <w:sz w:val="24"/>
+                <w:szCs w:val="24"/>
+              </w:rPr>
+              <w:t xml:space="preserve"> </w:t>
             </w:r>
             <w:proofErr w:type="spellStart"/>
             <w:r>
@@ -28478,7 +30297,25 @@
                 <w:sz w:val="24"/>
                 <w:szCs w:val="24"/>
               </w:rPr>
-              <w:t xml:space="preserve">2. Carrello contiene giochi [property </w:t>
+              <w:t>2. Carrello contiene giochi [</w:t>
+            </w:r>
+            <w:proofErr w:type="spellStart"/>
+            <w:r>
+              <w:rPr>
+                <w:rFonts w:asciiTheme="majorHAnsi" w:hAnsiTheme="majorHAnsi" w:cstheme="majorHAnsi"/>
+                <w:sz w:val="24"/>
+                <w:szCs w:val="24"/>
+              </w:rPr>
+              <w:t>property</w:t>
+            </w:r>
+            <w:proofErr w:type="spellEnd"/>
+            <w:r>
+              <w:rPr>
+                <w:rFonts w:asciiTheme="majorHAnsi" w:hAnsiTheme="majorHAnsi" w:cstheme="majorHAnsi"/>
+                <w:sz w:val="24"/>
+                <w:szCs w:val="24"/>
+              </w:rPr>
+              <w:t xml:space="preserve"> </w:t>
             </w:r>
             <w:proofErr w:type="spellStart"/>
             <w:r>
@@ -28660,7 +30497,27 @@
                 <w:szCs w:val="24"/>
                 <w:lang w:val="en-US"/>
               </w:rPr>
-              <w:t xml:space="preserve">1. Saldo </w:t>
+              <w:t xml:space="preserve">1. </w:t>
+            </w:r>
+            <w:proofErr w:type="spellStart"/>
+            <w:r>
+              <w:rPr>
+                <w:rFonts w:asciiTheme="majorHAnsi" w:hAnsiTheme="majorHAnsi" w:cstheme="majorHAnsi"/>
+                <w:sz w:val="24"/>
+                <w:szCs w:val="24"/>
+                <w:lang w:val="en-US"/>
+              </w:rPr>
+              <w:t>Saldo</w:t>
+            </w:r>
+            <w:proofErr w:type="spellEnd"/>
+            <w:r>
+              <w:rPr>
+                <w:rFonts w:asciiTheme="majorHAnsi" w:hAnsiTheme="majorHAnsi" w:cstheme="majorHAnsi"/>
+                <w:sz w:val="24"/>
+                <w:szCs w:val="24"/>
+                <w:lang w:val="en-US"/>
+              </w:rPr>
+              <w:t xml:space="preserve"> </w:t>
             </w:r>
             <w:proofErr w:type="spellStart"/>
             <w:r>
@@ -28761,7 +30618,27 @@
                 <w:szCs w:val="24"/>
                 <w:lang w:val="en-US"/>
               </w:rPr>
-              <w:t xml:space="preserve">2. Saldo </w:t>
+              <w:t xml:space="preserve">2. </w:t>
+            </w:r>
+            <w:proofErr w:type="spellStart"/>
+            <w:r>
+              <w:rPr>
+                <w:rFonts w:asciiTheme="majorHAnsi" w:hAnsiTheme="majorHAnsi" w:cstheme="majorHAnsi"/>
+                <w:sz w:val="24"/>
+                <w:szCs w:val="24"/>
+                <w:lang w:val="en-US"/>
+              </w:rPr>
+              <w:t>Saldo</w:t>
+            </w:r>
+            <w:proofErr w:type="spellEnd"/>
+            <w:r>
+              <w:rPr>
+                <w:rFonts w:asciiTheme="majorHAnsi" w:hAnsiTheme="majorHAnsi" w:cstheme="majorHAnsi"/>
+                <w:sz w:val="24"/>
+                <w:szCs w:val="24"/>
+                <w:lang w:val="en-US"/>
+              </w:rPr>
+              <w:t xml:space="preserve"> </w:t>
             </w:r>
             <w:proofErr w:type="spellStart"/>
             <w:r>

</xml_diff>

<commit_message>
Test Case document refined
</commit_message>
<xml_diff>
--- a/2021-12-09/Test Plan.docx
+++ b/2021-12-09/Test Plan.docx
@@ -8442,8 +8442,9 @@
                 <w:szCs w:val="20"/>
                 <w:lang w:val="en-US" w:eastAsia="it-IT"/>
               </w:rPr>
-              <w:t>2.FNP2.</w:t>
-            </w:r>
+              <w:t>2.FNP2.LRP</w:t>
+            </w:r>
+            <w:proofErr w:type="gramEnd"/>
             <w:r>
               <w:rPr>
                 <w:rFonts w:asciiTheme="majorHAnsi" w:eastAsia="Times New Roman" w:hAnsiTheme="majorHAnsi" w:cstheme="majorHAnsi"/>
@@ -8452,28 +8453,7 @@
                 <w:szCs w:val="20"/>
                 <w:lang w:val="en-US" w:eastAsia="it-IT"/>
               </w:rPr>
-              <w:t>LRP</w:t>
-            </w:r>
-            <w:proofErr w:type="gramEnd"/>
-            <w:r>
-              <w:rPr>
-                <w:rFonts w:asciiTheme="majorHAnsi" w:eastAsia="Times New Roman" w:hAnsiTheme="majorHAnsi" w:cstheme="majorHAnsi"/>
-                <w:color w:val="000000"/>
-                <w:sz w:val="20"/>
-                <w:szCs w:val="20"/>
-                <w:lang w:val="en-US" w:eastAsia="it-IT"/>
-              </w:rPr>
-              <w:t>2.</w:t>
-            </w:r>
-            <w:r>
-              <w:rPr>
-                <w:rFonts w:asciiTheme="majorHAnsi" w:eastAsia="Times New Roman" w:hAnsiTheme="majorHAnsi" w:cstheme="majorHAnsi"/>
-                <w:color w:val="000000"/>
-                <w:sz w:val="20"/>
-                <w:szCs w:val="20"/>
-                <w:lang w:val="en-US" w:eastAsia="it-IT"/>
-              </w:rPr>
-              <w:t>OVLP2</w:t>
+              <w:t>2.OVLP2</w:t>
             </w:r>
           </w:p>
         </w:tc>
@@ -8579,8 +8559,9 @@
                 <w:szCs w:val="20"/>
                 <w:lang w:val="en-US" w:eastAsia="it-IT"/>
               </w:rPr>
-              <w:t>2.FNP2.</w:t>
-            </w:r>
+              <w:t>2.FNP2.LRP</w:t>
+            </w:r>
+            <w:proofErr w:type="gramEnd"/>
             <w:r>
               <w:rPr>
                 <w:rFonts w:asciiTheme="majorHAnsi" w:eastAsia="Times New Roman" w:hAnsiTheme="majorHAnsi" w:cstheme="majorHAnsi"/>
@@ -8589,28 +8570,7 @@
                 <w:szCs w:val="20"/>
                 <w:lang w:val="en-US" w:eastAsia="it-IT"/>
               </w:rPr>
-              <w:t>LRP</w:t>
-            </w:r>
-            <w:proofErr w:type="gramEnd"/>
-            <w:r>
-              <w:rPr>
-                <w:rFonts w:asciiTheme="majorHAnsi" w:eastAsia="Times New Roman" w:hAnsiTheme="majorHAnsi" w:cstheme="majorHAnsi"/>
-                <w:color w:val="000000"/>
-                <w:sz w:val="20"/>
-                <w:szCs w:val="20"/>
-                <w:lang w:val="en-US" w:eastAsia="it-IT"/>
-              </w:rPr>
-              <w:t>2.</w:t>
-            </w:r>
-            <w:r>
-              <w:rPr>
-                <w:rFonts w:asciiTheme="majorHAnsi" w:eastAsia="Times New Roman" w:hAnsiTheme="majorHAnsi" w:cstheme="majorHAnsi"/>
-                <w:color w:val="000000"/>
-                <w:sz w:val="20"/>
-                <w:szCs w:val="20"/>
-                <w:lang w:val="en-US" w:eastAsia="it-IT"/>
-              </w:rPr>
-              <w:t>OVLP1</w:t>
+              <w:t>2.OVLP1</w:t>
             </w:r>
           </w:p>
         </w:tc>
@@ -8640,17 +8600,7 @@
                 <w:szCs w:val="20"/>
                 <w:lang w:eastAsia="it-IT"/>
               </w:rPr>
-              <w:t>“</w:t>
-            </w:r>
-            <w:r>
-              <w:rPr>
-                <w:rFonts w:asciiTheme="majorHAnsi" w:eastAsia="Times New Roman" w:hAnsiTheme="majorHAnsi" w:cstheme="majorHAnsi"/>
-                <w:color w:val="000000"/>
-                <w:sz w:val="20"/>
-                <w:szCs w:val="20"/>
-                <w:lang w:eastAsia="it-IT"/>
-              </w:rPr>
-              <w:t>Le password non coincidono”</w:t>
+              <w:t>“Le password non coincidono”</w:t>
             </w:r>
           </w:p>
         </w:tc>
@@ -8686,7 +8636,17 @@
                 <w:szCs w:val="20"/>
                 <w:lang w:eastAsia="it-IT"/>
               </w:rPr>
-              <w:t>TC_ModificaPassFailed3</w:t>
+              <w:t>TC_ModificaPassFailed</w:t>
+            </w:r>
+            <w:r>
+              <w:rPr>
+                <w:rFonts w:asciiTheme="majorHAnsi" w:eastAsia="Times New Roman" w:hAnsiTheme="majorHAnsi" w:cstheme="majorHAnsi"/>
+                <w:color w:val="000000"/>
+                <w:sz w:val="20"/>
+                <w:szCs w:val="20"/>
+                <w:lang w:eastAsia="it-IT"/>
+              </w:rPr>
+              <w:t>2</w:t>
             </w:r>
           </w:p>
         </w:tc>
@@ -8726,7 +8686,7 @@
                 <w:szCs w:val="20"/>
                 <w:lang w:val="en-US" w:eastAsia="it-IT"/>
               </w:rPr>
-              <w:t>2.FNP</w:t>
+              <w:t>2.FNP1.LRP</w:t>
             </w:r>
             <w:proofErr w:type="gramEnd"/>
             <w:r>
@@ -8737,7 +8697,7 @@
                 <w:szCs w:val="20"/>
                 <w:lang w:val="en-US" w:eastAsia="it-IT"/>
               </w:rPr>
-              <w:t>1</w:t>
+              <w:t>2</w:t>
             </w:r>
           </w:p>
         </w:tc>
@@ -8803,7 +8763,17 @@
                 <w:szCs w:val="20"/>
                 <w:lang w:eastAsia="it-IT"/>
               </w:rPr>
-              <w:t>TC_ModificaPassFailed4</w:t>
+              <w:t>TC_ModificaPassFailed</w:t>
+            </w:r>
+            <w:r>
+              <w:rPr>
+                <w:rFonts w:asciiTheme="majorHAnsi" w:eastAsia="Times New Roman" w:hAnsiTheme="majorHAnsi" w:cstheme="majorHAnsi"/>
+                <w:color w:val="000000"/>
+                <w:sz w:val="20"/>
+                <w:szCs w:val="20"/>
+                <w:lang w:eastAsia="it-IT"/>
+              </w:rPr>
+              <w:t>3</w:t>
             </w:r>
           </w:p>
         </w:tc>
@@ -8832,7 +8802,7 @@
                 <w:szCs w:val="20"/>
                 <w:lang w:eastAsia="it-IT"/>
               </w:rPr>
-              <w:t>AS2.LNP1</w:t>
+              <w:t>AS2.LNP1.LRP2</w:t>
             </w:r>
           </w:p>
         </w:tc>
@@ -8897,7 +8867,17 @@
                 <w:szCs w:val="20"/>
                 <w:lang w:eastAsia="it-IT"/>
               </w:rPr>
-              <w:t>TC_ModificaPassFailed5</w:t>
+              <w:t>TC_ModificaPassFailed</w:t>
+            </w:r>
+            <w:r>
+              <w:rPr>
+                <w:rFonts w:asciiTheme="majorHAnsi" w:eastAsia="Times New Roman" w:hAnsiTheme="majorHAnsi" w:cstheme="majorHAnsi"/>
+                <w:color w:val="000000"/>
+                <w:sz w:val="20"/>
+                <w:szCs w:val="20"/>
+                <w:lang w:eastAsia="it-IT"/>
+              </w:rPr>
+              <w:t>4</w:t>
             </w:r>
           </w:p>
         </w:tc>
@@ -8917,10 +8897,11 @@
             </w:pPr>
             <w:r>
               <w:rPr>
+                <w:rFonts w:asciiTheme="majorHAnsi" w:hAnsiTheme="majorHAnsi" w:cstheme="majorHAnsi"/>
                 <w:sz w:val="20"/>
                 <w:szCs w:val="20"/>
               </w:rPr>
-              <w:t>AS1</w:t>
+              <w:t>AS1.LNP2.FRP2.LRP2.OVLP2</w:t>
             </w:r>
           </w:p>
         </w:tc>
@@ -8951,110 +8932,6 @@
                 <w:lang w:eastAsia="it-IT"/>
               </w:rPr>
               <w:t>“Password errata”</w:t>
-            </w:r>
-          </w:p>
-        </w:tc>
-      </w:tr>
-      <w:tr>
-        <w:trPr>
-          <w:trHeight w:val="300"/>
-        </w:trPr>
-        <w:tc>
-          <w:tcPr>
-            <w:tcW w:w="2271" w:type="dxa"/>
-            <w:shd w:val="clear" w:color="auto" w:fill="auto"/>
-            <w:noWrap/>
-            <w:vAlign w:val="bottom"/>
-          </w:tcPr>
-          <w:p>
-            <w:pPr>
-              <w:spacing w:after="0" w:line="240" w:lineRule="auto"/>
-              <w:rPr>
-                <w:rFonts w:asciiTheme="majorHAnsi" w:eastAsia="Times New Roman" w:hAnsiTheme="majorHAnsi" w:cstheme="majorHAnsi"/>
-                <w:color w:val="000000"/>
-                <w:sz w:val="20"/>
-                <w:szCs w:val="20"/>
-                <w:lang w:eastAsia="it-IT"/>
-              </w:rPr>
-            </w:pPr>
-            <w:r>
-              <w:rPr>
-                <w:rFonts w:asciiTheme="majorHAnsi" w:eastAsia="Times New Roman" w:hAnsiTheme="majorHAnsi" w:cstheme="majorHAnsi"/>
-                <w:color w:val="000000"/>
-                <w:sz w:val="20"/>
-                <w:szCs w:val="20"/>
-                <w:lang w:eastAsia="it-IT"/>
-              </w:rPr>
-              <w:t>TC_ModificaPassFailed6</w:t>
-            </w:r>
-          </w:p>
-        </w:tc>
-        <w:tc>
-          <w:tcPr>
-            <w:tcW w:w="4536" w:type="dxa"/>
-            <w:shd w:val="clear" w:color="auto" w:fill="auto"/>
-            <w:noWrap/>
-          </w:tcPr>
-          <w:p>
-            <w:pPr>
-              <w:spacing w:after="0" w:line="240" w:lineRule="auto"/>
-              <w:rPr>
-                <w:sz w:val="20"/>
-                <w:szCs w:val="20"/>
-              </w:rPr>
-            </w:pPr>
-            <w:r>
-              <w:rPr>
-                <w:sz w:val="20"/>
-                <w:szCs w:val="20"/>
-              </w:rPr>
-              <w:t>AS2.LNP</w:t>
-            </w:r>
-            <w:proofErr w:type="gramStart"/>
-            <w:r>
-              <w:rPr>
-                <w:sz w:val="20"/>
-                <w:szCs w:val="20"/>
-              </w:rPr>
-              <w:t>2.FNP2.LRP</w:t>
-            </w:r>
-            <w:proofErr w:type="gramEnd"/>
-            <w:r>
-              <w:rPr>
-                <w:sz w:val="20"/>
-                <w:szCs w:val="20"/>
-              </w:rPr>
-              <w:t>1</w:t>
-            </w:r>
-          </w:p>
-        </w:tc>
-        <w:tc>
-          <w:tcPr>
-            <w:tcW w:w="3402" w:type="dxa"/>
-            <w:shd w:val="clear" w:color="auto" w:fill="auto"/>
-            <w:noWrap/>
-            <w:vAlign w:val="bottom"/>
-          </w:tcPr>
-          <w:p>
-            <w:pPr>
-              <w:spacing w:after="0" w:line="240" w:lineRule="auto"/>
-              <w:rPr>
-                <w:rFonts w:asciiTheme="majorHAnsi" w:eastAsia="Times New Roman" w:hAnsiTheme="majorHAnsi" w:cstheme="majorHAnsi"/>
-                <w:color w:val="000000"/>
-                <w:sz w:val="20"/>
-                <w:szCs w:val="20"/>
-                <w:lang w:eastAsia="it-IT"/>
-              </w:rPr>
-            </w:pPr>
-            <w:r>
-              <w:rPr>
-                <w:rFonts w:asciiTheme="majorHAnsi" w:eastAsia="Times New Roman" w:hAnsiTheme="majorHAnsi" w:cstheme="majorHAnsi"/>
-                <w:color w:val="000000"/>
-                <w:sz w:val="20"/>
-                <w:szCs w:val="20"/>
-                <w:lang w:eastAsia="it-IT"/>
-              </w:rPr>
-              <w:t>“Ripeti password: campo obbligatorio”</w:t>
             </w:r>
           </w:p>
         </w:tc>
@@ -10085,29 +9962,7 @@
                 <w:szCs w:val="20"/>
                 <w:lang w:eastAsia="it-IT"/>
               </w:rPr>
-              <w:t>LNE</w:t>
-            </w:r>
-            <w:proofErr w:type="gramStart"/>
-            <w:r>
-              <w:rPr>
-                <w:rFonts w:asciiTheme="majorHAnsi" w:eastAsia="Times New Roman" w:hAnsiTheme="majorHAnsi" w:cstheme="majorHAnsi"/>
-                <w:color w:val="000000"/>
-                <w:sz w:val="20"/>
-                <w:szCs w:val="20"/>
-                <w:lang w:eastAsia="it-IT"/>
-              </w:rPr>
-              <w:t>2.FNE2.EXEM</w:t>
-            </w:r>
-            <w:proofErr w:type="gramEnd"/>
-            <w:r>
-              <w:rPr>
-                <w:rFonts w:asciiTheme="majorHAnsi" w:eastAsia="Times New Roman" w:hAnsiTheme="majorHAnsi" w:cstheme="majorHAnsi"/>
-                <w:color w:val="000000"/>
-                <w:sz w:val="20"/>
-                <w:szCs w:val="20"/>
-                <w:lang w:eastAsia="it-IT"/>
-              </w:rPr>
-              <w:t>2</w:t>
+              <w:t>LNE2.FNE2.EXEM2</w:t>
             </w:r>
           </w:p>
         </w:tc>
@@ -10242,29 +10097,7 @@
                 <w:szCs w:val="20"/>
                 <w:lang w:eastAsia="it-IT"/>
               </w:rPr>
-              <w:t>LNE</w:t>
-            </w:r>
-            <w:proofErr w:type="gramStart"/>
-            <w:r>
-              <w:rPr>
-                <w:rFonts w:asciiTheme="majorHAnsi" w:eastAsia="Times New Roman" w:hAnsiTheme="majorHAnsi" w:cstheme="majorHAnsi"/>
-                <w:color w:val="000000"/>
-                <w:sz w:val="20"/>
-                <w:szCs w:val="20"/>
-                <w:lang w:eastAsia="it-IT"/>
-              </w:rPr>
-              <w:t>2.FNE2.EXEM</w:t>
-            </w:r>
-            <w:proofErr w:type="gramEnd"/>
-            <w:r>
-              <w:rPr>
-                <w:rFonts w:asciiTheme="majorHAnsi" w:eastAsia="Times New Roman" w:hAnsiTheme="majorHAnsi" w:cstheme="majorHAnsi"/>
-                <w:color w:val="000000"/>
-                <w:sz w:val="20"/>
-                <w:szCs w:val="20"/>
-                <w:lang w:eastAsia="it-IT"/>
-              </w:rPr>
-              <w:t>1</w:t>
+              <w:t>LNE2.FNE2.EXEM1</w:t>
             </w:r>
           </w:p>
         </w:tc>
@@ -10672,29 +10505,7 @@
                 <w:szCs w:val="20"/>
                 <w:lang w:eastAsia="it-IT"/>
               </w:rPr>
-              <w:t>LNE</w:t>
-            </w:r>
-            <w:proofErr w:type="gramStart"/>
-            <w:r>
-              <w:rPr>
-                <w:rFonts w:asciiTheme="majorHAnsi" w:eastAsia="Times New Roman" w:hAnsiTheme="majorHAnsi" w:cstheme="majorHAnsi"/>
-                <w:color w:val="000000"/>
-                <w:sz w:val="20"/>
-                <w:szCs w:val="20"/>
-                <w:lang w:eastAsia="it-IT"/>
-              </w:rPr>
-              <w:t>2.FNE2.EXEM</w:t>
-            </w:r>
-            <w:proofErr w:type="gramEnd"/>
-            <w:r>
-              <w:rPr>
-                <w:rFonts w:asciiTheme="majorHAnsi" w:eastAsia="Times New Roman" w:hAnsiTheme="majorHAnsi" w:cstheme="majorHAnsi"/>
-                <w:color w:val="000000"/>
-                <w:sz w:val="20"/>
-                <w:szCs w:val="20"/>
-                <w:lang w:eastAsia="it-IT"/>
-              </w:rPr>
-              <w:t>2</w:t>
+              <w:t>LNE2.FNE2.EXEM2</w:t>
             </w:r>
           </w:p>
         </w:tc>
@@ -11003,25 +10814,7 @@
                 <w:sz w:val="24"/>
                 <w:szCs w:val="24"/>
               </w:rPr>
-              <w:t>1. Lunghezza = 0 – campo vuoto [</w:t>
-            </w:r>
-            <w:proofErr w:type="spellStart"/>
-            <w:r>
-              <w:rPr>
-                <w:rFonts w:asciiTheme="majorHAnsi" w:hAnsiTheme="majorHAnsi" w:cstheme="majorHAnsi"/>
-                <w:sz w:val="24"/>
-                <w:szCs w:val="24"/>
-              </w:rPr>
-              <w:t>property</w:t>
-            </w:r>
-            <w:proofErr w:type="spellEnd"/>
-            <w:r>
-              <w:rPr>
-                <w:rFonts w:asciiTheme="majorHAnsi" w:hAnsiTheme="majorHAnsi" w:cstheme="majorHAnsi"/>
-                <w:sz w:val="24"/>
-                <w:szCs w:val="24"/>
-              </w:rPr>
-              <w:t xml:space="preserve"> </w:t>
+              <w:t xml:space="preserve">1. Lunghezza = 0 – campo vuoto [property </w:t>
             </w:r>
             <w:proofErr w:type="spellStart"/>
             <w:r>
@@ -11078,25 +10871,7 @@
                 <w:sz w:val="24"/>
                 <w:szCs w:val="24"/>
               </w:rPr>
-              <w:t>2. Lunghezza &gt;= 1 [</w:t>
-            </w:r>
-            <w:proofErr w:type="spellStart"/>
-            <w:r>
-              <w:rPr>
-                <w:rFonts w:asciiTheme="majorHAnsi" w:hAnsiTheme="majorHAnsi" w:cstheme="majorHAnsi"/>
-                <w:sz w:val="24"/>
-                <w:szCs w:val="24"/>
-              </w:rPr>
-              <w:t>property</w:t>
-            </w:r>
-            <w:proofErr w:type="spellEnd"/>
-            <w:r>
-              <w:rPr>
-                <w:rFonts w:asciiTheme="majorHAnsi" w:hAnsiTheme="majorHAnsi" w:cstheme="majorHAnsi"/>
-                <w:sz w:val="24"/>
-                <w:szCs w:val="24"/>
-              </w:rPr>
-              <w:t xml:space="preserve"> </w:t>
+              <w:t xml:space="preserve">2. Lunghezza &gt;= 1 [property </w:t>
             </w:r>
             <w:proofErr w:type="spellStart"/>
             <w:r>
@@ -11308,25 +11083,7 @@
                 <w:sz w:val="24"/>
                 <w:szCs w:val="24"/>
               </w:rPr>
-              <w:t>1. Lunghezza = 0 – campo vuoto [</w:t>
-            </w:r>
-            <w:proofErr w:type="spellStart"/>
-            <w:r>
-              <w:rPr>
-                <w:rFonts w:asciiTheme="majorHAnsi" w:hAnsiTheme="majorHAnsi" w:cstheme="majorHAnsi"/>
-                <w:sz w:val="24"/>
-                <w:szCs w:val="24"/>
-              </w:rPr>
-              <w:t>property</w:t>
-            </w:r>
-            <w:proofErr w:type="spellEnd"/>
-            <w:r>
-              <w:rPr>
-                <w:rFonts w:asciiTheme="majorHAnsi" w:hAnsiTheme="majorHAnsi" w:cstheme="majorHAnsi"/>
-                <w:sz w:val="24"/>
-                <w:szCs w:val="24"/>
-              </w:rPr>
-              <w:t xml:space="preserve"> </w:t>
+              <w:t xml:space="preserve">1. Lunghezza = 0 – campo vuoto [property </w:t>
             </w:r>
             <w:proofErr w:type="spellStart"/>
             <w:r>
@@ -11383,25 +11140,7 @@
                 <w:sz w:val="24"/>
                 <w:szCs w:val="24"/>
               </w:rPr>
-              <w:t>2. Lunghezza &gt;= 1 [</w:t>
-            </w:r>
-            <w:proofErr w:type="spellStart"/>
-            <w:r>
-              <w:rPr>
-                <w:rFonts w:asciiTheme="majorHAnsi" w:hAnsiTheme="majorHAnsi" w:cstheme="majorHAnsi"/>
-                <w:sz w:val="24"/>
-                <w:szCs w:val="24"/>
-              </w:rPr>
-              <w:t>property</w:t>
-            </w:r>
-            <w:proofErr w:type="spellEnd"/>
-            <w:r>
-              <w:rPr>
-                <w:rFonts w:asciiTheme="majorHAnsi" w:hAnsiTheme="majorHAnsi" w:cstheme="majorHAnsi"/>
-                <w:sz w:val="24"/>
-                <w:szCs w:val="24"/>
-              </w:rPr>
-              <w:t xml:space="preserve"> </w:t>
+              <w:t xml:space="preserve">2. Lunghezza &gt;= 1 [property </w:t>
             </w:r>
             <w:proofErr w:type="spellStart"/>
             <w:r>
@@ -11623,25 +11362,7 @@
                 <w:sz w:val="24"/>
                 <w:szCs w:val="24"/>
               </w:rPr>
-              <w:t>1. Lunghezza = 0 – campo vuoto [</w:t>
-            </w:r>
-            <w:proofErr w:type="spellStart"/>
-            <w:r>
-              <w:rPr>
-                <w:rFonts w:asciiTheme="majorHAnsi" w:hAnsiTheme="majorHAnsi" w:cstheme="majorHAnsi"/>
-                <w:sz w:val="24"/>
-                <w:szCs w:val="24"/>
-              </w:rPr>
-              <w:t>property</w:t>
-            </w:r>
-            <w:proofErr w:type="spellEnd"/>
-            <w:r>
-              <w:rPr>
-                <w:rFonts w:asciiTheme="majorHAnsi" w:hAnsiTheme="majorHAnsi" w:cstheme="majorHAnsi"/>
-                <w:sz w:val="24"/>
-                <w:szCs w:val="24"/>
-              </w:rPr>
-              <w:t xml:space="preserve"> </w:t>
+              <w:t xml:space="preserve">1. Lunghezza = 0 – campo vuoto [property </w:t>
             </w:r>
             <w:proofErr w:type="spellStart"/>
             <w:r>
@@ -11698,25 +11419,7 @@
                 <w:sz w:val="24"/>
                 <w:szCs w:val="24"/>
               </w:rPr>
-              <w:t>2. Lunghezza &gt;= 1 [</w:t>
-            </w:r>
-            <w:proofErr w:type="spellStart"/>
-            <w:r>
-              <w:rPr>
-                <w:rFonts w:asciiTheme="majorHAnsi" w:hAnsiTheme="majorHAnsi" w:cstheme="majorHAnsi"/>
-                <w:sz w:val="24"/>
-                <w:szCs w:val="24"/>
-              </w:rPr>
-              <w:t>property</w:t>
-            </w:r>
-            <w:proofErr w:type="spellEnd"/>
-            <w:r>
-              <w:rPr>
-                <w:rFonts w:asciiTheme="majorHAnsi" w:hAnsiTheme="majorHAnsi" w:cstheme="majorHAnsi"/>
-                <w:sz w:val="24"/>
-                <w:szCs w:val="24"/>
-              </w:rPr>
-              <w:t xml:space="preserve"> </w:t>
+              <w:t xml:space="preserve">2. Lunghezza &gt;= 1 [property </w:t>
             </w:r>
             <w:proofErr w:type="spellStart"/>
             <w:r>
@@ -12555,25 +12258,7 @@
                 <w:sz w:val="24"/>
                 <w:szCs w:val="24"/>
               </w:rPr>
-              <w:t>1. Lunghezza = 0 – campo vuoto [</w:t>
-            </w:r>
-            <w:proofErr w:type="spellStart"/>
-            <w:r>
-              <w:rPr>
-                <w:rFonts w:asciiTheme="majorHAnsi" w:hAnsiTheme="majorHAnsi" w:cstheme="majorHAnsi"/>
-                <w:sz w:val="24"/>
-                <w:szCs w:val="24"/>
-              </w:rPr>
-              <w:t>property</w:t>
-            </w:r>
-            <w:proofErr w:type="spellEnd"/>
-            <w:r>
-              <w:rPr>
-                <w:rFonts w:asciiTheme="majorHAnsi" w:hAnsiTheme="majorHAnsi" w:cstheme="majorHAnsi"/>
-                <w:sz w:val="24"/>
-                <w:szCs w:val="24"/>
-              </w:rPr>
-              <w:t xml:space="preserve"> </w:t>
+              <w:t xml:space="preserve">1. Lunghezza = 0 – campo vuoto [property </w:t>
             </w:r>
             <w:proofErr w:type="spellStart"/>
             <w:r>
@@ -12630,25 +12315,7 @@
                 <w:sz w:val="24"/>
                 <w:szCs w:val="24"/>
               </w:rPr>
-              <w:t>2. Lunghezza &gt;= 1 [</w:t>
-            </w:r>
-            <w:proofErr w:type="spellStart"/>
-            <w:r>
-              <w:rPr>
-                <w:rFonts w:asciiTheme="majorHAnsi" w:hAnsiTheme="majorHAnsi" w:cstheme="majorHAnsi"/>
-                <w:sz w:val="24"/>
-                <w:szCs w:val="24"/>
-              </w:rPr>
-              <w:t>property</w:t>
-            </w:r>
-            <w:proofErr w:type="spellEnd"/>
-            <w:r>
-              <w:rPr>
-                <w:rFonts w:asciiTheme="majorHAnsi" w:hAnsiTheme="majorHAnsi" w:cstheme="majorHAnsi"/>
-                <w:sz w:val="24"/>
-                <w:szCs w:val="24"/>
-              </w:rPr>
-              <w:t xml:space="preserve"> </w:t>
+              <w:t xml:space="preserve">2. Lunghezza &gt;= 1 [property </w:t>
             </w:r>
             <w:proofErr w:type="spellStart"/>
             <w:r>
@@ -12749,25 +12416,7 @@
                 <w:sz w:val="24"/>
                 <w:szCs w:val="24"/>
               </w:rPr>
-              <w:t>1. Non rispetta il formato [</w:t>
-            </w:r>
-            <w:proofErr w:type="spellStart"/>
-            <w:r>
-              <w:rPr>
-                <w:rFonts w:asciiTheme="majorHAnsi" w:hAnsiTheme="majorHAnsi" w:cstheme="majorHAnsi"/>
-                <w:sz w:val="24"/>
-                <w:szCs w:val="24"/>
-              </w:rPr>
-              <w:t>property</w:t>
-            </w:r>
-            <w:proofErr w:type="spellEnd"/>
-            <w:r>
-              <w:rPr>
-                <w:rFonts w:asciiTheme="majorHAnsi" w:hAnsiTheme="majorHAnsi" w:cstheme="majorHAnsi"/>
-                <w:sz w:val="24"/>
-                <w:szCs w:val="24"/>
-              </w:rPr>
-              <w:t xml:space="preserve"> </w:t>
+              <w:t xml:space="preserve">1. Non rispetta il formato [property </w:t>
             </w:r>
             <w:proofErr w:type="spellStart"/>
             <w:r>
@@ -12836,7 +12485,6 @@
               </w:rPr>
               <w:t>2. Rispetta il formato [</w:t>
             </w:r>
-            <w:proofErr w:type="spellStart"/>
             <w:r>
               <w:rPr>
                 <w:rFonts w:asciiTheme="majorHAnsi" w:hAnsiTheme="majorHAnsi" w:cstheme="majorHAnsi"/>
@@ -12845,9 +12493,9 @@
                 <w:sz w:val="24"/>
                 <w:szCs w:val="24"/>
               </w:rPr>
-              <w:t>if</w:t>
-            </w:r>
-            <w:proofErr w:type="spellEnd"/>
+              <w:t xml:space="preserve">if </w:t>
+            </w:r>
+            <w:proofErr w:type="spellStart"/>
             <w:r>
               <w:rPr>
                 <w:rFonts w:asciiTheme="majorHAnsi" w:hAnsiTheme="majorHAnsi" w:cstheme="majorHAnsi"/>
@@ -12856,9 +12504,8 @@
                 <w:sz w:val="24"/>
                 <w:szCs w:val="24"/>
               </w:rPr>
-              <w:t xml:space="preserve"> </w:t>
-            </w:r>
-            <w:proofErr w:type="spellStart"/>
+              <w:t>valid</w:t>
+            </w:r>
             <w:r>
               <w:rPr>
                 <w:rFonts w:asciiTheme="majorHAnsi" w:hAnsiTheme="majorHAnsi" w:cstheme="majorHAnsi"/>
@@ -12867,7 +12514,7 @@
                 <w:sz w:val="24"/>
                 <w:szCs w:val="24"/>
               </w:rPr>
-              <w:t>valid</w:t>
+              <w:t>L</w:t>
             </w:r>
             <w:r>
               <w:rPr>
@@ -12877,7 +12524,7 @@
                 <w:sz w:val="24"/>
                 <w:szCs w:val="24"/>
               </w:rPr>
-              <w:t>L</w:t>
+              <w:t>I</w:t>
             </w:r>
             <w:r>
               <w:rPr>
@@ -12887,7 +12534,162 @@
                 <w:sz w:val="24"/>
                 <w:szCs w:val="24"/>
               </w:rPr>
+              <w:t>Value</w:t>
+            </w:r>
+            <w:proofErr w:type="spellEnd"/>
+            <w:r>
+              <w:rPr>
+                <w:rFonts w:asciiTheme="majorHAnsi" w:hAnsiTheme="majorHAnsi" w:cstheme="majorHAnsi"/>
+                <w:sz w:val="24"/>
+                <w:szCs w:val="24"/>
+              </w:rPr>
+              <w:t xml:space="preserve">] [property </w:t>
+            </w:r>
+            <w:proofErr w:type="spellStart"/>
+            <w:r>
+              <w:rPr>
+                <w:rFonts w:asciiTheme="majorHAnsi" w:hAnsiTheme="majorHAnsi" w:cstheme="majorHAnsi"/>
+                <w:b/>
+                <w:bCs/>
+                <w:sz w:val="24"/>
+                <w:szCs w:val="24"/>
+              </w:rPr>
+              <w:t>valid</w:t>
+            </w:r>
+            <w:r>
+              <w:rPr>
+                <w:rFonts w:asciiTheme="majorHAnsi" w:hAnsiTheme="majorHAnsi" w:cstheme="majorHAnsi"/>
+                <w:b/>
+                <w:bCs/>
+                <w:sz w:val="24"/>
+                <w:szCs w:val="24"/>
+              </w:rPr>
+              <w:t>L</w:t>
+            </w:r>
+            <w:r>
+              <w:rPr>
+                <w:rFonts w:asciiTheme="majorHAnsi" w:hAnsiTheme="majorHAnsi" w:cstheme="majorHAnsi"/>
+                <w:b/>
+                <w:bCs/>
+                <w:sz w:val="24"/>
+                <w:szCs w:val="24"/>
+              </w:rPr>
               <w:t>I</w:t>
+            </w:r>
+            <w:r>
+              <w:rPr>
+                <w:rFonts w:asciiTheme="majorHAnsi" w:hAnsiTheme="majorHAnsi" w:cstheme="majorHAnsi"/>
+                <w:b/>
+                <w:bCs/>
+                <w:sz w:val="24"/>
+                <w:szCs w:val="24"/>
+              </w:rPr>
+              <w:t>Value</w:t>
+            </w:r>
+            <w:proofErr w:type="spellEnd"/>
+            <w:r>
+              <w:rPr>
+                <w:rFonts w:asciiTheme="majorHAnsi" w:hAnsiTheme="majorHAnsi" w:cstheme="majorHAnsi"/>
+                <w:sz w:val="24"/>
+                <w:szCs w:val="24"/>
+              </w:rPr>
+              <w:t>]</w:t>
+            </w:r>
+          </w:p>
+        </w:tc>
+      </w:tr>
+      <w:tr>
+        <w:tc>
+          <w:tcPr>
+            <w:tcW w:w="3261" w:type="dxa"/>
+          </w:tcPr>
+          <w:p>
+            <w:pPr>
+              <w:jc w:val="center"/>
+              <w:rPr>
+                <w:rFonts w:asciiTheme="majorHAnsi" w:hAnsiTheme="majorHAnsi" w:cstheme="majorHAnsi"/>
+                <w:sz w:val="24"/>
+                <w:szCs w:val="24"/>
+              </w:rPr>
+            </w:pPr>
+            <w:r>
+              <w:rPr>
+                <w:rFonts w:asciiTheme="majorHAnsi" w:hAnsiTheme="majorHAnsi" w:cstheme="majorHAnsi"/>
+              </w:rPr>
+              <w:t>Esiste nel database - EX</w:t>
+            </w:r>
+            <w:r>
+              <w:rPr>
+                <w:rFonts w:asciiTheme="majorHAnsi" w:hAnsiTheme="majorHAnsi" w:cstheme="majorHAnsi"/>
+              </w:rPr>
+              <w:t>US</w:t>
+            </w:r>
+          </w:p>
+        </w:tc>
+        <w:tc>
+          <w:tcPr>
+            <w:tcW w:w="6946" w:type="dxa"/>
+          </w:tcPr>
+          <w:p>
+            <w:pPr>
+              <w:rPr>
+                <w:rFonts w:asciiTheme="majorHAnsi" w:hAnsiTheme="majorHAnsi" w:cstheme="majorHAnsi"/>
+                <w:sz w:val="24"/>
+                <w:szCs w:val="24"/>
+              </w:rPr>
+            </w:pPr>
+            <w:r>
+              <w:rPr>
+                <w:rFonts w:asciiTheme="majorHAnsi" w:hAnsiTheme="majorHAnsi" w:cstheme="majorHAnsi"/>
+                <w:sz w:val="24"/>
+                <w:szCs w:val="24"/>
+              </w:rPr>
+              <w:t xml:space="preserve">1. Non esiste nel database [property </w:t>
+            </w:r>
+            <w:r>
+              <w:rPr>
+                <w:rFonts w:asciiTheme="majorHAnsi" w:hAnsiTheme="majorHAnsi" w:cstheme="majorHAnsi"/>
+                <w:b/>
+                <w:bCs/>
+                <w:sz w:val="24"/>
+                <w:szCs w:val="24"/>
+              </w:rPr>
+              <w:t>NotEXU</w:t>
+            </w:r>
+            <w:r>
+              <w:rPr>
+                <w:rFonts w:asciiTheme="majorHAnsi" w:hAnsiTheme="majorHAnsi" w:cstheme="majorHAnsi"/>
+                <w:b/>
+                <w:bCs/>
+                <w:sz w:val="24"/>
+                <w:szCs w:val="24"/>
+              </w:rPr>
+              <w:t>S</w:t>
+            </w:r>
+            <w:r>
+              <w:rPr>
+                <w:rFonts w:asciiTheme="majorHAnsi" w:hAnsiTheme="majorHAnsi" w:cstheme="majorHAnsi"/>
+                <w:sz w:val="24"/>
+                <w:szCs w:val="24"/>
+              </w:rPr>
+              <w:t>]</w:t>
+            </w:r>
+          </w:p>
+          <w:p>
+            <w:pPr>
+              <w:rPr>
+                <w:rFonts w:asciiTheme="majorHAnsi" w:hAnsiTheme="majorHAnsi" w:cstheme="majorHAnsi"/>
+                <w:sz w:val="24"/>
+                <w:szCs w:val="24"/>
+              </w:rPr>
+            </w:pPr>
+            <w:r>
+              <w:rPr>
+                <w:rFonts w:asciiTheme="majorHAnsi" w:hAnsiTheme="majorHAnsi" w:cstheme="majorHAnsi"/>
+                <w:sz w:val="24"/>
+                <w:szCs w:val="24"/>
+              </w:rPr>
+              <w:t>2. Esiste nel database [</w:t>
             </w:r>
             <w:r>
               <w:rPr>
@@ -12897,180 +12699,7 @@
                 <w:sz w:val="24"/>
                 <w:szCs w:val="24"/>
               </w:rPr>
-              <w:t>Value</w:t>
-            </w:r>
-            <w:proofErr w:type="spellEnd"/>
-            <w:r>
-              <w:rPr>
-                <w:rFonts w:asciiTheme="majorHAnsi" w:hAnsiTheme="majorHAnsi" w:cstheme="majorHAnsi"/>
-                <w:sz w:val="24"/>
-                <w:szCs w:val="24"/>
-              </w:rPr>
-              <w:t>] [</w:t>
-            </w:r>
-            <w:proofErr w:type="spellStart"/>
-            <w:r>
-              <w:rPr>
-                <w:rFonts w:asciiTheme="majorHAnsi" w:hAnsiTheme="majorHAnsi" w:cstheme="majorHAnsi"/>
-                <w:sz w:val="24"/>
-                <w:szCs w:val="24"/>
-              </w:rPr>
-              <w:t>property</w:t>
-            </w:r>
-            <w:proofErr w:type="spellEnd"/>
-            <w:r>
-              <w:rPr>
-                <w:rFonts w:asciiTheme="majorHAnsi" w:hAnsiTheme="majorHAnsi" w:cstheme="majorHAnsi"/>
-                <w:sz w:val="24"/>
-                <w:szCs w:val="24"/>
-              </w:rPr>
-              <w:t xml:space="preserve"> </w:t>
-            </w:r>
-            <w:proofErr w:type="spellStart"/>
-            <w:r>
-              <w:rPr>
-                <w:rFonts w:asciiTheme="majorHAnsi" w:hAnsiTheme="majorHAnsi" w:cstheme="majorHAnsi"/>
-                <w:b/>
-                <w:bCs/>
-                <w:sz w:val="24"/>
-                <w:szCs w:val="24"/>
-              </w:rPr>
-              <w:t>valid</w:t>
-            </w:r>
-            <w:r>
-              <w:rPr>
-                <w:rFonts w:asciiTheme="majorHAnsi" w:hAnsiTheme="majorHAnsi" w:cstheme="majorHAnsi"/>
-                <w:b/>
-                <w:bCs/>
-                <w:sz w:val="24"/>
-                <w:szCs w:val="24"/>
-              </w:rPr>
-              <w:t>L</w:t>
-            </w:r>
-            <w:r>
-              <w:rPr>
-                <w:rFonts w:asciiTheme="majorHAnsi" w:hAnsiTheme="majorHAnsi" w:cstheme="majorHAnsi"/>
-                <w:b/>
-                <w:bCs/>
-                <w:sz w:val="24"/>
-                <w:szCs w:val="24"/>
-              </w:rPr>
-              <w:t>I</w:t>
-            </w:r>
-            <w:r>
-              <w:rPr>
-                <w:rFonts w:asciiTheme="majorHAnsi" w:hAnsiTheme="majorHAnsi" w:cstheme="majorHAnsi"/>
-                <w:b/>
-                <w:bCs/>
-                <w:sz w:val="24"/>
-                <w:szCs w:val="24"/>
-              </w:rPr>
-              <w:t>Value</w:t>
-            </w:r>
-            <w:proofErr w:type="spellEnd"/>
-            <w:r>
-              <w:rPr>
-                <w:rFonts w:asciiTheme="majorHAnsi" w:hAnsiTheme="majorHAnsi" w:cstheme="majorHAnsi"/>
-                <w:sz w:val="24"/>
-                <w:szCs w:val="24"/>
-              </w:rPr>
-              <w:t>]</w:t>
-            </w:r>
-          </w:p>
-        </w:tc>
-      </w:tr>
-      <w:tr>
-        <w:tc>
-          <w:tcPr>
-            <w:tcW w:w="3261" w:type="dxa"/>
-          </w:tcPr>
-          <w:p>
-            <w:pPr>
-              <w:jc w:val="center"/>
-              <w:rPr>
-                <w:rFonts w:asciiTheme="majorHAnsi" w:hAnsiTheme="majorHAnsi" w:cstheme="majorHAnsi"/>
-                <w:sz w:val="24"/>
-                <w:szCs w:val="24"/>
-              </w:rPr>
-            </w:pPr>
-            <w:r>
-              <w:rPr>
-                <w:rFonts w:asciiTheme="majorHAnsi" w:hAnsiTheme="majorHAnsi" w:cstheme="majorHAnsi"/>
-              </w:rPr>
-              <w:t>Esiste nel database - EX</w:t>
-            </w:r>
-            <w:r>
-              <w:rPr>
-                <w:rFonts w:asciiTheme="majorHAnsi" w:hAnsiTheme="majorHAnsi" w:cstheme="majorHAnsi"/>
-              </w:rPr>
-              <w:t>US</w:t>
-            </w:r>
-          </w:p>
-        </w:tc>
-        <w:tc>
-          <w:tcPr>
-            <w:tcW w:w="6946" w:type="dxa"/>
-          </w:tcPr>
-          <w:p>
-            <w:pPr>
-              <w:rPr>
-                <w:rFonts w:asciiTheme="majorHAnsi" w:hAnsiTheme="majorHAnsi" w:cstheme="majorHAnsi"/>
-                <w:sz w:val="24"/>
-                <w:szCs w:val="24"/>
-              </w:rPr>
-            </w:pPr>
-            <w:r>
-              <w:rPr>
-                <w:rFonts w:asciiTheme="majorHAnsi" w:hAnsiTheme="majorHAnsi" w:cstheme="majorHAnsi"/>
-                <w:sz w:val="24"/>
-                <w:szCs w:val="24"/>
-              </w:rPr>
-              <w:t xml:space="preserve">1. Non esiste nel database [property </w:t>
-            </w:r>
-            <w:r>
-              <w:rPr>
-                <w:rFonts w:asciiTheme="majorHAnsi" w:hAnsiTheme="majorHAnsi" w:cstheme="majorHAnsi"/>
-                <w:b/>
-                <w:bCs/>
-                <w:sz w:val="24"/>
-                <w:szCs w:val="24"/>
-              </w:rPr>
-              <w:t>NotEXU</w:t>
-            </w:r>
-            <w:r>
-              <w:rPr>
-                <w:rFonts w:asciiTheme="majorHAnsi" w:hAnsiTheme="majorHAnsi" w:cstheme="majorHAnsi"/>
-                <w:b/>
-                <w:bCs/>
-                <w:sz w:val="24"/>
-                <w:szCs w:val="24"/>
-              </w:rPr>
-              <w:t>S</w:t>
-            </w:r>
-            <w:r>
-              <w:rPr>
-                <w:rFonts w:asciiTheme="majorHAnsi" w:hAnsiTheme="majorHAnsi" w:cstheme="majorHAnsi"/>
-                <w:sz w:val="24"/>
-                <w:szCs w:val="24"/>
-              </w:rPr>
-              <w:t>]</w:t>
-            </w:r>
-          </w:p>
-          <w:p>
-            <w:pPr>
-              <w:rPr>
-                <w:rFonts w:asciiTheme="majorHAnsi" w:hAnsiTheme="majorHAnsi" w:cstheme="majorHAnsi"/>
-                <w:sz w:val="24"/>
-                <w:szCs w:val="24"/>
-              </w:rPr>
-            </w:pPr>
-            <w:r>
-              <w:rPr>
-                <w:rFonts w:asciiTheme="majorHAnsi" w:hAnsiTheme="majorHAnsi" w:cstheme="majorHAnsi"/>
-                <w:sz w:val="24"/>
-                <w:szCs w:val="24"/>
-              </w:rPr>
-              <w:t>2. Esiste nel database [</w:t>
+              <w:t xml:space="preserve">if </w:t>
             </w:r>
             <w:proofErr w:type="spellStart"/>
             <w:r>
@@ -13081,9 +12710,8 @@
                 <w:sz w:val="24"/>
                 <w:szCs w:val="24"/>
               </w:rPr>
-              <w:t>if</w:t>
-            </w:r>
-            <w:proofErr w:type="spellEnd"/>
+              <w:t>validF</w:t>
+            </w:r>
             <w:r>
               <w:rPr>
                 <w:rFonts w:asciiTheme="majorHAnsi" w:hAnsiTheme="majorHAnsi" w:cstheme="majorHAnsi"/>
@@ -13092,9 +12720,8 @@
                 <w:sz w:val="24"/>
                 <w:szCs w:val="24"/>
               </w:rPr>
-              <w:t xml:space="preserve"> </w:t>
-            </w:r>
-            <w:proofErr w:type="spellStart"/>
+              <w:t>I</w:t>
+            </w:r>
             <w:r>
               <w:rPr>
                 <w:rFonts w:asciiTheme="majorHAnsi" w:hAnsiTheme="majorHAnsi" w:cstheme="majorHAnsi"/>
@@ -13103,26 +12730,6 @@
                 <w:sz w:val="24"/>
                 <w:szCs w:val="24"/>
               </w:rPr>
-              <w:t>validF</w:t>
-            </w:r>
-            <w:r>
-              <w:rPr>
-                <w:rFonts w:asciiTheme="majorHAnsi" w:hAnsiTheme="majorHAnsi" w:cstheme="majorHAnsi"/>
-                <w:i/>
-                <w:iCs/>
-                <w:sz w:val="24"/>
-                <w:szCs w:val="24"/>
-              </w:rPr>
-              <w:t>I</w:t>
-            </w:r>
-            <w:r>
-              <w:rPr>
-                <w:rFonts w:asciiTheme="majorHAnsi" w:hAnsiTheme="majorHAnsi" w:cstheme="majorHAnsi"/>
-                <w:i/>
-                <w:iCs/>
-                <w:sz w:val="24"/>
-                <w:szCs w:val="24"/>
-              </w:rPr>
               <w:t>Value</w:t>
             </w:r>
             <w:proofErr w:type="spellEnd"/>
@@ -13132,25 +12739,7 @@
                 <w:sz w:val="24"/>
                 <w:szCs w:val="24"/>
               </w:rPr>
-              <w:t>] [</w:t>
-            </w:r>
-            <w:proofErr w:type="spellStart"/>
-            <w:r>
-              <w:rPr>
-                <w:rFonts w:asciiTheme="majorHAnsi" w:hAnsiTheme="majorHAnsi" w:cstheme="majorHAnsi"/>
-                <w:sz w:val="24"/>
-                <w:szCs w:val="24"/>
-              </w:rPr>
-              <w:t>property</w:t>
-            </w:r>
-            <w:proofErr w:type="spellEnd"/>
-            <w:r>
-              <w:rPr>
-                <w:rFonts w:asciiTheme="majorHAnsi" w:hAnsiTheme="majorHAnsi" w:cstheme="majorHAnsi"/>
-                <w:sz w:val="24"/>
-                <w:szCs w:val="24"/>
-              </w:rPr>
-              <w:t xml:space="preserve"> </w:t>
+              <w:t xml:space="preserve">] [property </w:t>
             </w:r>
             <w:r>
               <w:rPr>
@@ -14055,25 +13644,7 @@
                 <w:sz w:val="24"/>
                 <w:szCs w:val="24"/>
               </w:rPr>
-              <w:t>1. Lunghezza = 0 – campo vuoto [</w:t>
-            </w:r>
-            <w:proofErr w:type="spellStart"/>
-            <w:r>
-              <w:rPr>
-                <w:rFonts w:asciiTheme="majorHAnsi" w:hAnsiTheme="majorHAnsi" w:cstheme="majorHAnsi"/>
-                <w:sz w:val="24"/>
-                <w:szCs w:val="24"/>
-              </w:rPr>
-              <w:t>property</w:t>
-            </w:r>
-            <w:proofErr w:type="spellEnd"/>
-            <w:r>
-              <w:rPr>
-                <w:rFonts w:asciiTheme="majorHAnsi" w:hAnsiTheme="majorHAnsi" w:cstheme="majorHAnsi"/>
-                <w:sz w:val="24"/>
-                <w:szCs w:val="24"/>
-              </w:rPr>
-              <w:t xml:space="preserve"> </w:t>
+              <w:t xml:space="preserve">1. Lunghezza = 0 – campo vuoto [property </w:t>
             </w:r>
             <w:proofErr w:type="spellStart"/>
             <w:r>
@@ -14110,25 +13681,7 @@
                 <w:sz w:val="24"/>
                 <w:szCs w:val="24"/>
               </w:rPr>
-              <w:t>2. Lunghezza &gt;= 1 [</w:t>
-            </w:r>
-            <w:proofErr w:type="spellStart"/>
-            <w:r>
-              <w:rPr>
-                <w:rFonts w:asciiTheme="majorHAnsi" w:hAnsiTheme="majorHAnsi" w:cstheme="majorHAnsi"/>
-                <w:sz w:val="24"/>
-                <w:szCs w:val="24"/>
-              </w:rPr>
-              <w:t>property</w:t>
-            </w:r>
-            <w:proofErr w:type="spellEnd"/>
-            <w:r>
-              <w:rPr>
-                <w:rFonts w:asciiTheme="majorHAnsi" w:hAnsiTheme="majorHAnsi" w:cstheme="majorHAnsi"/>
-                <w:sz w:val="24"/>
-                <w:szCs w:val="24"/>
-              </w:rPr>
-              <w:t xml:space="preserve"> </w:t>
+              <w:t xml:space="preserve">2. Lunghezza &gt;= 1 [property </w:t>
             </w:r>
             <w:proofErr w:type="spellStart"/>
             <w:r>
@@ -14205,25 +13758,7 @@
                 <w:sz w:val="24"/>
                 <w:szCs w:val="24"/>
               </w:rPr>
-              <w:t>1. Non rispetta il formato [</w:t>
-            </w:r>
-            <w:proofErr w:type="spellStart"/>
-            <w:r>
-              <w:rPr>
-                <w:rFonts w:asciiTheme="majorHAnsi" w:hAnsiTheme="majorHAnsi" w:cstheme="majorHAnsi"/>
-                <w:sz w:val="24"/>
-                <w:szCs w:val="24"/>
-              </w:rPr>
-              <w:t>property</w:t>
-            </w:r>
-            <w:proofErr w:type="spellEnd"/>
-            <w:r>
-              <w:rPr>
-                <w:rFonts w:asciiTheme="majorHAnsi" w:hAnsiTheme="majorHAnsi" w:cstheme="majorHAnsi"/>
-                <w:sz w:val="24"/>
-                <w:szCs w:val="24"/>
-              </w:rPr>
-              <w:t xml:space="preserve"> </w:t>
+              <w:t xml:space="preserve">1. Non rispetta il formato [property </w:t>
             </w:r>
             <w:proofErr w:type="spellStart"/>
             <w:r>
@@ -14262,7 +13797,6 @@
               </w:rPr>
               <w:t>2. Rispetta il formato [</w:t>
             </w:r>
-            <w:proofErr w:type="spellStart"/>
             <w:r>
               <w:rPr>
                 <w:rFonts w:asciiTheme="majorHAnsi" w:hAnsiTheme="majorHAnsi" w:cstheme="majorHAnsi"/>
@@ -14271,9 +13805,9 @@
                 <w:sz w:val="24"/>
                 <w:szCs w:val="24"/>
               </w:rPr>
-              <w:t>if</w:t>
-            </w:r>
-            <w:proofErr w:type="spellEnd"/>
+              <w:t xml:space="preserve">if </w:t>
+            </w:r>
+            <w:proofErr w:type="spellStart"/>
             <w:r>
               <w:rPr>
                 <w:rFonts w:asciiTheme="majorHAnsi" w:hAnsiTheme="majorHAnsi" w:cstheme="majorHAnsi"/>
@@ -14282,17 +13816,6 @@
                 <w:sz w:val="24"/>
                 <w:szCs w:val="24"/>
               </w:rPr>
-              <w:t xml:space="preserve"> </w:t>
-            </w:r>
-            <w:proofErr w:type="spellStart"/>
-            <w:r>
-              <w:rPr>
-                <w:rFonts w:asciiTheme="majorHAnsi" w:hAnsiTheme="majorHAnsi" w:cstheme="majorHAnsi"/>
-                <w:i/>
-                <w:iCs/>
-                <w:sz w:val="24"/>
-                <w:szCs w:val="24"/>
-              </w:rPr>
               <w:t>validLNValue</w:t>
             </w:r>
             <w:proofErr w:type="spellEnd"/>
@@ -14302,25 +13825,7 @@
                 <w:sz w:val="24"/>
                 <w:szCs w:val="24"/>
               </w:rPr>
-              <w:t>] [</w:t>
-            </w:r>
-            <w:proofErr w:type="spellStart"/>
-            <w:r>
-              <w:rPr>
-                <w:rFonts w:asciiTheme="majorHAnsi" w:hAnsiTheme="majorHAnsi" w:cstheme="majorHAnsi"/>
-                <w:sz w:val="24"/>
-                <w:szCs w:val="24"/>
-              </w:rPr>
-              <w:t>property</w:t>
-            </w:r>
-            <w:proofErr w:type="spellEnd"/>
-            <w:r>
-              <w:rPr>
-                <w:rFonts w:asciiTheme="majorHAnsi" w:hAnsiTheme="majorHAnsi" w:cstheme="majorHAnsi"/>
-                <w:sz w:val="24"/>
-                <w:szCs w:val="24"/>
-              </w:rPr>
-              <w:t xml:space="preserve"> </w:t>
+              <w:t xml:space="preserve">] [property </w:t>
             </w:r>
             <w:proofErr w:type="spellStart"/>
             <w:r>
@@ -14431,25 +13936,7 @@
                 <w:sz w:val="24"/>
                 <w:szCs w:val="24"/>
               </w:rPr>
-              <w:t>siste nel database [</w:t>
-            </w:r>
-            <w:proofErr w:type="spellStart"/>
-            <w:r>
-              <w:rPr>
-                <w:rFonts w:asciiTheme="majorHAnsi" w:hAnsiTheme="majorHAnsi" w:cstheme="majorHAnsi"/>
-                <w:sz w:val="24"/>
-                <w:szCs w:val="24"/>
-              </w:rPr>
-              <w:t>property</w:t>
-            </w:r>
-            <w:proofErr w:type="spellEnd"/>
-            <w:r>
-              <w:rPr>
-                <w:rFonts w:asciiTheme="majorHAnsi" w:hAnsiTheme="majorHAnsi" w:cstheme="majorHAnsi"/>
-                <w:sz w:val="24"/>
-                <w:szCs w:val="24"/>
-              </w:rPr>
-              <w:t xml:space="preserve"> </w:t>
+              <w:t xml:space="preserve">siste nel database [property </w:t>
             </w:r>
             <w:proofErr w:type="spellStart"/>
             <w:r>
@@ -14504,7 +13991,6 @@
               </w:rPr>
               <w:t>siste nel database [</w:t>
             </w:r>
-            <w:proofErr w:type="spellStart"/>
             <w:r>
               <w:rPr>
                 <w:rFonts w:asciiTheme="majorHAnsi" w:hAnsiTheme="majorHAnsi" w:cstheme="majorHAnsi"/>
@@ -14513,9 +13999,9 @@
                 <w:sz w:val="24"/>
                 <w:szCs w:val="24"/>
               </w:rPr>
-              <w:t>if</w:t>
-            </w:r>
-            <w:proofErr w:type="spellEnd"/>
+              <w:t xml:space="preserve">if </w:t>
+            </w:r>
+            <w:proofErr w:type="spellStart"/>
             <w:r>
               <w:rPr>
                 <w:rFonts w:asciiTheme="majorHAnsi" w:hAnsiTheme="majorHAnsi" w:cstheme="majorHAnsi"/>
@@ -14524,17 +14010,6 @@
                 <w:sz w:val="24"/>
                 <w:szCs w:val="24"/>
               </w:rPr>
-              <w:t xml:space="preserve"> </w:t>
-            </w:r>
-            <w:proofErr w:type="spellStart"/>
-            <w:r>
-              <w:rPr>
-                <w:rFonts w:asciiTheme="majorHAnsi" w:hAnsiTheme="majorHAnsi" w:cstheme="majorHAnsi"/>
-                <w:i/>
-                <w:iCs/>
-                <w:sz w:val="24"/>
-                <w:szCs w:val="24"/>
-              </w:rPr>
               <w:t>validFNValue</w:t>
             </w:r>
             <w:proofErr w:type="spellEnd"/>
@@ -14544,25 +14019,7 @@
                 <w:sz w:val="24"/>
                 <w:szCs w:val="24"/>
               </w:rPr>
-              <w:t>] [</w:t>
-            </w:r>
-            <w:proofErr w:type="spellStart"/>
-            <w:r>
-              <w:rPr>
-                <w:rFonts w:asciiTheme="majorHAnsi" w:hAnsiTheme="majorHAnsi" w:cstheme="majorHAnsi"/>
-                <w:sz w:val="24"/>
-                <w:szCs w:val="24"/>
-              </w:rPr>
-              <w:t>property</w:t>
-            </w:r>
-            <w:proofErr w:type="spellEnd"/>
-            <w:r>
-              <w:rPr>
-                <w:rFonts w:asciiTheme="majorHAnsi" w:hAnsiTheme="majorHAnsi" w:cstheme="majorHAnsi"/>
-                <w:sz w:val="24"/>
-                <w:szCs w:val="24"/>
-              </w:rPr>
-              <w:t xml:space="preserve"> </w:t>
+              <w:t xml:space="preserve">] [property </w:t>
             </w:r>
             <w:r>
               <w:rPr>
@@ -14905,7 +14362,6 @@
               </w:rPr>
               <w:t>2. Rispetta il formato [</w:t>
             </w:r>
-            <w:proofErr w:type="spellStart"/>
             <w:r>
               <w:rPr>
                 <w:rFonts w:asciiTheme="majorHAnsi" w:hAnsiTheme="majorHAnsi" w:cstheme="majorHAnsi"/>
@@ -14914,9 +14370,9 @@
                 <w:sz w:val="24"/>
                 <w:szCs w:val="24"/>
               </w:rPr>
-              <w:t>if</w:t>
-            </w:r>
-            <w:proofErr w:type="spellEnd"/>
+              <w:t xml:space="preserve">if </w:t>
+            </w:r>
+            <w:proofErr w:type="spellStart"/>
             <w:r>
               <w:rPr>
                 <w:rFonts w:asciiTheme="majorHAnsi" w:hAnsiTheme="majorHAnsi" w:cstheme="majorHAnsi"/>
@@ -14925,17 +14381,6 @@
                 <w:sz w:val="24"/>
                 <w:szCs w:val="24"/>
               </w:rPr>
-              <w:t xml:space="preserve"> </w:t>
-            </w:r>
-            <w:proofErr w:type="spellStart"/>
-            <w:r>
-              <w:rPr>
-                <w:rFonts w:asciiTheme="majorHAnsi" w:hAnsiTheme="majorHAnsi" w:cstheme="majorHAnsi"/>
-                <w:i/>
-                <w:iCs/>
-                <w:sz w:val="24"/>
-                <w:szCs w:val="24"/>
-              </w:rPr>
               <w:t>validLNValue</w:t>
             </w:r>
             <w:proofErr w:type="spellEnd"/>
@@ -14945,27 +14390,8 @@
                 <w:sz w:val="24"/>
                 <w:szCs w:val="24"/>
               </w:rPr>
-              <w:t>] [</w:t>
-            </w:r>
-            <w:proofErr w:type="spellStart"/>
-            <w:r>
-              <w:rPr>
-                <w:rFonts w:asciiTheme="majorHAnsi" w:hAnsiTheme="majorHAnsi" w:cstheme="majorHAnsi"/>
-                <w:sz w:val="24"/>
-                <w:szCs w:val="24"/>
-              </w:rPr>
-              <w:t>property</w:t>
-            </w:r>
-            <w:proofErr w:type="spellEnd"/>
-            <w:r>
-              <w:rPr>
-                <w:rFonts w:asciiTheme="majorHAnsi" w:hAnsiTheme="majorHAnsi" w:cstheme="majorHAnsi"/>
-                <w:sz w:val="24"/>
-                <w:szCs w:val="24"/>
-              </w:rPr>
-              <w:t xml:space="preserve"> </w:t>
-            </w:r>
-            <w:proofErr w:type="spellStart"/>
+              <w:t xml:space="preserve">] [property </w:t>
+            </w:r>
             <w:r>
               <w:rPr>
                 <w:rFonts w:asciiTheme="majorHAnsi" w:hAnsiTheme="majorHAnsi" w:cstheme="majorHAnsi"/>
@@ -14976,7 +14402,6 @@
               </w:rPr>
               <w:t>validFPValue</w:t>
             </w:r>
-            <w:proofErr w:type="spellEnd"/>
             <w:r>
               <w:rPr>
                 <w:rFonts w:asciiTheme="majorHAnsi" w:hAnsiTheme="majorHAnsi" w:cstheme="majorHAnsi"/>
@@ -15054,25 +14479,7 @@
                 <w:sz w:val="24"/>
                 <w:szCs w:val="24"/>
               </w:rPr>
-              <w:t xml:space="preserve"> [</w:t>
-            </w:r>
-            <w:proofErr w:type="spellStart"/>
-            <w:r>
-              <w:rPr>
-                <w:rFonts w:asciiTheme="majorHAnsi" w:hAnsiTheme="majorHAnsi" w:cstheme="majorHAnsi"/>
-                <w:sz w:val="24"/>
-                <w:szCs w:val="24"/>
-              </w:rPr>
-              <w:t>property</w:t>
-            </w:r>
-            <w:proofErr w:type="spellEnd"/>
-            <w:r>
-              <w:rPr>
-                <w:rFonts w:asciiTheme="majorHAnsi" w:hAnsiTheme="majorHAnsi" w:cstheme="majorHAnsi"/>
-                <w:sz w:val="24"/>
-                <w:szCs w:val="24"/>
-              </w:rPr>
-              <w:t xml:space="preserve"> </w:t>
+              <w:t xml:space="preserve"> [property </w:t>
             </w:r>
             <w:proofErr w:type="spellStart"/>
             <w:r>
@@ -15127,7 +14534,6 @@
               </w:rPr>
               <w:t>[</w:t>
             </w:r>
-            <w:proofErr w:type="spellStart"/>
             <w:r>
               <w:rPr>
                 <w:rFonts w:asciiTheme="majorHAnsi" w:hAnsiTheme="majorHAnsi" w:cstheme="majorHAnsi"/>
@@ -15136,56 +14542,15 @@
                 <w:sz w:val="24"/>
                 <w:szCs w:val="24"/>
               </w:rPr>
-              <w:t>if</w:t>
-            </w:r>
-            <w:proofErr w:type="spellEnd"/>
-            <w:r>
-              <w:rPr>
-                <w:rFonts w:asciiTheme="majorHAnsi" w:hAnsiTheme="majorHAnsi" w:cstheme="majorHAnsi"/>
-                <w:i/>
-                <w:iCs/>
-                <w:sz w:val="24"/>
-                <w:szCs w:val="24"/>
-              </w:rPr>
-              <w:t xml:space="preserve"> </w:t>
-            </w:r>
-            <w:proofErr w:type="spellStart"/>
-            <w:r>
-              <w:rPr>
-                <w:rFonts w:asciiTheme="majorHAnsi" w:hAnsiTheme="majorHAnsi" w:cstheme="majorHAnsi"/>
-                <w:i/>
-                <w:iCs/>
-                <w:sz w:val="24"/>
-                <w:szCs w:val="24"/>
-              </w:rPr>
-              <w:t>validFPValue</w:t>
-            </w:r>
-            <w:proofErr w:type="spellEnd"/>
-            <w:r>
-              <w:rPr>
-                <w:rFonts w:asciiTheme="majorHAnsi" w:hAnsiTheme="majorHAnsi" w:cstheme="majorHAnsi"/>
-                <w:sz w:val="24"/>
-                <w:szCs w:val="24"/>
-              </w:rPr>
-              <w:t>] [</w:t>
-            </w:r>
-            <w:proofErr w:type="spellStart"/>
-            <w:r>
-              <w:rPr>
-                <w:rFonts w:asciiTheme="majorHAnsi" w:hAnsiTheme="majorHAnsi" w:cstheme="majorHAnsi"/>
-                <w:sz w:val="24"/>
-                <w:szCs w:val="24"/>
-              </w:rPr>
-              <w:t>property</w:t>
-            </w:r>
-            <w:proofErr w:type="spellEnd"/>
-            <w:r>
-              <w:rPr>
-                <w:rFonts w:asciiTheme="majorHAnsi" w:hAnsiTheme="majorHAnsi" w:cstheme="majorHAnsi"/>
-                <w:sz w:val="24"/>
-                <w:szCs w:val="24"/>
-              </w:rPr>
-              <w:t xml:space="preserve"> </w:t>
+              <w:t>if validFPValue</w:t>
+            </w:r>
+            <w:r>
+              <w:rPr>
+                <w:rFonts w:asciiTheme="majorHAnsi" w:hAnsiTheme="majorHAnsi" w:cstheme="majorHAnsi"/>
+                <w:sz w:val="24"/>
+                <w:szCs w:val="24"/>
+              </w:rPr>
+              <w:t xml:space="preserve">] [property </w:t>
             </w:r>
             <w:proofErr w:type="spellStart"/>
             <w:r>
@@ -15390,25 +14755,7 @@
                 <w:sz w:val="24"/>
                 <w:szCs w:val="24"/>
               </w:rPr>
-              <w:t>2. Rispetta il formato [</w:t>
-            </w:r>
-            <w:proofErr w:type="spellStart"/>
-            <w:r>
-              <w:rPr>
-                <w:rFonts w:asciiTheme="majorHAnsi" w:hAnsiTheme="majorHAnsi" w:cstheme="majorHAnsi"/>
-                <w:sz w:val="24"/>
-                <w:szCs w:val="24"/>
-              </w:rPr>
-              <w:t>property</w:t>
-            </w:r>
-            <w:proofErr w:type="spellEnd"/>
-            <w:r>
-              <w:rPr>
-                <w:rFonts w:asciiTheme="majorHAnsi" w:hAnsiTheme="majorHAnsi" w:cstheme="majorHAnsi"/>
-                <w:sz w:val="24"/>
-                <w:szCs w:val="24"/>
-              </w:rPr>
-              <w:t xml:space="preserve"> </w:t>
+              <w:t xml:space="preserve">2. Rispetta il formato [property </w:t>
             </w:r>
             <w:proofErr w:type="spellStart"/>
             <w:r>
@@ -15485,25 +14832,7 @@
                 <w:sz w:val="24"/>
                 <w:szCs w:val="24"/>
               </w:rPr>
-              <w:t>1. Non rispetta l’intervallo [</w:t>
-            </w:r>
-            <w:proofErr w:type="spellStart"/>
-            <w:r>
-              <w:rPr>
-                <w:rFonts w:asciiTheme="majorHAnsi" w:hAnsiTheme="majorHAnsi" w:cstheme="majorHAnsi"/>
-                <w:sz w:val="24"/>
-                <w:szCs w:val="24"/>
-              </w:rPr>
-              <w:t>property</w:t>
-            </w:r>
-            <w:proofErr w:type="spellEnd"/>
-            <w:r>
-              <w:rPr>
-                <w:rFonts w:asciiTheme="majorHAnsi" w:hAnsiTheme="majorHAnsi" w:cstheme="majorHAnsi"/>
-                <w:sz w:val="24"/>
-                <w:szCs w:val="24"/>
-              </w:rPr>
-              <w:t xml:space="preserve"> </w:t>
+              <w:t xml:space="preserve">1. Non rispetta l’intervallo [property </w:t>
             </w:r>
             <w:proofErr w:type="spellStart"/>
             <w:r>
@@ -15542,7 +14871,6 @@
               </w:rPr>
               <w:t>2. Rispetta l’intervallo [</w:t>
             </w:r>
-            <w:proofErr w:type="spellStart"/>
             <w:r>
               <w:rPr>
                 <w:rFonts w:asciiTheme="majorHAnsi" w:hAnsiTheme="majorHAnsi" w:cstheme="majorHAnsi"/>
@@ -15551,9 +14879,9 @@
                 <w:sz w:val="24"/>
                 <w:szCs w:val="24"/>
               </w:rPr>
-              <w:t>if</w:t>
-            </w:r>
-            <w:proofErr w:type="spellEnd"/>
+              <w:t xml:space="preserve">if </w:t>
+            </w:r>
+            <w:proofErr w:type="spellStart"/>
             <w:r>
               <w:rPr>
                 <w:rFonts w:asciiTheme="majorHAnsi" w:hAnsiTheme="majorHAnsi" w:cstheme="majorHAnsi"/>
@@ -15562,17 +14890,6 @@
                 <w:sz w:val="24"/>
                 <w:szCs w:val="24"/>
               </w:rPr>
-              <w:t xml:space="preserve"> </w:t>
-            </w:r>
-            <w:proofErr w:type="spellStart"/>
-            <w:r>
-              <w:rPr>
-                <w:rFonts w:asciiTheme="majorHAnsi" w:hAnsiTheme="majorHAnsi" w:cstheme="majorHAnsi"/>
-                <w:i/>
-                <w:iCs/>
-                <w:sz w:val="24"/>
-                <w:szCs w:val="24"/>
-              </w:rPr>
               <w:t>validFDValue</w:t>
             </w:r>
             <w:proofErr w:type="spellEnd"/>
@@ -15582,25 +14899,7 @@
                 <w:sz w:val="24"/>
                 <w:szCs w:val="24"/>
               </w:rPr>
-              <w:t>] [</w:t>
-            </w:r>
-            <w:proofErr w:type="spellStart"/>
-            <w:r>
-              <w:rPr>
-                <w:rFonts w:asciiTheme="majorHAnsi" w:hAnsiTheme="majorHAnsi" w:cstheme="majorHAnsi"/>
-                <w:sz w:val="24"/>
-                <w:szCs w:val="24"/>
-              </w:rPr>
-              <w:t>property</w:t>
-            </w:r>
-            <w:proofErr w:type="spellEnd"/>
-            <w:r>
-              <w:rPr>
-                <w:rFonts w:asciiTheme="majorHAnsi" w:hAnsiTheme="majorHAnsi" w:cstheme="majorHAnsi"/>
-                <w:sz w:val="24"/>
-                <w:szCs w:val="24"/>
-              </w:rPr>
-              <w:t xml:space="preserve"> </w:t>
+              <w:t xml:space="preserve">] [property </w:t>
             </w:r>
             <w:proofErr w:type="spellStart"/>
             <w:r>
@@ -15796,25 +15095,7 @@
                 <w:sz w:val="24"/>
                 <w:szCs w:val="24"/>
               </w:rPr>
-              <w:t>1. Lunghezza = 0 – campo vuoto [</w:t>
-            </w:r>
-            <w:proofErr w:type="spellStart"/>
-            <w:r>
-              <w:rPr>
-                <w:rFonts w:asciiTheme="majorHAnsi" w:hAnsiTheme="majorHAnsi" w:cstheme="majorHAnsi"/>
-                <w:sz w:val="24"/>
-                <w:szCs w:val="24"/>
-              </w:rPr>
-              <w:t>property</w:t>
-            </w:r>
-            <w:proofErr w:type="spellEnd"/>
-            <w:r>
-              <w:rPr>
-                <w:rFonts w:asciiTheme="majorHAnsi" w:hAnsiTheme="majorHAnsi" w:cstheme="majorHAnsi"/>
-                <w:sz w:val="24"/>
-                <w:szCs w:val="24"/>
-              </w:rPr>
-              <w:t xml:space="preserve"> </w:t>
+              <w:t xml:space="preserve">1. Lunghezza = 0 – campo vuoto [property </w:t>
             </w:r>
             <w:proofErr w:type="spellStart"/>
             <w:r>
@@ -15851,25 +15132,7 @@
                 <w:sz w:val="24"/>
                 <w:szCs w:val="24"/>
               </w:rPr>
-              <w:t>2. Lunghezza &gt;= 1 [</w:t>
-            </w:r>
-            <w:proofErr w:type="spellStart"/>
-            <w:r>
-              <w:rPr>
-                <w:rFonts w:asciiTheme="majorHAnsi" w:hAnsiTheme="majorHAnsi" w:cstheme="majorHAnsi"/>
-                <w:sz w:val="24"/>
-                <w:szCs w:val="24"/>
-              </w:rPr>
-              <w:t>property</w:t>
-            </w:r>
-            <w:proofErr w:type="spellEnd"/>
-            <w:r>
-              <w:rPr>
-                <w:rFonts w:asciiTheme="majorHAnsi" w:hAnsiTheme="majorHAnsi" w:cstheme="majorHAnsi"/>
-                <w:sz w:val="24"/>
-                <w:szCs w:val="24"/>
-              </w:rPr>
-              <w:t xml:space="preserve"> </w:t>
+              <w:t xml:space="preserve">2. Lunghezza &gt;= 1 [property </w:t>
             </w:r>
             <w:proofErr w:type="spellStart"/>
             <w:r>
@@ -16056,25 +15319,7 @@
                 <w:sz w:val="24"/>
                 <w:szCs w:val="24"/>
               </w:rPr>
-              <w:t>1. Lunghezza = 0 – campo vuoto [</w:t>
-            </w:r>
-            <w:proofErr w:type="spellStart"/>
-            <w:r>
-              <w:rPr>
-                <w:rFonts w:asciiTheme="majorHAnsi" w:hAnsiTheme="majorHAnsi" w:cstheme="majorHAnsi"/>
-                <w:sz w:val="24"/>
-                <w:szCs w:val="24"/>
-              </w:rPr>
-              <w:t>property</w:t>
-            </w:r>
-            <w:proofErr w:type="spellEnd"/>
-            <w:r>
-              <w:rPr>
-                <w:rFonts w:asciiTheme="majorHAnsi" w:hAnsiTheme="majorHAnsi" w:cstheme="majorHAnsi"/>
-                <w:sz w:val="24"/>
-                <w:szCs w:val="24"/>
-              </w:rPr>
-              <w:t xml:space="preserve"> </w:t>
+              <w:t xml:space="preserve">1. Lunghezza = 0 – campo vuoto [property </w:t>
             </w:r>
             <w:proofErr w:type="spellStart"/>
             <w:r>
@@ -16112,25 +15357,7 @@
                 <w:szCs w:val="24"/>
               </w:rPr>
               <w:lastRenderedPageBreak/>
-              <w:t>2. Lunghezza &gt;= 1 [</w:t>
-            </w:r>
-            <w:proofErr w:type="spellStart"/>
-            <w:r>
-              <w:rPr>
-                <w:rFonts w:asciiTheme="majorHAnsi" w:hAnsiTheme="majorHAnsi" w:cstheme="majorHAnsi"/>
-                <w:sz w:val="24"/>
-                <w:szCs w:val="24"/>
-              </w:rPr>
-              <w:t>property</w:t>
-            </w:r>
-            <w:proofErr w:type="spellEnd"/>
-            <w:r>
-              <w:rPr>
-                <w:rFonts w:asciiTheme="majorHAnsi" w:hAnsiTheme="majorHAnsi" w:cstheme="majorHAnsi"/>
-                <w:sz w:val="24"/>
-                <w:szCs w:val="24"/>
-              </w:rPr>
-              <w:t xml:space="preserve"> </w:t>
+              <w:t xml:space="preserve">2. Lunghezza &gt;= 1 [property </w:t>
             </w:r>
             <w:proofErr w:type="spellStart"/>
             <w:r>
@@ -16208,25 +15435,7 @@
                 <w:sz w:val="24"/>
                 <w:szCs w:val="24"/>
               </w:rPr>
-              <w:t>1. Non rispetta il formato [</w:t>
-            </w:r>
-            <w:proofErr w:type="spellStart"/>
-            <w:r>
-              <w:rPr>
-                <w:rFonts w:asciiTheme="majorHAnsi" w:hAnsiTheme="majorHAnsi" w:cstheme="majorHAnsi"/>
-                <w:sz w:val="24"/>
-                <w:szCs w:val="24"/>
-              </w:rPr>
-              <w:t>property</w:t>
-            </w:r>
-            <w:proofErr w:type="spellEnd"/>
-            <w:r>
-              <w:rPr>
-                <w:rFonts w:asciiTheme="majorHAnsi" w:hAnsiTheme="majorHAnsi" w:cstheme="majorHAnsi"/>
-                <w:sz w:val="24"/>
-                <w:szCs w:val="24"/>
-              </w:rPr>
-              <w:t xml:space="preserve"> </w:t>
+              <w:t xml:space="preserve">1. Non rispetta il formato [property </w:t>
             </w:r>
             <w:proofErr w:type="spellStart"/>
             <w:r>
@@ -16265,7 +15474,6 @@
               </w:rPr>
               <w:t>2. Rispetta il formato [</w:t>
             </w:r>
-            <w:proofErr w:type="spellStart"/>
             <w:r>
               <w:rPr>
                 <w:rFonts w:asciiTheme="majorHAnsi" w:hAnsiTheme="majorHAnsi" w:cstheme="majorHAnsi"/>
@@ -16274,9 +15482,9 @@
                 <w:sz w:val="24"/>
                 <w:szCs w:val="24"/>
               </w:rPr>
-              <w:t>if</w:t>
-            </w:r>
-            <w:proofErr w:type="spellEnd"/>
+              <w:t xml:space="preserve">if </w:t>
+            </w:r>
+            <w:proofErr w:type="spellStart"/>
             <w:r>
               <w:rPr>
                 <w:rFonts w:asciiTheme="majorHAnsi" w:hAnsiTheme="majorHAnsi" w:cstheme="majorHAnsi"/>
@@ -16285,17 +15493,6 @@
                 <w:sz w:val="24"/>
                 <w:szCs w:val="24"/>
               </w:rPr>
-              <w:t xml:space="preserve"> </w:t>
-            </w:r>
-            <w:proofErr w:type="spellStart"/>
-            <w:r>
-              <w:rPr>
-                <w:rFonts w:asciiTheme="majorHAnsi" w:hAnsiTheme="majorHAnsi" w:cstheme="majorHAnsi"/>
-                <w:i/>
-                <w:iCs/>
-                <w:sz w:val="24"/>
-                <w:szCs w:val="24"/>
-              </w:rPr>
               <w:t>validLCValue</w:t>
             </w:r>
             <w:proofErr w:type="spellEnd"/>
@@ -16305,25 +15502,7 @@
                 <w:sz w:val="24"/>
                 <w:szCs w:val="24"/>
               </w:rPr>
-              <w:t>] [</w:t>
-            </w:r>
-            <w:proofErr w:type="spellStart"/>
-            <w:r>
-              <w:rPr>
-                <w:rFonts w:asciiTheme="majorHAnsi" w:hAnsiTheme="majorHAnsi" w:cstheme="majorHAnsi"/>
-                <w:sz w:val="24"/>
-                <w:szCs w:val="24"/>
-              </w:rPr>
-              <w:t>property</w:t>
-            </w:r>
-            <w:proofErr w:type="spellEnd"/>
-            <w:r>
-              <w:rPr>
-                <w:rFonts w:asciiTheme="majorHAnsi" w:hAnsiTheme="majorHAnsi" w:cstheme="majorHAnsi"/>
-                <w:sz w:val="24"/>
-                <w:szCs w:val="24"/>
-              </w:rPr>
-              <w:t xml:space="preserve"> </w:t>
+              <w:t xml:space="preserve">] [property </w:t>
             </w:r>
             <w:proofErr w:type="spellStart"/>
             <w:r>
@@ -16510,25 +15689,7 @@
                 <w:sz w:val="24"/>
                 <w:szCs w:val="24"/>
               </w:rPr>
-              <w:t>1. Lunghezza = 0 – campo vuoto [</w:t>
-            </w:r>
-            <w:proofErr w:type="spellStart"/>
-            <w:r>
-              <w:rPr>
-                <w:rFonts w:asciiTheme="majorHAnsi" w:hAnsiTheme="majorHAnsi" w:cstheme="majorHAnsi"/>
-                <w:sz w:val="24"/>
-                <w:szCs w:val="24"/>
-              </w:rPr>
-              <w:t>property</w:t>
-            </w:r>
-            <w:proofErr w:type="spellEnd"/>
-            <w:r>
-              <w:rPr>
-                <w:rFonts w:asciiTheme="majorHAnsi" w:hAnsiTheme="majorHAnsi" w:cstheme="majorHAnsi"/>
-                <w:sz w:val="24"/>
-                <w:szCs w:val="24"/>
-              </w:rPr>
-              <w:t xml:space="preserve"> </w:t>
+              <w:t xml:space="preserve">1. Lunghezza = 0 – campo vuoto [property </w:t>
             </w:r>
             <w:proofErr w:type="spellStart"/>
             <w:r>
@@ -16565,25 +15726,7 @@
                 <w:sz w:val="24"/>
                 <w:szCs w:val="24"/>
               </w:rPr>
-              <w:t>2. Lunghezza &gt;= 1 [</w:t>
-            </w:r>
-            <w:proofErr w:type="spellStart"/>
-            <w:r>
-              <w:rPr>
-                <w:rFonts w:asciiTheme="majorHAnsi" w:hAnsiTheme="majorHAnsi" w:cstheme="majorHAnsi"/>
-                <w:sz w:val="24"/>
-                <w:szCs w:val="24"/>
-              </w:rPr>
-              <w:t>property</w:t>
-            </w:r>
-            <w:proofErr w:type="spellEnd"/>
-            <w:r>
-              <w:rPr>
-                <w:rFonts w:asciiTheme="majorHAnsi" w:hAnsiTheme="majorHAnsi" w:cstheme="majorHAnsi"/>
-                <w:sz w:val="24"/>
-                <w:szCs w:val="24"/>
-              </w:rPr>
-              <w:t xml:space="preserve"> </w:t>
+              <w:t xml:space="preserve">2. Lunghezza &gt;= 1 [property </w:t>
             </w:r>
             <w:proofErr w:type="spellStart"/>
             <w:r>
@@ -16660,25 +15803,7 @@
                 <w:sz w:val="24"/>
                 <w:szCs w:val="24"/>
               </w:rPr>
-              <w:t>1. Non rispetta il formato [</w:t>
-            </w:r>
-            <w:proofErr w:type="spellStart"/>
-            <w:r>
-              <w:rPr>
-                <w:rFonts w:asciiTheme="majorHAnsi" w:hAnsiTheme="majorHAnsi" w:cstheme="majorHAnsi"/>
-                <w:sz w:val="24"/>
-                <w:szCs w:val="24"/>
-              </w:rPr>
-              <w:t>property</w:t>
-            </w:r>
-            <w:proofErr w:type="spellEnd"/>
-            <w:r>
-              <w:rPr>
-                <w:rFonts w:asciiTheme="majorHAnsi" w:hAnsiTheme="majorHAnsi" w:cstheme="majorHAnsi"/>
-                <w:sz w:val="24"/>
-                <w:szCs w:val="24"/>
-              </w:rPr>
-              <w:t xml:space="preserve"> </w:t>
+              <w:t xml:space="preserve">1. Non rispetta il formato [property </w:t>
             </w:r>
             <w:proofErr w:type="spellStart"/>
             <w:r>
@@ -16717,7 +15842,6 @@
               </w:rPr>
               <w:t>2. Rispetta il formato [</w:t>
             </w:r>
-            <w:proofErr w:type="spellStart"/>
             <w:r>
               <w:rPr>
                 <w:rFonts w:asciiTheme="majorHAnsi" w:hAnsiTheme="majorHAnsi" w:cstheme="majorHAnsi"/>
@@ -16726,9 +15850,9 @@
                 <w:sz w:val="24"/>
                 <w:szCs w:val="24"/>
               </w:rPr>
-              <w:t>if</w:t>
-            </w:r>
-            <w:proofErr w:type="spellEnd"/>
+              <w:t xml:space="preserve">if </w:t>
+            </w:r>
+            <w:proofErr w:type="spellStart"/>
             <w:r>
               <w:rPr>
                 <w:rFonts w:asciiTheme="majorHAnsi" w:hAnsiTheme="majorHAnsi" w:cstheme="majorHAnsi"/>
@@ -16737,17 +15861,6 @@
                 <w:sz w:val="24"/>
                 <w:szCs w:val="24"/>
               </w:rPr>
-              <w:t xml:space="preserve"> </w:t>
-            </w:r>
-            <w:proofErr w:type="spellStart"/>
-            <w:r>
-              <w:rPr>
-                <w:rFonts w:asciiTheme="majorHAnsi" w:hAnsiTheme="majorHAnsi" w:cstheme="majorHAnsi"/>
-                <w:i/>
-                <w:iCs/>
-                <w:sz w:val="24"/>
-                <w:szCs w:val="24"/>
-              </w:rPr>
               <w:t>validLSValue</w:t>
             </w:r>
             <w:proofErr w:type="spellEnd"/>
@@ -16757,25 +15870,7 @@
                 <w:sz w:val="24"/>
                 <w:szCs w:val="24"/>
               </w:rPr>
-              <w:t>] [</w:t>
-            </w:r>
-            <w:proofErr w:type="spellStart"/>
-            <w:r>
-              <w:rPr>
-                <w:rFonts w:asciiTheme="majorHAnsi" w:hAnsiTheme="majorHAnsi" w:cstheme="majorHAnsi"/>
-                <w:sz w:val="24"/>
-                <w:szCs w:val="24"/>
-              </w:rPr>
-              <w:t>property</w:t>
-            </w:r>
-            <w:proofErr w:type="spellEnd"/>
-            <w:r>
-              <w:rPr>
-                <w:rFonts w:asciiTheme="majorHAnsi" w:hAnsiTheme="majorHAnsi" w:cstheme="majorHAnsi"/>
-                <w:sz w:val="24"/>
-                <w:szCs w:val="24"/>
-              </w:rPr>
-              <w:t xml:space="preserve"> </w:t>
+              <w:t xml:space="preserve">] [property </w:t>
             </w:r>
             <w:proofErr w:type="spellStart"/>
             <w:r>
@@ -20185,25 +19280,7 @@
                 <w:sz w:val="24"/>
                 <w:szCs w:val="24"/>
               </w:rPr>
-              <w:t>1. Lunghezza = 0 – campo vuoto [</w:t>
-            </w:r>
-            <w:proofErr w:type="spellStart"/>
-            <w:r>
-              <w:rPr>
-                <w:rFonts w:asciiTheme="majorHAnsi" w:hAnsiTheme="majorHAnsi" w:cstheme="majorHAnsi"/>
-                <w:sz w:val="24"/>
-                <w:szCs w:val="24"/>
-              </w:rPr>
-              <w:t>property</w:t>
-            </w:r>
-            <w:proofErr w:type="spellEnd"/>
-            <w:r>
-              <w:rPr>
-                <w:rFonts w:asciiTheme="majorHAnsi" w:hAnsiTheme="majorHAnsi" w:cstheme="majorHAnsi"/>
-                <w:sz w:val="24"/>
-                <w:szCs w:val="24"/>
-              </w:rPr>
-              <w:t xml:space="preserve"> </w:t>
+              <w:t xml:space="preserve">1. Lunghezza = 0 – campo vuoto [property </w:t>
             </w:r>
             <w:proofErr w:type="spellStart"/>
             <w:r>
@@ -20240,25 +19317,7 @@
                 <w:sz w:val="24"/>
                 <w:szCs w:val="24"/>
               </w:rPr>
-              <w:t>2. Lunghezza &gt;= 1 [</w:t>
-            </w:r>
-            <w:proofErr w:type="spellStart"/>
-            <w:r>
-              <w:rPr>
-                <w:rFonts w:asciiTheme="majorHAnsi" w:hAnsiTheme="majorHAnsi" w:cstheme="majorHAnsi"/>
-                <w:sz w:val="24"/>
-                <w:szCs w:val="24"/>
-              </w:rPr>
-              <w:t>property</w:t>
-            </w:r>
-            <w:proofErr w:type="spellEnd"/>
-            <w:r>
-              <w:rPr>
-                <w:rFonts w:asciiTheme="majorHAnsi" w:hAnsiTheme="majorHAnsi" w:cstheme="majorHAnsi"/>
-                <w:sz w:val="24"/>
-                <w:szCs w:val="24"/>
-              </w:rPr>
-              <w:t xml:space="preserve"> </w:t>
+              <w:t xml:space="preserve">2. Lunghezza &gt;= 1 [property </w:t>
             </w:r>
             <w:proofErr w:type="spellStart"/>
             <w:r>
@@ -20363,25 +19422,7 @@
                 <w:sz w:val="24"/>
                 <w:szCs w:val="24"/>
               </w:rPr>
-              <w:t>[</w:t>
-            </w:r>
-            <w:proofErr w:type="spellStart"/>
-            <w:r>
-              <w:rPr>
-                <w:rFonts w:asciiTheme="majorHAnsi" w:hAnsiTheme="majorHAnsi" w:cstheme="majorHAnsi"/>
-                <w:sz w:val="24"/>
-                <w:szCs w:val="24"/>
-              </w:rPr>
-              <w:t>property</w:t>
-            </w:r>
-            <w:proofErr w:type="spellEnd"/>
-            <w:r>
-              <w:rPr>
-                <w:rFonts w:asciiTheme="majorHAnsi" w:hAnsiTheme="majorHAnsi" w:cstheme="majorHAnsi"/>
-                <w:sz w:val="24"/>
-                <w:szCs w:val="24"/>
-              </w:rPr>
-              <w:t xml:space="preserve"> </w:t>
+              <w:t xml:space="preserve">[property </w:t>
             </w:r>
             <w:proofErr w:type="spellStart"/>
             <w:r>
@@ -20420,7 +19461,6 @@
               </w:rPr>
               <w:t>2. Rispetta il formato [</w:t>
             </w:r>
-            <w:proofErr w:type="spellStart"/>
             <w:r>
               <w:rPr>
                 <w:rFonts w:asciiTheme="majorHAnsi" w:hAnsiTheme="majorHAnsi" w:cstheme="majorHAnsi"/>
@@ -20429,9 +19469,9 @@
                 <w:sz w:val="24"/>
                 <w:szCs w:val="24"/>
               </w:rPr>
-              <w:t>if</w:t>
-            </w:r>
-            <w:proofErr w:type="spellEnd"/>
+              <w:t xml:space="preserve">if </w:t>
+            </w:r>
+            <w:proofErr w:type="spellStart"/>
             <w:r>
               <w:rPr>
                 <w:rFonts w:asciiTheme="majorHAnsi" w:hAnsiTheme="majorHAnsi" w:cstheme="majorHAnsi"/>
@@ -20440,17 +19480,6 @@
                 <w:sz w:val="24"/>
                 <w:szCs w:val="24"/>
               </w:rPr>
-              <w:t xml:space="preserve"> </w:t>
-            </w:r>
-            <w:proofErr w:type="spellStart"/>
-            <w:r>
-              <w:rPr>
-                <w:rFonts w:asciiTheme="majorHAnsi" w:hAnsiTheme="majorHAnsi" w:cstheme="majorHAnsi"/>
-                <w:i/>
-                <w:iCs/>
-                <w:sz w:val="24"/>
-                <w:szCs w:val="24"/>
-              </w:rPr>
               <w:t>validLNValue</w:t>
             </w:r>
             <w:proofErr w:type="spellEnd"/>
@@ -20460,25 +19489,7 @@
                 <w:sz w:val="24"/>
                 <w:szCs w:val="24"/>
               </w:rPr>
-              <w:t>] [</w:t>
-            </w:r>
-            <w:proofErr w:type="spellStart"/>
-            <w:r>
-              <w:rPr>
-                <w:rFonts w:asciiTheme="majorHAnsi" w:hAnsiTheme="majorHAnsi" w:cstheme="majorHAnsi"/>
-                <w:sz w:val="24"/>
-                <w:szCs w:val="24"/>
-              </w:rPr>
-              <w:t>property</w:t>
-            </w:r>
-            <w:proofErr w:type="spellEnd"/>
-            <w:r>
-              <w:rPr>
-                <w:rFonts w:asciiTheme="majorHAnsi" w:hAnsiTheme="majorHAnsi" w:cstheme="majorHAnsi"/>
-                <w:sz w:val="24"/>
-                <w:szCs w:val="24"/>
-              </w:rPr>
-              <w:t xml:space="preserve"> </w:t>
+              <w:t xml:space="preserve">] [property </w:t>
             </w:r>
             <w:proofErr w:type="spellStart"/>
             <w:r>
@@ -20573,25 +19584,7 @@
                 <w:sz w:val="24"/>
                 <w:szCs w:val="24"/>
               </w:rPr>
-              <w:t>1. Non esiste nel database [</w:t>
-            </w:r>
-            <w:proofErr w:type="spellStart"/>
-            <w:r>
-              <w:rPr>
-                <w:rFonts w:asciiTheme="majorHAnsi" w:hAnsiTheme="majorHAnsi" w:cstheme="majorHAnsi"/>
-                <w:sz w:val="24"/>
-                <w:szCs w:val="24"/>
-              </w:rPr>
-              <w:t>property</w:t>
-            </w:r>
-            <w:proofErr w:type="spellEnd"/>
-            <w:r>
-              <w:rPr>
-                <w:rFonts w:asciiTheme="majorHAnsi" w:hAnsiTheme="majorHAnsi" w:cstheme="majorHAnsi"/>
-                <w:sz w:val="24"/>
-                <w:szCs w:val="24"/>
-              </w:rPr>
-              <w:t xml:space="preserve"> </w:t>
+              <w:t xml:space="preserve">1. Non esiste nel database [property </w:t>
             </w:r>
             <w:proofErr w:type="spellStart"/>
             <w:r>
@@ -20630,7 +19623,6 @@
               </w:rPr>
               <w:t>2. Esiste nel database [</w:t>
             </w:r>
-            <w:proofErr w:type="spellStart"/>
             <w:r>
               <w:rPr>
                 <w:rFonts w:asciiTheme="majorHAnsi" w:hAnsiTheme="majorHAnsi" w:cstheme="majorHAnsi"/>
@@ -20639,9 +19631,9 @@
                 <w:sz w:val="24"/>
                 <w:szCs w:val="24"/>
               </w:rPr>
-              <w:t>if</w:t>
-            </w:r>
-            <w:proofErr w:type="spellEnd"/>
+              <w:t xml:space="preserve">if </w:t>
+            </w:r>
+            <w:proofErr w:type="spellStart"/>
             <w:r>
               <w:rPr>
                 <w:rFonts w:asciiTheme="majorHAnsi" w:hAnsiTheme="majorHAnsi" w:cstheme="majorHAnsi"/>
@@ -20650,17 +19642,6 @@
                 <w:sz w:val="24"/>
                 <w:szCs w:val="24"/>
               </w:rPr>
-              <w:t xml:space="preserve"> </w:t>
-            </w:r>
-            <w:proofErr w:type="spellStart"/>
-            <w:r>
-              <w:rPr>
-                <w:rFonts w:asciiTheme="majorHAnsi" w:hAnsiTheme="majorHAnsi" w:cstheme="majorHAnsi"/>
-                <w:i/>
-                <w:iCs/>
-                <w:sz w:val="24"/>
-                <w:szCs w:val="24"/>
-              </w:rPr>
               <w:t>validFIValue</w:t>
             </w:r>
             <w:proofErr w:type="spellEnd"/>
@@ -20670,25 +19651,7 @@
                 <w:sz w:val="24"/>
                 <w:szCs w:val="24"/>
               </w:rPr>
-              <w:t>] [</w:t>
-            </w:r>
-            <w:proofErr w:type="spellStart"/>
-            <w:r>
-              <w:rPr>
-                <w:rFonts w:asciiTheme="majorHAnsi" w:hAnsiTheme="majorHAnsi" w:cstheme="majorHAnsi"/>
-                <w:sz w:val="24"/>
-                <w:szCs w:val="24"/>
-              </w:rPr>
-              <w:t>property</w:t>
-            </w:r>
-            <w:proofErr w:type="spellEnd"/>
-            <w:r>
-              <w:rPr>
-                <w:rFonts w:asciiTheme="majorHAnsi" w:hAnsiTheme="majorHAnsi" w:cstheme="majorHAnsi"/>
-                <w:sz w:val="24"/>
-                <w:szCs w:val="24"/>
-              </w:rPr>
-              <w:t xml:space="preserve"> </w:t>
+              <w:t xml:space="preserve">] [property </w:t>
             </w:r>
             <w:r>
               <w:rPr>
@@ -21441,7 +20404,6 @@
               </w:rPr>
               <w:t>“</w:t>
             </w:r>
-            <w:proofErr w:type="gramStart"/>
             <w:r>
               <w:rPr>
                 <w:rFonts w:ascii="Calibri" w:eastAsia="Times New Roman" w:hAnsi="Calibri" w:cs="Calibri"/>
@@ -21470,18 +20432,7 @@
                 <w:szCs w:val="18"/>
                 <w:lang w:eastAsia="it-IT"/>
               </w:rPr>
-              <w:t xml:space="preserve"> campo</w:t>
-            </w:r>
-            <w:proofErr w:type="gramEnd"/>
-            <w:r>
-              <w:rPr>
-                <w:rFonts w:ascii="Calibri" w:eastAsia="Times New Roman" w:hAnsi="Calibri" w:cs="Calibri"/>
-                <w:color w:val="000000"/>
-                <w:sz w:val="18"/>
-                <w:szCs w:val="18"/>
-                <w:lang w:eastAsia="it-IT"/>
-              </w:rPr>
-              <w:t xml:space="preserve"> obbligatorio</w:t>
+              <w:t xml:space="preserve"> campo obbligatorio</w:t>
             </w:r>
             <w:r>
               <w:rPr>
@@ -21694,25 +20645,7 @@
                 <w:sz w:val="24"/>
                 <w:szCs w:val="24"/>
               </w:rPr>
-              <w:t>1. Lunghezza = 0 – campo vuoto [</w:t>
-            </w:r>
-            <w:proofErr w:type="spellStart"/>
-            <w:r>
-              <w:rPr>
-                <w:rFonts w:asciiTheme="majorHAnsi" w:hAnsiTheme="majorHAnsi" w:cstheme="majorHAnsi"/>
-                <w:sz w:val="24"/>
-                <w:szCs w:val="24"/>
-              </w:rPr>
-              <w:t>property</w:t>
-            </w:r>
-            <w:proofErr w:type="spellEnd"/>
-            <w:r>
-              <w:rPr>
-                <w:rFonts w:asciiTheme="majorHAnsi" w:hAnsiTheme="majorHAnsi" w:cstheme="majorHAnsi"/>
-                <w:sz w:val="24"/>
-                <w:szCs w:val="24"/>
-              </w:rPr>
-              <w:t xml:space="preserve"> </w:t>
+              <w:t xml:space="preserve">1. Lunghezza = 0 – campo vuoto [property </w:t>
             </w:r>
             <w:proofErr w:type="spellStart"/>
             <w:r>
@@ -21749,25 +20682,7 @@
                 <w:sz w:val="24"/>
                 <w:szCs w:val="24"/>
               </w:rPr>
-              <w:t>2. Lunghezza &gt;= 1 [</w:t>
-            </w:r>
-            <w:proofErr w:type="spellStart"/>
-            <w:r>
-              <w:rPr>
-                <w:rFonts w:asciiTheme="majorHAnsi" w:hAnsiTheme="majorHAnsi" w:cstheme="majorHAnsi"/>
-                <w:sz w:val="24"/>
-                <w:szCs w:val="24"/>
-              </w:rPr>
-              <w:t>property</w:t>
-            </w:r>
-            <w:proofErr w:type="spellEnd"/>
-            <w:r>
-              <w:rPr>
-                <w:rFonts w:asciiTheme="majorHAnsi" w:hAnsiTheme="majorHAnsi" w:cstheme="majorHAnsi"/>
-                <w:sz w:val="24"/>
-                <w:szCs w:val="24"/>
-              </w:rPr>
-              <w:t xml:space="preserve"> </w:t>
+              <w:t xml:space="preserve">2. Lunghezza &gt;= 1 [property </w:t>
             </w:r>
             <w:proofErr w:type="spellStart"/>
             <w:r>
@@ -21844,25 +20759,7 @@
                 <w:sz w:val="24"/>
                 <w:szCs w:val="24"/>
               </w:rPr>
-              <w:t>1. Non rispetta il formato [</w:t>
-            </w:r>
-            <w:proofErr w:type="spellStart"/>
-            <w:r>
-              <w:rPr>
-                <w:rFonts w:asciiTheme="majorHAnsi" w:hAnsiTheme="majorHAnsi" w:cstheme="majorHAnsi"/>
-                <w:sz w:val="24"/>
-                <w:szCs w:val="24"/>
-              </w:rPr>
-              <w:t>property</w:t>
-            </w:r>
-            <w:proofErr w:type="spellEnd"/>
-            <w:r>
-              <w:rPr>
-                <w:rFonts w:asciiTheme="majorHAnsi" w:hAnsiTheme="majorHAnsi" w:cstheme="majorHAnsi"/>
-                <w:sz w:val="24"/>
-                <w:szCs w:val="24"/>
-              </w:rPr>
-              <w:t xml:space="preserve"> </w:t>
+              <w:t xml:space="preserve">1. Non rispetta il formato [property </w:t>
             </w:r>
             <w:proofErr w:type="spellStart"/>
             <w:r>
@@ -21901,7 +20798,6 @@
               </w:rPr>
               <w:t>2. Rispetta il formato [</w:t>
             </w:r>
-            <w:proofErr w:type="spellStart"/>
             <w:r>
               <w:rPr>
                 <w:rFonts w:asciiTheme="majorHAnsi" w:hAnsiTheme="majorHAnsi" w:cstheme="majorHAnsi"/>
@@ -21910,9 +20806,9 @@
                 <w:sz w:val="24"/>
                 <w:szCs w:val="24"/>
               </w:rPr>
-              <w:t>if</w:t>
-            </w:r>
-            <w:proofErr w:type="spellEnd"/>
+              <w:t xml:space="preserve">if </w:t>
+            </w:r>
+            <w:proofErr w:type="spellStart"/>
             <w:r>
               <w:rPr>
                 <w:rFonts w:asciiTheme="majorHAnsi" w:hAnsiTheme="majorHAnsi" w:cstheme="majorHAnsi"/>
@@ -21921,17 +20817,6 @@
                 <w:sz w:val="24"/>
                 <w:szCs w:val="24"/>
               </w:rPr>
-              <w:t xml:space="preserve"> </w:t>
-            </w:r>
-            <w:proofErr w:type="spellStart"/>
-            <w:r>
-              <w:rPr>
-                <w:rFonts w:asciiTheme="majorHAnsi" w:hAnsiTheme="majorHAnsi" w:cstheme="majorHAnsi"/>
-                <w:i/>
-                <w:iCs/>
-                <w:sz w:val="24"/>
-                <w:szCs w:val="24"/>
-              </w:rPr>
               <w:t>validLIDValue</w:t>
             </w:r>
             <w:proofErr w:type="spellEnd"/>
@@ -21941,25 +20826,7 @@
                 <w:sz w:val="24"/>
                 <w:szCs w:val="24"/>
               </w:rPr>
-              <w:t>] [</w:t>
-            </w:r>
-            <w:proofErr w:type="spellStart"/>
-            <w:r>
-              <w:rPr>
-                <w:rFonts w:asciiTheme="majorHAnsi" w:hAnsiTheme="majorHAnsi" w:cstheme="majorHAnsi"/>
-                <w:sz w:val="24"/>
-                <w:szCs w:val="24"/>
-              </w:rPr>
-              <w:t>property</w:t>
-            </w:r>
-            <w:proofErr w:type="spellEnd"/>
-            <w:r>
-              <w:rPr>
-                <w:rFonts w:asciiTheme="majorHAnsi" w:hAnsiTheme="majorHAnsi" w:cstheme="majorHAnsi"/>
-                <w:sz w:val="24"/>
-                <w:szCs w:val="24"/>
-              </w:rPr>
-              <w:t xml:space="preserve"> </w:t>
+              <w:t xml:space="preserve">] [property </w:t>
             </w:r>
             <w:proofErr w:type="spellStart"/>
             <w:r>
@@ -22034,25 +20901,7 @@
                 <w:sz w:val="24"/>
                 <w:szCs w:val="24"/>
               </w:rPr>
-              <w:t>1. Non esiste nel database [</w:t>
-            </w:r>
-            <w:proofErr w:type="spellStart"/>
-            <w:r>
-              <w:rPr>
-                <w:rFonts w:asciiTheme="majorHAnsi" w:hAnsiTheme="majorHAnsi" w:cstheme="majorHAnsi"/>
-                <w:sz w:val="24"/>
-                <w:szCs w:val="24"/>
-              </w:rPr>
-              <w:t>property</w:t>
-            </w:r>
-            <w:proofErr w:type="spellEnd"/>
-            <w:r>
-              <w:rPr>
-                <w:rFonts w:asciiTheme="majorHAnsi" w:hAnsiTheme="majorHAnsi" w:cstheme="majorHAnsi"/>
-                <w:sz w:val="24"/>
-                <w:szCs w:val="24"/>
-              </w:rPr>
-              <w:t xml:space="preserve"> </w:t>
+              <w:t xml:space="preserve">1. Non esiste nel database [property </w:t>
             </w:r>
             <w:proofErr w:type="spellStart"/>
             <w:r>
@@ -22089,7 +20938,7 @@
                 <w:sz w:val="24"/>
                 <w:szCs w:val="24"/>
               </w:rPr>
-              <w:t>2. Esiste nel database [</w:t>
+              <w:t xml:space="preserve">2. Esiste nel database [if </w:t>
             </w:r>
             <w:proofErr w:type="spellStart"/>
             <w:r>
@@ -22098,7 +20947,7 @@
                 <w:sz w:val="24"/>
                 <w:szCs w:val="24"/>
               </w:rPr>
-              <w:t>if</w:t>
+              <w:t>validLIDValue</w:t>
             </w:r>
             <w:proofErr w:type="spellEnd"/>
             <w:r>
@@ -22107,43 +20956,7 @@
                 <w:sz w:val="24"/>
                 <w:szCs w:val="24"/>
               </w:rPr>
-              <w:t xml:space="preserve"> </w:t>
-            </w:r>
-            <w:proofErr w:type="spellStart"/>
-            <w:r>
-              <w:rPr>
-                <w:rFonts w:asciiTheme="majorHAnsi" w:hAnsiTheme="majorHAnsi" w:cstheme="majorHAnsi"/>
-                <w:sz w:val="24"/>
-                <w:szCs w:val="24"/>
-              </w:rPr>
-              <w:t>validLIDValue</w:t>
-            </w:r>
-            <w:proofErr w:type="spellEnd"/>
-            <w:r>
-              <w:rPr>
-                <w:rFonts w:asciiTheme="majorHAnsi" w:hAnsiTheme="majorHAnsi" w:cstheme="majorHAnsi"/>
-                <w:sz w:val="24"/>
-                <w:szCs w:val="24"/>
-              </w:rPr>
-              <w:t>] [</w:t>
-            </w:r>
-            <w:proofErr w:type="spellStart"/>
-            <w:r>
-              <w:rPr>
-                <w:rFonts w:asciiTheme="majorHAnsi" w:hAnsiTheme="majorHAnsi" w:cstheme="majorHAnsi"/>
-                <w:sz w:val="24"/>
-                <w:szCs w:val="24"/>
-              </w:rPr>
-              <w:t>property</w:t>
-            </w:r>
-            <w:proofErr w:type="spellEnd"/>
-            <w:r>
-              <w:rPr>
-                <w:rFonts w:asciiTheme="majorHAnsi" w:hAnsiTheme="majorHAnsi" w:cstheme="majorHAnsi"/>
-                <w:sz w:val="24"/>
-                <w:szCs w:val="24"/>
-              </w:rPr>
-              <w:t xml:space="preserve"> </w:t>
+              <w:t xml:space="preserve">] [property </w:t>
             </w:r>
             <w:r>
               <w:rPr>
@@ -22475,7 +21288,6 @@
               </w:rPr>
               <w:t>2. Rispetta il formato [</w:t>
             </w:r>
-            <w:proofErr w:type="spellStart"/>
             <w:r>
               <w:rPr>
                 <w:rFonts w:asciiTheme="majorHAnsi" w:hAnsiTheme="majorHAnsi" w:cstheme="majorHAnsi"/>
@@ -22484,9 +21296,9 @@
                 <w:sz w:val="24"/>
                 <w:szCs w:val="24"/>
               </w:rPr>
-              <w:t>if</w:t>
-            </w:r>
-            <w:proofErr w:type="spellEnd"/>
+              <w:t xml:space="preserve">if </w:t>
+            </w:r>
+            <w:proofErr w:type="spellStart"/>
             <w:r>
               <w:rPr>
                 <w:rFonts w:asciiTheme="majorHAnsi" w:hAnsiTheme="majorHAnsi" w:cstheme="majorHAnsi"/>
@@ -22495,17 +21307,6 @@
                 <w:sz w:val="24"/>
                 <w:szCs w:val="24"/>
               </w:rPr>
-              <w:t xml:space="preserve"> </w:t>
-            </w:r>
-            <w:proofErr w:type="spellStart"/>
-            <w:r>
-              <w:rPr>
-                <w:rFonts w:asciiTheme="majorHAnsi" w:hAnsiTheme="majorHAnsi" w:cstheme="majorHAnsi"/>
-                <w:i/>
-                <w:iCs/>
-                <w:sz w:val="24"/>
-                <w:szCs w:val="24"/>
-              </w:rPr>
               <w:t>validLNValue</w:t>
             </w:r>
             <w:proofErr w:type="spellEnd"/>
@@ -22515,27 +21316,8 @@
                 <w:sz w:val="24"/>
                 <w:szCs w:val="24"/>
               </w:rPr>
-              <w:t>] [</w:t>
-            </w:r>
-            <w:proofErr w:type="spellStart"/>
-            <w:r>
-              <w:rPr>
-                <w:rFonts w:asciiTheme="majorHAnsi" w:hAnsiTheme="majorHAnsi" w:cstheme="majorHAnsi"/>
-                <w:sz w:val="24"/>
-                <w:szCs w:val="24"/>
-              </w:rPr>
-              <w:t>property</w:t>
-            </w:r>
-            <w:proofErr w:type="spellEnd"/>
-            <w:r>
-              <w:rPr>
-                <w:rFonts w:asciiTheme="majorHAnsi" w:hAnsiTheme="majorHAnsi" w:cstheme="majorHAnsi"/>
-                <w:sz w:val="24"/>
-                <w:szCs w:val="24"/>
-              </w:rPr>
-              <w:t xml:space="preserve"> </w:t>
-            </w:r>
-            <w:proofErr w:type="spellStart"/>
+              <w:t xml:space="preserve">] [property </w:t>
+            </w:r>
             <w:r>
               <w:rPr>
                 <w:rFonts w:asciiTheme="majorHAnsi" w:hAnsiTheme="majorHAnsi" w:cstheme="majorHAnsi"/>
@@ -22546,7 +21328,6 @@
               </w:rPr>
               <w:t>validFPValue</w:t>
             </w:r>
-            <w:proofErr w:type="spellEnd"/>
             <w:r>
               <w:rPr>
                 <w:rFonts w:asciiTheme="majorHAnsi" w:hAnsiTheme="majorHAnsi" w:cstheme="majorHAnsi"/>
@@ -22624,25 +21405,7 @@
                 <w:sz w:val="24"/>
                 <w:szCs w:val="24"/>
               </w:rPr>
-              <w:t xml:space="preserve"> [</w:t>
-            </w:r>
-            <w:proofErr w:type="spellStart"/>
-            <w:r>
-              <w:rPr>
-                <w:rFonts w:asciiTheme="majorHAnsi" w:hAnsiTheme="majorHAnsi" w:cstheme="majorHAnsi"/>
-                <w:sz w:val="24"/>
-                <w:szCs w:val="24"/>
-              </w:rPr>
-              <w:t>property</w:t>
-            </w:r>
-            <w:proofErr w:type="spellEnd"/>
-            <w:r>
-              <w:rPr>
-                <w:rFonts w:asciiTheme="majorHAnsi" w:hAnsiTheme="majorHAnsi" w:cstheme="majorHAnsi"/>
-                <w:sz w:val="24"/>
-                <w:szCs w:val="24"/>
-              </w:rPr>
-              <w:t xml:space="preserve"> </w:t>
+              <w:t xml:space="preserve"> [property </w:t>
             </w:r>
             <w:proofErr w:type="spellStart"/>
             <w:r>
@@ -22697,7 +21460,6 @@
               </w:rPr>
               <w:t xml:space="preserve"> [</w:t>
             </w:r>
-            <w:proofErr w:type="spellStart"/>
             <w:r>
               <w:rPr>
                 <w:rFonts w:asciiTheme="majorHAnsi" w:hAnsiTheme="majorHAnsi" w:cstheme="majorHAnsi"/>
@@ -22706,56 +21468,15 @@
                 <w:sz w:val="24"/>
                 <w:szCs w:val="24"/>
               </w:rPr>
-              <w:t>if</w:t>
-            </w:r>
-            <w:proofErr w:type="spellEnd"/>
-            <w:r>
-              <w:rPr>
-                <w:rFonts w:asciiTheme="majorHAnsi" w:hAnsiTheme="majorHAnsi" w:cstheme="majorHAnsi"/>
-                <w:i/>
-                <w:iCs/>
-                <w:sz w:val="24"/>
-                <w:szCs w:val="24"/>
-              </w:rPr>
-              <w:t xml:space="preserve"> </w:t>
-            </w:r>
-            <w:proofErr w:type="spellStart"/>
-            <w:r>
-              <w:rPr>
-                <w:rFonts w:asciiTheme="majorHAnsi" w:hAnsiTheme="majorHAnsi" w:cstheme="majorHAnsi"/>
-                <w:i/>
-                <w:iCs/>
-                <w:sz w:val="24"/>
-                <w:szCs w:val="24"/>
-              </w:rPr>
-              <w:t>validFPValue</w:t>
-            </w:r>
-            <w:proofErr w:type="spellEnd"/>
-            <w:r>
-              <w:rPr>
-                <w:rFonts w:asciiTheme="majorHAnsi" w:hAnsiTheme="majorHAnsi" w:cstheme="majorHAnsi"/>
-                <w:sz w:val="24"/>
-                <w:szCs w:val="24"/>
-              </w:rPr>
-              <w:t>] [</w:t>
-            </w:r>
-            <w:proofErr w:type="spellStart"/>
-            <w:r>
-              <w:rPr>
-                <w:rFonts w:asciiTheme="majorHAnsi" w:hAnsiTheme="majorHAnsi" w:cstheme="majorHAnsi"/>
-                <w:sz w:val="24"/>
-                <w:szCs w:val="24"/>
-              </w:rPr>
-              <w:t>property</w:t>
-            </w:r>
-            <w:proofErr w:type="spellEnd"/>
-            <w:r>
-              <w:rPr>
-                <w:rFonts w:asciiTheme="majorHAnsi" w:hAnsiTheme="majorHAnsi" w:cstheme="majorHAnsi"/>
-                <w:sz w:val="24"/>
-                <w:szCs w:val="24"/>
-              </w:rPr>
-              <w:t xml:space="preserve"> </w:t>
+              <w:t>if validFPValue</w:t>
+            </w:r>
+            <w:r>
+              <w:rPr>
+                <w:rFonts w:asciiTheme="majorHAnsi" w:hAnsiTheme="majorHAnsi" w:cstheme="majorHAnsi"/>
+                <w:sz w:val="24"/>
+                <w:szCs w:val="24"/>
+              </w:rPr>
+              <w:t xml:space="preserve">] [property </w:t>
             </w:r>
             <w:proofErr w:type="spellStart"/>
             <w:r>
@@ -24141,25 +22862,7 @@
                 <w:sz w:val="24"/>
                 <w:szCs w:val="24"/>
               </w:rPr>
-              <w:t>1. Lunghezza = 0 – campo vuoto [</w:t>
-            </w:r>
-            <w:proofErr w:type="spellStart"/>
-            <w:r>
-              <w:rPr>
-                <w:rFonts w:asciiTheme="majorHAnsi" w:hAnsiTheme="majorHAnsi" w:cstheme="majorHAnsi"/>
-                <w:sz w:val="24"/>
-                <w:szCs w:val="24"/>
-              </w:rPr>
-              <w:t>property</w:t>
-            </w:r>
-            <w:proofErr w:type="spellEnd"/>
-            <w:r>
-              <w:rPr>
-                <w:rFonts w:asciiTheme="majorHAnsi" w:hAnsiTheme="majorHAnsi" w:cstheme="majorHAnsi"/>
-                <w:sz w:val="24"/>
-                <w:szCs w:val="24"/>
-              </w:rPr>
-              <w:t xml:space="preserve"> </w:t>
+              <w:t xml:space="preserve">1. Lunghezza = 0 – campo vuoto [property </w:t>
             </w:r>
             <w:proofErr w:type="spellStart"/>
             <w:r>
@@ -24216,25 +22919,7 @@
                 <w:sz w:val="24"/>
                 <w:szCs w:val="24"/>
               </w:rPr>
-              <w:t>2. Lunghezza &gt;= 1 [</w:t>
-            </w:r>
-            <w:proofErr w:type="spellStart"/>
-            <w:r>
-              <w:rPr>
-                <w:rFonts w:asciiTheme="majorHAnsi" w:hAnsiTheme="majorHAnsi" w:cstheme="majorHAnsi"/>
-                <w:sz w:val="24"/>
-                <w:szCs w:val="24"/>
-              </w:rPr>
-              <w:t>property</w:t>
-            </w:r>
-            <w:proofErr w:type="spellEnd"/>
-            <w:r>
-              <w:rPr>
-                <w:rFonts w:asciiTheme="majorHAnsi" w:hAnsiTheme="majorHAnsi" w:cstheme="majorHAnsi"/>
-                <w:sz w:val="24"/>
-                <w:szCs w:val="24"/>
-              </w:rPr>
-              <w:t xml:space="preserve"> </w:t>
+              <w:t xml:space="preserve">2. Lunghezza &gt;= 1 [property </w:t>
             </w:r>
             <w:proofErr w:type="spellStart"/>
             <w:r>
@@ -24441,25 +23126,7 @@
                 <w:sz w:val="24"/>
                 <w:szCs w:val="24"/>
               </w:rPr>
-              <w:t>1. Lunghezza = 0 – campo vuoto [</w:t>
-            </w:r>
-            <w:proofErr w:type="spellStart"/>
-            <w:r>
-              <w:rPr>
-                <w:rFonts w:asciiTheme="majorHAnsi" w:hAnsiTheme="majorHAnsi" w:cstheme="majorHAnsi"/>
-                <w:sz w:val="24"/>
-                <w:szCs w:val="24"/>
-              </w:rPr>
-              <w:t>property</w:t>
-            </w:r>
-            <w:proofErr w:type="spellEnd"/>
-            <w:r>
-              <w:rPr>
-                <w:rFonts w:asciiTheme="majorHAnsi" w:hAnsiTheme="majorHAnsi" w:cstheme="majorHAnsi"/>
-                <w:sz w:val="24"/>
-                <w:szCs w:val="24"/>
-              </w:rPr>
-              <w:t xml:space="preserve"> </w:t>
+              <w:t xml:space="preserve">1. Lunghezza = 0 – campo vuoto [property </w:t>
             </w:r>
             <w:proofErr w:type="spellStart"/>
             <w:r>
@@ -24516,25 +23183,7 @@
                 <w:sz w:val="24"/>
                 <w:szCs w:val="24"/>
               </w:rPr>
-              <w:t>2. Lunghezza &gt;= 1 [</w:t>
-            </w:r>
-            <w:proofErr w:type="spellStart"/>
-            <w:r>
-              <w:rPr>
-                <w:rFonts w:asciiTheme="majorHAnsi" w:hAnsiTheme="majorHAnsi" w:cstheme="majorHAnsi"/>
-                <w:sz w:val="24"/>
-                <w:szCs w:val="24"/>
-              </w:rPr>
-              <w:t>property</w:t>
-            </w:r>
-            <w:proofErr w:type="spellEnd"/>
-            <w:r>
-              <w:rPr>
-                <w:rFonts w:asciiTheme="majorHAnsi" w:hAnsiTheme="majorHAnsi" w:cstheme="majorHAnsi"/>
-                <w:sz w:val="24"/>
-                <w:szCs w:val="24"/>
-              </w:rPr>
-              <w:t xml:space="preserve"> </w:t>
+              <w:t xml:space="preserve">2. Lunghezza &gt;= 1 [property </w:t>
             </w:r>
             <w:proofErr w:type="spellStart"/>
             <w:r>
@@ -24635,25 +23284,7 @@
                 <w:sz w:val="24"/>
                 <w:szCs w:val="24"/>
               </w:rPr>
-              <w:t>1. Non rispetta il formato [</w:t>
-            </w:r>
-            <w:proofErr w:type="spellStart"/>
-            <w:r>
-              <w:rPr>
-                <w:rFonts w:asciiTheme="majorHAnsi" w:hAnsiTheme="majorHAnsi" w:cstheme="majorHAnsi"/>
-                <w:sz w:val="24"/>
-                <w:szCs w:val="24"/>
-              </w:rPr>
-              <w:t>property</w:t>
-            </w:r>
-            <w:proofErr w:type="spellEnd"/>
-            <w:r>
-              <w:rPr>
-                <w:rFonts w:asciiTheme="majorHAnsi" w:hAnsiTheme="majorHAnsi" w:cstheme="majorHAnsi"/>
-                <w:sz w:val="24"/>
-                <w:szCs w:val="24"/>
-              </w:rPr>
-              <w:t xml:space="preserve"> </w:t>
+              <w:t xml:space="preserve">1. Non rispetta il formato [property </w:t>
             </w:r>
             <w:proofErr w:type="spellStart"/>
             <w:r>
@@ -24712,7 +23343,6 @@
               </w:rPr>
               <w:t>2. Rispetta il formato [</w:t>
             </w:r>
-            <w:proofErr w:type="spellStart"/>
             <w:r>
               <w:rPr>
                 <w:rFonts w:asciiTheme="majorHAnsi" w:hAnsiTheme="majorHAnsi" w:cstheme="majorHAnsi"/>
@@ -24721,9 +23351,9 @@
                 <w:sz w:val="24"/>
                 <w:szCs w:val="24"/>
               </w:rPr>
-              <w:t>if</w:t>
-            </w:r>
-            <w:proofErr w:type="spellEnd"/>
+              <w:t xml:space="preserve">if </w:t>
+            </w:r>
+            <w:proofErr w:type="spellStart"/>
             <w:r>
               <w:rPr>
                 <w:rFonts w:asciiTheme="majorHAnsi" w:hAnsiTheme="majorHAnsi" w:cstheme="majorHAnsi"/>
@@ -24732,9 +23362,8 @@
                 <w:sz w:val="24"/>
                 <w:szCs w:val="24"/>
               </w:rPr>
-              <w:t xml:space="preserve"> </w:t>
-            </w:r>
-            <w:proofErr w:type="spellStart"/>
+              <w:t>validL</w:t>
+            </w:r>
             <w:r>
               <w:rPr>
                 <w:rFonts w:asciiTheme="majorHAnsi" w:hAnsiTheme="majorHAnsi" w:cstheme="majorHAnsi"/>
@@ -24743,7 +23372,7 @@
                 <w:sz w:val="24"/>
                 <w:szCs w:val="24"/>
               </w:rPr>
-              <w:t>validL</w:t>
+              <w:t>I</w:t>
             </w:r>
             <w:r>
               <w:rPr>
@@ -24753,7 +23382,164 @@
                 <w:sz w:val="24"/>
                 <w:szCs w:val="24"/>
               </w:rPr>
+              <w:t>Value</w:t>
+            </w:r>
+            <w:proofErr w:type="spellEnd"/>
+            <w:r>
+              <w:rPr>
+                <w:rFonts w:asciiTheme="majorHAnsi" w:hAnsiTheme="majorHAnsi" w:cstheme="majorHAnsi"/>
+                <w:sz w:val="24"/>
+                <w:szCs w:val="24"/>
+              </w:rPr>
+              <w:t xml:space="preserve">] [property </w:t>
+            </w:r>
+            <w:proofErr w:type="spellStart"/>
+            <w:r>
+              <w:rPr>
+                <w:rFonts w:asciiTheme="majorHAnsi" w:hAnsiTheme="majorHAnsi" w:cstheme="majorHAnsi"/>
+                <w:b/>
+                <w:bCs/>
+                <w:sz w:val="24"/>
+                <w:szCs w:val="24"/>
+              </w:rPr>
+              <w:t>validF</w:t>
+            </w:r>
+            <w:r>
+              <w:rPr>
+                <w:rFonts w:asciiTheme="majorHAnsi" w:hAnsiTheme="majorHAnsi" w:cstheme="majorHAnsi"/>
+                <w:b/>
+                <w:bCs/>
+                <w:sz w:val="24"/>
+                <w:szCs w:val="24"/>
+              </w:rPr>
               <w:t>I</w:t>
+            </w:r>
+            <w:r>
+              <w:rPr>
+                <w:rFonts w:asciiTheme="majorHAnsi" w:hAnsiTheme="majorHAnsi" w:cstheme="majorHAnsi"/>
+                <w:b/>
+                <w:bCs/>
+                <w:sz w:val="24"/>
+                <w:szCs w:val="24"/>
+              </w:rPr>
+              <w:t>Value</w:t>
+            </w:r>
+            <w:proofErr w:type="spellEnd"/>
+            <w:r>
+              <w:rPr>
+                <w:rFonts w:asciiTheme="majorHAnsi" w:hAnsiTheme="majorHAnsi" w:cstheme="majorHAnsi"/>
+                <w:sz w:val="24"/>
+                <w:szCs w:val="24"/>
+              </w:rPr>
+              <w:t>]</w:t>
+            </w:r>
+          </w:p>
+        </w:tc>
+      </w:tr>
+      <w:tr>
+        <w:tc>
+          <w:tcPr>
+            <w:tcW w:w="2972" w:type="dxa"/>
+          </w:tcPr>
+          <w:p>
+            <w:pPr>
+              <w:jc w:val="center"/>
+              <w:rPr>
+                <w:rFonts w:asciiTheme="majorHAnsi" w:hAnsiTheme="majorHAnsi" w:cstheme="majorHAnsi"/>
+              </w:rPr>
+            </w:pPr>
+            <w:r>
+              <w:rPr>
+                <w:rFonts w:asciiTheme="majorHAnsi" w:hAnsiTheme="majorHAnsi" w:cstheme="majorHAnsi"/>
+              </w:rPr>
+              <w:t>Esiste</w:t>
+            </w:r>
+            <w:r>
+              <w:rPr>
+                <w:rFonts w:asciiTheme="majorHAnsi" w:hAnsiTheme="majorHAnsi" w:cstheme="majorHAnsi"/>
+              </w:rPr>
+              <w:t xml:space="preserve">nza </w:t>
+            </w:r>
+            <w:r>
+              <w:rPr>
+                <w:rFonts w:asciiTheme="majorHAnsi" w:hAnsiTheme="majorHAnsi" w:cstheme="majorHAnsi"/>
+              </w:rPr>
+              <w:t>nel database - EX</w:t>
+            </w:r>
+            <w:r>
+              <w:rPr>
+                <w:rFonts w:asciiTheme="majorHAnsi" w:hAnsiTheme="majorHAnsi" w:cstheme="majorHAnsi"/>
+              </w:rPr>
+              <w:t>ID</w:t>
+            </w:r>
+          </w:p>
+        </w:tc>
+        <w:tc>
+          <w:tcPr>
+            <w:tcW w:w="6946" w:type="dxa"/>
+          </w:tcPr>
+          <w:p>
+            <w:pPr>
+              <w:rPr>
+                <w:rFonts w:asciiTheme="majorHAnsi" w:hAnsiTheme="majorHAnsi" w:cstheme="majorHAnsi"/>
+                <w:sz w:val="24"/>
+                <w:szCs w:val="24"/>
+              </w:rPr>
+            </w:pPr>
+            <w:r>
+              <w:rPr>
+                <w:rFonts w:asciiTheme="majorHAnsi" w:hAnsiTheme="majorHAnsi" w:cstheme="majorHAnsi"/>
+                <w:sz w:val="24"/>
+                <w:szCs w:val="24"/>
+              </w:rPr>
+              <w:t xml:space="preserve">1. Non esiste nel database [property </w:t>
+            </w:r>
+            <w:proofErr w:type="spellStart"/>
+            <w:r>
+              <w:rPr>
+                <w:rFonts w:asciiTheme="majorHAnsi" w:hAnsiTheme="majorHAnsi" w:cstheme="majorHAnsi"/>
+                <w:b/>
+                <w:bCs/>
+                <w:sz w:val="24"/>
+                <w:szCs w:val="24"/>
+              </w:rPr>
+              <w:t>NotEX</w:t>
+            </w:r>
+            <w:r>
+              <w:rPr>
+                <w:rFonts w:asciiTheme="majorHAnsi" w:hAnsiTheme="majorHAnsi" w:cstheme="majorHAnsi"/>
+                <w:b/>
+                <w:bCs/>
+                <w:sz w:val="24"/>
+                <w:szCs w:val="24"/>
+              </w:rPr>
+              <w:t>ID</w:t>
+            </w:r>
+            <w:proofErr w:type="spellEnd"/>
+            <w:r>
+              <w:rPr>
+                <w:rFonts w:asciiTheme="majorHAnsi" w:hAnsiTheme="majorHAnsi" w:cstheme="majorHAnsi"/>
+                <w:sz w:val="24"/>
+                <w:szCs w:val="24"/>
+              </w:rPr>
+              <w:t>]</w:t>
+            </w:r>
+          </w:p>
+          <w:p>
+            <w:pPr>
+              <w:rPr>
+                <w:rFonts w:asciiTheme="majorHAnsi" w:hAnsiTheme="majorHAnsi" w:cstheme="majorHAnsi"/>
+                <w:sz w:val="24"/>
+                <w:szCs w:val="24"/>
+              </w:rPr>
+            </w:pPr>
+            <w:r>
+              <w:rPr>
+                <w:rFonts w:asciiTheme="majorHAnsi" w:hAnsiTheme="majorHAnsi" w:cstheme="majorHAnsi"/>
+                <w:sz w:val="24"/>
+                <w:szCs w:val="24"/>
+              </w:rPr>
+              <w:t>2. Esiste nel database [</w:t>
             </w:r>
             <w:r>
               <w:rPr>
@@ -24763,200 +23549,7 @@
                 <w:sz w:val="24"/>
                 <w:szCs w:val="24"/>
               </w:rPr>
-              <w:t>Value</w:t>
-            </w:r>
-            <w:proofErr w:type="spellEnd"/>
-            <w:r>
-              <w:rPr>
-                <w:rFonts w:asciiTheme="majorHAnsi" w:hAnsiTheme="majorHAnsi" w:cstheme="majorHAnsi"/>
-                <w:sz w:val="24"/>
-                <w:szCs w:val="24"/>
-              </w:rPr>
-              <w:t>] [</w:t>
-            </w:r>
-            <w:proofErr w:type="spellStart"/>
-            <w:r>
-              <w:rPr>
-                <w:rFonts w:asciiTheme="majorHAnsi" w:hAnsiTheme="majorHAnsi" w:cstheme="majorHAnsi"/>
-                <w:sz w:val="24"/>
-                <w:szCs w:val="24"/>
-              </w:rPr>
-              <w:t>property</w:t>
-            </w:r>
-            <w:proofErr w:type="spellEnd"/>
-            <w:r>
-              <w:rPr>
-                <w:rFonts w:asciiTheme="majorHAnsi" w:hAnsiTheme="majorHAnsi" w:cstheme="majorHAnsi"/>
-                <w:sz w:val="24"/>
-                <w:szCs w:val="24"/>
-              </w:rPr>
-              <w:t xml:space="preserve"> </w:t>
-            </w:r>
-            <w:proofErr w:type="spellStart"/>
-            <w:r>
-              <w:rPr>
-                <w:rFonts w:asciiTheme="majorHAnsi" w:hAnsiTheme="majorHAnsi" w:cstheme="majorHAnsi"/>
-                <w:b/>
-                <w:bCs/>
-                <w:sz w:val="24"/>
-                <w:szCs w:val="24"/>
-              </w:rPr>
-              <w:t>validF</w:t>
-            </w:r>
-            <w:r>
-              <w:rPr>
-                <w:rFonts w:asciiTheme="majorHAnsi" w:hAnsiTheme="majorHAnsi" w:cstheme="majorHAnsi"/>
-                <w:b/>
-                <w:bCs/>
-                <w:sz w:val="24"/>
-                <w:szCs w:val="24"/>
-              </w:rPr>
-              <w:t>I</w:t>
-            </w:r>
-            <w:r>
-              <w:rPr>
-                <w:rFonts w:asciiTheme="majorHAnsi" w:hAnsiTheme="majorHAnsi" w:cstheme="majorHAnsi"/>
-                <w:b/>
-                <w:bCs/>
-                <w:sz w:val="24"/>
-                <w:szCs w:val="24"/>
-              </w:rPr>
-              <w:t>Value</w:t>
-            </w:r>
-            <w:proofErr w:type="spellEnd"/>
-            <w:r>
-              <w:rPr>
-                <w:rFonts w:asciiTheme="majorHAnsi" w:hAnsiTheme="majorHAnsi" w:cstheme="majorHAnsi"/>
-                <w:sz w:val="24"/>
-                <w:szCs w:val="24"/>
-              </w:rPr>
-              <w:t>]</w:t>
-            </w:r>
-          </w:p>
-        </w:tc>
-      </w:tr>
-      <w:tr>
-        <w:tc>
-          <w:tcPr>
-            <w:tcW w:w="2972" w:type="dxa"/>
-          </w:tcPr>
-          <w:p>
-            <w:pPr>
-              <w:jc w:val="center"/>
-              <w:rPr>
-                <w:rFonts w:asciiTheme="majorHAnsi" w:hAnsiTheme="majorHAnsi" w:cstheme="majorHAnsi"/>
-              </w:rPr>
-            </w:pPr>
-            <w:r>
-              <w:rPr>
-                <w:rFonts w:asciiTheme="majorHAnsi" w:hAnsiTheme="majorHAnsi" w:cstheme="majorHAnsi"/>
-              </w:rPr>
-              <w:t>Esiste</w:t>
-            </w:r>
-            <w:r>
-              <w:rPr>
-                <w:rFonts w:asciiTheme="majorHAnsi" w:hAnsiTheme="majorHAnsi" w:cstheme="majorHAnsi"/>
-              </w:rPr>
-              <w:t xml:space="preserve">nza </w:t>
-            </w:r>
-            <w:r>
-              <w:rPr>
-                <w:rFonts w:asciiTheme="majorHAnsi" w:hAnsiTheme="majorHAnsi" w:cstheme="majorHAnsi"/>
-              </w:rPr>
-              <w:t>nel database - EX</w:t>
-            </w:r>
-            <w:r>
-              <w:rPr>
-                <w:rFonts w:asciiTheme="majorHAnsi" w:hAnsiTheme="majorHAnsi" w:cstheme="majorHAnsi"/>
-              </w:rPr>
-              <w:t>ID</w:t>
-            </w:r>
-          </w:p>
-        </w:tc>
-        <w:tc>
-          <w:tcPr>
-            <w:tcW w:w="6946" w:type="dxa"/>
-          </w:tcPr>
-          <w:p>
-            <w:pPr>
-              <w:rPr>
-                <w:rFonts w:asciiTheme="majorHAnsi" w:hAnsiTheme="majorHAnsi" w:cstheme="majorHAnsi"/>
-                <w:sz w:val="24"/>
-                <w:szCs w:val="24"/>
-              </w:rPr>
-            </w:pPr>
-            <w:r>
-              <w:rPr>
-                <w:rFonts w:asciiTheme="majorHAnsi" w:hAnsiTheme="majorHAnsi" w:cstheme="majorHAnsi"/>
-                <w:sz w:val="24"/>
-                <w:szCs w:val="24"/>
-              </w:rPr>
-              <w:t>1. Non esiste nel database [</w:t>
-            </w:r>
-            <w:proofErr w:type="spellStart"/>
-            <w:r>
-              <w:rPr>
-                <w:rFonts w:asciiTheme="majorHAnsi" w:hAnsiTheme="majorHAnsi" w:cstheme="majorHAnsi"/>
-                <w:sz w:val="24"/>
-                <w:szCs w:val="24"/>
-              </w:rPr>
-              <w:t>property</w:t>
-            </w:r>
-            <w:proofErr w:type="spellEnd"/>
-            <w:r>
-              <w:rPr>
-                <w:rFonts w:asciiTheme="majorHAnsi" w:hAnsiTheme="majorHAnsi" w:cstheme="majorHAnsi"/>
-                <w:sz w:val="24"/>
-                <w:szCs w:val="24"/>
-              </w:rPr>
-              <w:t xml:space="preserve"> </w:t>
-            </w:r>
-            <w:proofErr w:type="spellStart"/>
-            <w:r>
-              <w:rPr>
-                <w:rFonts w:asciiTheme="majorHAnsi" w:hAnsiTheme="majorHAnsi" w:cstheme="majorHAnsi"/>
-                <w:b/>
-                <w:bCs/>
-                <w:sz w:val="24"/>
-                <w:szCs w:val="24"/>
-              </w:rPr>
-              <w:t>NotEX</w:t>
-            </w:r>
-            <w:r>
-              <w:rPr>
-                <w:rFonts w:asciiTheme="majorHAnsi" w:hAnsiTheme="majorHAnsi" w:cstheme="majorHAnsi"/>
-                <w:b/>
-                <w:bCs/>
-                <w:sz w:val="24"/>
-                <w:szCs w:val="24"/>
-              </w:rPr>
-              <w:t>ID</w:t>
-            </w:r>
-            <w:proofErr w:type="spellEnd"/>
-            <w:r>
-              <w:rPr>
-                <w:rFonts w:asciiTheme="majorHAnsi" w:hAnsiTheme="majorHAnsi" w:cstheme="majorHAnsi"/>
-                <w:sz w:val="24"/>
-                <w:szCs w:val="24"/>
-              </w:rPr>
-              <w:t>]</w:t>
-            </w:r>
-          </w:p>
-          <w:p>
-            <w:pPr>
-              <w:rPr>
-                <w:rFonts w:asciiTheme="majorHAnsi" w:hAnsiTheme="majorHAnsi" w:cstheme="majorHAnsi"/>
-                <w:sz w:val="24"/>
-                <w:szCs w:val="24"/>
-              </w:rPr>
-            </w:pPr>
-            <w:r>
-              <w:rPr>
-                <w:rFonts w:asciiTheme="majorHAnsi" w:hAnsiTheme="majorHAnsi" w:cstheme="majorHAnsi"/>
-                <w:sz w:val="24"/>
-                <w:szCs w:val="24"/>
-              </w:rPr>
-              <w:t>2. Esiste nel database [</w:t>
+              <w:t xml:space="preserve">if </w:t>
             </w:r>
             <w:proofErr w:type="spellStart"/>
             <w:r>
@@ -24967,9 +23560,8 @@
                 <w:sz w:val="24"/>
                 <w:szCs w:val="24"/>
               </w:rPr>
-              <w:t>if</w:t>
-            </w:r>
-            <w:proofErr w:type="spellEnd"/>
+              <w:t>validF</w:t>
+            </w:r>
             <w:r>
               <w:rPr>
                 <w:rFonts w:asciiTheme="majorHAnsi" w:hAnsiTheme="majorHAnsi" w:cstheme="majorHAnsi"/>
@@ -24978,9 +23570,8 @@
                 <w:sz w:val="24"/>
                 <w:szCs w:val="24"/>
               </w:rPr>
-              <w:t xml:space="preserve"> </w:t>
-            </w:r>
-            <w:proofErr w:type="spellStart"/>
+              <w:t>I</w:t>
+            </w:r>
             <w:r>
               <w:rPr>
                 <w:rFonts w:asciiTheme="majorHAnsi" w:hAnsiTheme="majorHAnsi" w:cstheme="majorHAnsi"/>
@@ -24989,26 +23580,6 @@
                 <w:sz w:val="24"/>
                 <w:szCs w:val="24"/>
               </w:rPr>
-              <w:t>validF</w:t>
-            </w:r>
-            <w:r>
-              <w:rPr>
-                <w:rFonts w:asciiTheme="majorHAnsi" w:hAnsiTheme="majorHAnsi" w:cstheme="majorHAnsi"/>
-                <w:i/>
-                <w:iCs/>
-                <w:sz w:val="24"/>
-                <w:szCs w:val="24"/>
-              </w:rPr>
-              <w:t>I</w:t>
-            </w:r>
-            <w:r>
-              <w:rPr>
-                <w:rFonts w:asciiTheme="majorHAnsi" w:hAnsiTheme="majorHAnsi" w:cstheme="majorHAnsi"/>
-                <w:i/>
-                <w:iCs/>
-                <w:sz w:val="24"/>
-                <w:szCs w:val="24"/>
-              </w:rPr>
               <w:t>Value</w:t>
             </w:r>
             <w:proofErr w:type="spellEnd"/>
@@ -25018,25 +23589,7 @@
                 <w:sz w:val="24"/>
                 <w:szCs w:val="24"/>
               </w:rPr>
-              <w:t>] [</w:t>
-            </w:r>
-            <w:proofErr w:type="spellStart"/>
-            <w:r>
-              <w:rPr>
-                <w:rFonts w:asciiTheme="majorHAnsi" w:hAnsiTheme="majorHAnsi" w:cstheme="majorHAnsi"/>
-                <w:sz w:val="24"/>
-                <w:szCs w:val="24"/>
-              </w:rPr>
-              <w:t>property</w:t>
-            </w:r>
-            <w:proofErr w:type="spellEnd"/>
-            <w:r>
-              <w:rPr>
-                <w:rFonts w:asciiTheme="majorHAnsi" w:hAnsiTheme="majorHAnsi" w:cstheme="majorHAnsi"/>
-                <w:sz w:val="24"/>
-                <w:szCs w:val="24"/>
-              </w:rPr>
-              <w:t xml:space="preserve"> </w:t>
+              <w:t xml:space="preserve">] [property </w:t>
             </w:r>
             <w:r>
               <w:rPr>
@@ -25222,25 +23775,7 @@
                 <w:sz w:val="24"/>
                 <w:szCs w:val="24"/>
               </w:rPr>
-              <w:t>1. Lunghezza = 0 – campo vuoto [</w:t>
-            </w:r>
-            <w:proofErr w:type="spellStart"/>
-            <w:r>
-              <w:rPr>
-                <w:rFonts w:asciiTheme="majorHAnsi" w:hAnsiTheme="majorHAnsi" w:cstheme="majorHAnsi"/>
-                <w:sz w:val="24"/>
-                <w:szCs w:val="24"/>
-              </w:rPr>
-              <w:t>property</w:t>
-            </w:r>
-            <w:proofErr w:type="spellEnd"/>
-            <w:r>
-              <w:rPr>
-                <w:rFonts w:asciiTheme="majorHAnsi" w:hAnsiTheme="majorHAnsi" w:cstheme="majorHAnsi"/>
-                <w:sz w:val="24"/>
-                <w:szCs w:val="24"/>
-              </w:rPr>
-              <w:t xml:space="preserve"> </w:t>
+              <w:t xml:space="preserve">1. Lunghezza = 0 – campo vuoto [property </w:t>
             </w:r>
             <w:proofErr w:type="spellStart"/>
             <w:r>
@@ -25297,25 +23832,7 @@
                 <w:sz w:val="24"/>
                 <w:szCs w:val="24"/>
               </w:rPr>
-              <w:t>2. Lunghezza &gt;= 1 [</w:t>
-            </w:r>
-            <w:proofErr w:type="spellStart"/>
-            <w:r>
-              <w:rPr>
-                <w:rFonts w:asciiTheme="majorHAnsi" w:hAnsiTheme="majorHAnsi" w:cstheme="majorHAnsi"/>
-                <w:sz w:val="24"/>
-                <w:szCs w:val="24"/>
-              </w:rPr>
-              <w:t>property</w:t>
-            </w:r>
-            <w:proofErr w:type="spellEnd"/>
-            <w:r>
-              <w:rPr>
-                <w:rFonts w:asciiTheme="majorHAnsi" w:hAnsiTheme="majorHAnsi" w:cstheme="majorHAnsi"/>
-                <w:sz w:val="24"/>
-                <w:szCs w:val="24"/>
-              </w:rPr>
-              <w:t xml:space="preserve"> </w:t>
+              <w:t xml:space="preserve">2. Lunghezza &gt;= 1 [property </w:t>
             </w:r>
             <w:proofErr w:type="spellStart"/>
             <w:r>
@@ -25416,25 +23933,7 @@
                 <w:sz w:val="24"/>
                 <w:szCs w:val="24"/>
               </w:rPr>
-              <w:t>1. Non rispetta il formato [</w:t>
-            </w:r>
-            <w:proofErr w:type="spellStart"/>
-            <w:r>
-              <w:rPr>
-                <w:rFonts w:asciiTheme="majorHAnsi" w:hAnsiTheme="majorHAnsi" w:cstheme="majorHAnsi"/>
-                <w:sz w:val="24"/>
-                <w:szCs w:val="24"/>
-              </w:rPr>
-              <w:t>property</w:t>
-            </w:r>
-            <w:proofErr w:type="spellEnd"/>
-            <w:r>
-              <w:rPr>
-                <w:rFonts w:asciiTheme="majorHAnsi" w:hAnsiTheme="majorHAnsi" w:cstheme="majorHAnsi"/>
-                <w:sz w:val="24"/>
-                <w:szCs w:val="24"/>
-              </w:rPr>
-              <w:t xml:space="preserve"> </w:t>
+              <w:t xml:space="preserve">1. Non rispetta il formato [property </w:t>
             </w:r>
             <w:proofErr w:type="spellStart"/>
             <w:r>
@@ -25493,7 +23992,6 @@
               </w:rPr>
               <w:t>2. Rispetta il formato [</w:t>
             </w:r>
-            <w:proofErr w:type="spellStart"/>
             <w:r>
               <w:rPr>
                 <w:rFonts w:asciiTheme="majorHAnsi" w:hAnsiTheme="majorHAnsi" w:cstheme="majorHAnsi"/>
@@ -25502,9 +24000,9 @@
                 <w:sz w:val="24"/>
                 <w:szCs w:val="24"/>
               </w:rPr>
-              <w:t>if</w:t>
-            </w:r>
-            <w:proofErr w:type="spellEnd"/>
+              <w:t xml:space="preserve">if </w:t>
+            </w:r>
+            <w:proofErr w:type="spellStart"/>
             <w:r>
               <w:rPr>
                 <w:rFonts w:asciiTheme="majorHAnsi" w:hAnsiTheme="majorHAnsi" w:cstheme="majorHAnsi"/>
@@ -25513,9 +24011,8 @@
                 <w:sz w:val="24"/>
                 <w:szCs w:val="24"/>
               </w:rPr>
-              <w:t xml:space="preserve"> </w:t>
-            </w:r>
-            <w:proofErr w:type="spellStart"/>
+              <w:t>validL</w:t>
+            </w:r>
             <w:r>
               <w:rPr>
                 <w:rFonts w:asciiTheme="majorHAnsi" w:hAnsiTheme="majorHAnsi" w:cstheme="majorHAnsi"/>
@@ -25524,7 +24021,7 @@
                 <w:sz w:val="24"/>
                 <w:szCs w:val="24"/>
               </w:rPr>
-              <w:t>validL</w:t>
+              <w:t>T</w:t>
             </w:r>
             <w:r>
               <w:rPr>
@@ -25534,16 +24031,6 @@
                 <w:sz w:val="24"/>
                 <w:szCs w:val="24"/>
               </w:rPr>
-              <w:t>T</w:t>
-            </w:r>
-            <w:r>
-              <w:rPr>
-                <w:rFonts w:asciiTheme="majorHAnsi" w:hAnsiTheme="majorHAnsi" w:cstheme="majorHAnsi"/>
-                <w:i/>
-                <w:iCs/>
-                <w:sz w:val="24"/>
-                <w:szCs w:val="24"/>
-              </w:rPr>
               <w:t>Value</w:t>
             </w:r>
             <w:proofErr w:type="spellEnd"/>
@@ -25553,25 +24040,7 @@
                 <w:sz w:val="24"/>
                 <w:szCs w:val="24"/>
               </w:rPr>
-              <w:t>] [</w:t>
-            </w:r>
-            <w:proofErr w:type="spellStart"/>
-            <w:r>
-              <w:rPr>
-                <w:rFonts w:asciiTheme="majorHAnsi" w:hAnsiTheme="majorHAnsi" w:cstheme="majorHAnsi"/>
-                <w:sz w:val="24"/>
-                <w:szCs w:val="24"/>
-              </w:rPr>
-              <w:t>property</w:t>
-            </w:r>
-            <w:proofErr w:type="spellEnd"/>
-            <w:r>
-              <w:rPr>
-                <w:rFonts w:asciiTheme="majorHAnsi" w:hAnsiTheme="majorHAnsi" w:cstheme="majorHAnsi"/>
-                <w:sz w:val="24"/>
-                <w:szCs w:val="24"/>
-              </w:rPr>
-              <w:t xml:space="preserve"> </w:t>
+              <w:t xml:space="preserve">] [property </w:t>
             </w:r>
             <w:proofErr w:type="spellStart"/>
             <w:r>
@@ -25769,25 +24238,7 @@
                 <w:sz w:val="24"/>
                 <w:szCs w:val="24"/>
               </w:rPr>
-              <w:t>1. Lunghezza = 0 – campo vuoto [</w:t>
-            </w:r>
-            <w:proofErr w:type="spellStart"/>
-            <w:r>
-              <w:rPr>
-                <w:rFonts w:asciiTheme="majorHAnsi" w:hAnsiTheme="majorHAnsi" w:cstheme="majorHAnsi"/>
-                <w:sz w:val="24"/>
-                <w:szCs w:val="24"/>
-              </w:rPr>
-              <w:t>property</w:t>
-            </w:r>
-            <w:proofErr w:type="spellEnd"/>
-            <w:r>
-              <w:rPr>
-                <w:rFonts w:asciiTheme="majorHAnsi" w:hAnsiTheme="majorHAnsi" w:cstheme="majorHAnsi"/>
-                <w:sz w:val="24"/>
-                <w:szCs w:val="24"/>
-              </w:rPr>
-              <w:t xml:space="preserve"> </w:t>
+              <w:t xml:space="preserve">1. Lunghezza = 0 – campo vuoto [property </w:t>
             </w:r>
             <w:proofErr w:type="spellStart"/>
             <w:r>
@@ -25844,25 +24295,7 @@
                 <w:sz w:val="24"/>
                 <w:szCs w:val="24"/>
               </w:rPr>
-              <w:t>2. Lunghezza &gt;= 1 [</w:t>
-            </w:r>
-            <w:proofErr w:type="spellStart"/>
-            <w:r>
-              <w:rPr>
-                <w:rFonts w:asciiTheme="majorHAnsi" w:hAnsiTheme="majorHAnsi" w:cstheme="majorHAnsi"/>
-                <w:sz w:val="24"/>
-                <w:szCs w:val="24"/>
-              </w:rPr>
-              <w:t>property</w:t>
-            </w:r>
-            <w:proofErr w:type="spellEnd"/>
-            <w:r>
-              <w:rPr>
-                <w:rFonts w:asciiTheme="majorHAnsi" w:hAnsiTheme="majorHAnsi" w:cstheme="majorHAnsi"/>
-                <w:sz w:val="24"/>
-                <w:szCs w:val="24"/>
-              </w:rPr>
-              <w:t xml:space="preserve"> </w:t>
+              <w:t xml:space="preserve">2. Lunghezza &gt;= 1 [property </w:t>
             </w:r>
             <w:proofErr w:type="spellStart"/>
             <w:r>
@@ -25963,25 +24396,7 @@
                 <w:sz w:val="24"/>
                 <w:szCs w:val="24"/>
               </w:rPr>
-              <w:t>1. Non rispetta il formato [</w:t>
-            </w:r>
-            <w:proofErr w:type="spellStart"/>
-            <w:r>
-              <w:rPr>
-                <w:rFonts w:asciiTheme="majorHAnsi" w:hAnsiTheme="majorHAnsi" w:cstheme="majorHAnsi"/>
-                <w:sz w:val="24"/>
-                <w:szCs w:val="24"/>
-              </w:rPr>
-              <w:t>property</w:t>
-            </w:r>
-            <w:proofErr w:type="spellEnd"/>
-            <w:r>
-              <w:rPr>
-                <w:rFonts w:asciiTheme="majorHAnsi" w:hAnsiTheme="majorHAnsi" w:cstheme="majorHAnsi"/>
-                <w:sz w:val="24"/>
-                <w:szCs w:val="24"/>
-              </w:rPr>
-              <w:t xml:space="preserve"> </w:t>
+              <w:t xml:space="preserve">1. Non rispetta il formato [property </w:t>
             </w:r>
             <w:proofErr w:type="spellStart"/>
             <w:r>
@@ -26021,7 +24436,6 @@
               </w:rPr>
               <w:t>2. Rispetta il formato [</w:t>
             </w:r>
-            <w:proofErr w:type="spellStart"/>
             <w:r>
               <w:rPr>
                 <w:rFonts w:asciiTheme="majorHAnsi" w:hAnsiTheme="majorHAnsi" w:cstheme="majorHAnsi"/>
@@ -26030,9 +24444,9 @@
                 <w:sz w:val="24"/>
                 <w:szCs w:val="24"/>
               </w:rPr>
-              <w:t>if</w:t>
-            </w:r>
-            <w:proofErr w:type="spellEnd"/>
+              <w:t xml:space="preserve">if </w:t>
+            </w:r>
+            <w:proofErr w:type="spellStart"/>
             <w:r>
               <w:rPr>
                 <w:rFonts w:asciiTheme="majorHAnsi" w:hAnsiTheme="majorHAnsi" w:cstheme="majorHAnsi"/>
@@ -26041,9 +24455,8 @@
                 <w:sz w:val="24"/>
                 <w:szCs w:val="24"/>
               </w:rPr>
-              <w:t xml:space="preserve"> </w:t>
-            </w:r>
-            <w:proofErr w:type="spellStart"/>
+              <w:t>validL</w:t>
+            </w:r>
             <w:r>
               <w:rPr>
                 <w:rFonts w:asciiTheme="majorHAnsi" w:hAnsiTheme="majorHAnsi" w:cstheme="majorHAnsi"/>
@@ -26052,7 +24465,7 @@
                 <w:sz w:val="24"/>
                 <w:szCs w:val="24"/>
               </w:rPr>
-              <w:t>validL</w:t>
+              <w:t>CVV</w:t>
             </w:r>
             <w:r>
               <w:rPr>
@@ -26062,16 +24475,6 @@
                 <w:sz w:val="24"/>
                 <w:szCs w:val="24"/>
               </w:rPr>
-              <w:t>CVV</w:t>
-            </w:r>
-            <w:r>
-              <w:rPr>
-                <w:rFonts w:asciiTheme="majorHAnsi" w:hAnsiTheme="majorHAnsi" w:cstheme="majorHAnsi"/>
-                <w:i/>
-                <w:iCs/>
-                <w:sz w:val="24"/>
-                <w:szCs w:val="24"/>
-              </w:rPr>
               <w:t>Value</w:t>
             </w:r>
             <w:proofErr w:type="spellEnd"/>
@@ -26081,25 +24484,7 @@
                 <w:sz w:val="24"/>
                 <w:szCs w:val="24"/>
               </w:rPr>
-              <w:t>] [</w:t>
-            </w:r>
-            <w:proofErr w:type="spellStart"/>
-            <w:r>
-              <w:rPr>
-                <w:rFonts w:asciiTheme="majorHAnsi" w:hAnsiTheme="majorHAnsi" w:cstheme="majorHAnsi"/>
-                <w:sz w:val="24"/>
-                <w:szCs w:val="24"/>
-              </w:rPr>
-              <w:t>property</w:t>
-            </w:r>
-            <w:proofErr w:type="spellEnd"/>
-            <w:r>
-              <w:rPr>
-                <w:rFonts w:asciiTheme="majorHAnsi" w:hAnsiTheme="majorHAnsi" w:cstheme="majorHAnsi"/>
-                <w:sz w:val="24"/>
-                <w:szCs w:val="24"/>
-              </w:rPr>
-              <w:t xml:space="preserve"> </w:t>
+              <w:t xml:space="preserve">] [property </w:t>
             </w:r>
             <w:proofErr w:type="spellStart"/>
             <w:r>
@@ -26297,25 +24682,7 @@
                 <w:sz w:val="24"/>
                 <w:szCs w:val="24"/>
               </w:rPr>
-              <w:t>1. Non rispetta il formato [</w:t>
-            </w:r>
-            <w:proofErr w:type="spellStart"/>
-            <w:r>
-              <w:rPr>
-                <w:rFonts w:asciiTheme="majorHAnsi" w:hAnsiTheme="majorHAnsi" w:cstheme="majorHAnsi"/>
-                <w:sz w:val="24"/>
-                <w:szCs w:val="24"/>
-              </w:rPr>
-              <w:t>property</w:t>
-            </w:r>
-            <w:proofErr w:type="spellEnd"/>
-            <w:r>
-              <w:rPr>
-                <w:rFonts w:asciiTheme="majorHAnsi" w:hAnsiTheme="majorHAnsi" w:cstheme="majorHAnsi"/>
-                <w:sz w:val="24"/>
-                <w:szCs w:val="24"/>
-              </w:rPr>
-              <w:t xml:space="preserve"> </w:t>
+              <w:t xml:space="preserve">1. Non rispetta il formato [property </w:t>
             </w:r>
             <w:proofErr w:type="spellStart"/>
             <w:r>
@@ -26372,25 +24739,7 @@
                 <w:sz w:val="24"/>
                 <w:szCs w:val="24"/>
               </w:rPr>
-              <w:t>2. Rispetta il formato [</w:t>
-            </w:r>
-            <w:proofErr w:type="spellStart"/>
-            <w:r>
-              <w:rPr>
-                <w:rFonts w:asciiTheme="majorHAnsi" w:hAnsiTheme="majorHAnsi" w:cstheme="majorHAnsi"/>
-                <w:sz w:val="24"/>
-                <w:szCs w:val="24"/>
-              </w:rPr>
-              <w:t>property</w:t>
-            </w:r>
-            <w:proofErr w:type="spellEnd"/>
-            <w:r>
-              <w:rPr>
-                <w:rFonts w:asciiTheme="majorHAnsi" w:hAnsiTheme="majorHAnsi" w:cstheme="majorHAnsi"/>
-                <w:sz w:val="24"/>
-                <w:szCs w:val="24"/>
-              </w:rPr>
-              <w:t xml:space="preserve"> </w:t>
+              <w:t xml:space="preserve">2. Rispetta il formato [property </w:t>
             </w:r>
             <w:proofErr w:type="spellStart"/>
             <w:r>
@@ -26485,25 +24834,7 @@
                 <w:sz w:val="24"/>
                 <w:szCs w:val="24"/>
               </w:rPr>
-              <w:t>1. Data non rispetta la scadenza [</w:t>
-            </w:r>
-            <w:proofErr w:type="spellStart"/>
-            <w:r>
-              <w:rPr>
-                <w:rFonts w:asciiTheme="majorHAnsi" w:hAnsiTheme="majorHAnsi" w:cstheme="majorHAnsi"/>
-                <w:sz w:val="24"/>
-                <w:szCs w:val="24"/>
-              </w:rPr>
-              <w:t>property</w:t>
-            </w:r>
-            <w:proofErr w:type="spellEnd"/>
-            <w:r>
-              <w:rPr>
-                <w:rFonts w:asciiTheme="majorHAnsi" w:hAnsiTheme="majorHAnsi" w:cstheme="majorHAnsi"/>
-                <w:sz w:val="24"/>
-                <w:szCs w:val="24"/>
-              </w:rPr>
-              <w:t xml:space="preserve"> </w:t>
+              <w:t xml:space="preserve">1. Data non rispetta la scadenza [property </w:t>
             </w:r>
             <w:proofErr w:type="spellStart"/>
             <w:r>
@@ -26542,7 +24873,6 @@
               </w:rPr>
               <w:t>2. Data rispetta la scadenza [</w:t>
             </w:r>
-            <w:proofErr w:type="spellStart"/>
             <w:r>
               <w:rPr>
                 <w:rFonts w:asciiTheme="majorHAnsi" w:hAnsiTheme="majorHAnsi" w:cstheme="majorHAnsi"/>
@@ -26551,9 +24881,9 @@
                 <w:sz w:val="24"/>
                 <w:szCs w:val="24"/>
               </w:rPr>
-              <w:t>if</w:t>
-            </w:r>
-            <w:proofErr w:type="spellEnd"/>
+              <w:t xml:space="preserve">if </w:t>
+            </w:r>
+            <w:proofErr w:type="spellStart"/>
             <w:r>
               <w:rPr>
                 <w:rFonts w:asciiTheme="majorHAnsi" w:hAnsiTheme="majorHAnsi" w:cstheme="majorHAnsi"/>
@@ -26562,9 +24892,8 @@
                 <w:sz w:val="24"/>
                 <w:szCs w:val="24"/>
               </w:rPr>
-              <w:t xml:space="preserve"> </w:t>
-            </w:r>
-            <w:proofErr w:type="spellStart"/>
+              <w:t>validF</w:t>
+            </w:r>
             <w:r>
               <w:rPr>
                 <w:rFonts w:asciiTheme="majorHAnsi" w:hAnsiTheme="majorHAnsi" w:cstheme="majorHAnsi"/>
@@ -26573,7 +24902,7 @@
                 <w:sz w:val="24"/>
                 <w:szCs w:val="24"/>
               </w:rPr>
-              <w:t>validF</w:t>
+              <w:t>D</w:t>
             </w:r>
             <w:r>
               <w:rPr>
@@ -26583,16 +24912,6 @@
                 <w:sz w:val="24"/>
                 <w:szCs w:val="24"/>
               </w:rPr>
-              <w:t>D</w:t>
-            </w:r>
-            <w:r>
-              <w:rPr>
-                <w:rFonts w:asciiTheme="majorHAnsi" w:hAnsiTheme="majorHAnsi" w:cstheme="majorHAnsi"/>
-                <w:i/>
-                <w:iCs/>
-                <w:sz w:val="24"/>
-                <w:szCs w:val="24"/>
-              </w:rPr>
               <w:t>Value</w:t>
             </w:r>
             <w:proofErr w:type="spellEnd"/>
@@ -26602,25 +24921,7 @@
                 <w:sz w:val="24"/>
                 <w:szCs w:val="24"/>
               </w:rPr>
-              <w:t>] [</w:t>
-            </w:r>
-            <w:proofErr w:type="spellStart"/>
-            <w:r>
-              <w:rPr>
-                <w:rFonts w:asciiTheme="majorHAnsi" w:hAnsiTheme="majorHAnsi" w:cstheme="majorHAnsi"/>
-                <w:sz w:val="24"/>
-                <w:szCs w:val="24"/>
-              </w:rPr>
-              <w:t>property</w:t>
-            </w:r>
-            <w:proofErr w:type="spellEnd"/>
-            <w:r>
-              <w:rPr>
-                <w:rFonts w:asciiTheme="majorHAnsi" w:hAnsiTheme="majorHAnsi" w:cstheme="majorHAnsi"/>
-                <w:sz w:val="24"/>
-                <w:szCs w:val="24"/>
-              </w:rPr>
-              <w:t xml:space="preserve"> </w:t>
+              <w:t xml:space="preserve">] [property </w:t>
             </w:r>
             <w:proofErr w:type="spellStart"/>
             <w:r>
@@ -28546,25 +26847,7 @@
                 <w:sz w:val="24"/>
                 <w:szCs w:val="24"/>
               </w:rPr>
-              <w:t>1. Non rispetta il formato [</w:t>
-            </w:r>
-            <w:proofErr w:type="spellStart"/>
-            <w:r>
-              <w:rPr>
-                <w:rFonts w:asciiTheme="majorHAnsi" w:hAnsiTheme="majorHAnsi" w:cstheme="majorHAnsi"/>
-                <w:sz w:val="24"/>
-                <w:szCs w:val="24"/>
-              </w:rPr>
-              <w:t>property</w:t>
-            </w:r>
-            <w:proofErr w:type="spellEnd"/>
-            <w:r>
-              <w:rPr>
-                <w:rFonts w:asciiTheme="majorHAnsi" w:hAnsiTheme="majorHAnsi" w:cstheme="majorHAnsi"/>
-                <w:sz w:val="24"/>
-                <w:szCs w:val="24"/>
-              </w:rPr>
-              <w:t xml:space="preserve"> </w:t>
+              <w:t xml:space="preserve">1. Non rispetta il formato [property </w:t>
             </w:r>
             <w:proofErr w:type="spellStart"/>
             <w:r>
@@ -28621,25 +26904,7 @@
                 <w:sz w:val="24"/>
                 <w:szCs w:val="24"/>
               </w:rPr>
-              <w:t>2. Rispetta il formato [</w:t>
-            </w:r>
-            <w:proofErr w:type="spellStart"/>
-            <w:r>
-              <w:rPr>
-                <w:rFonts w:asciiTheme="majorHAnsi" w:hAnsiTheme="majorHAnsi" w:cstheme="majorHAnsi"/>
-                <w:sz w:val="24"/>
-                <w:szCs w:val="24"/>
-              </w:rPr>
-              <w:t>property</w:t>
-            </w:r>
-            <w:proofErr w:type="spellEnd"/>
-            <w:r>
-              <w:rPr>
-                <w:rFonts w:asciiTheme="majorHAnsi" w:hAnsiTheme="majorHAnsi" w:cstheme="majorHAnsi"/>
-                <w:sz w:val="24"/>
-                <w:szCs w:val="24"/>
-              </w:rPr>
-              <w:t xml:space="preserve"> </w:t>
+              <w:t xml:space="preserve">2. Rispetta il formato [property </w:t>
             </w:r>
             <w:proofErr w:type="spellStart"/>
             <w:r>
@@ -28796,7 +27061,6 @@
               </w:rPr>
               <w:t>[</w:t>
             </w:r>
-            <w:proofErr w:type="spellStart"/>
             <w:r>
               <w:rPr>
                 <w:rFonts w:asciiTheme="majorHAnsi" w:hAnsiTheme="majorHAnsi" w:cstheme="majorHAnsi"/>
@@ -28805,9 +27069,9 @@
                 <w:sz w:val="24"/>
                 <w:szCs w:val="24"/>
               </w:rPr>
-              <w:t>if</w:t>
-            </w:r>
-            <w:proofErr w:type="spellEnd"/>
+              <w:t xml:space="preserve">if </w:t>
+            </w:r>
+            <w:proofErr w:type="spellStart"/>
             <w:r>
               <w:rPr>
                 <w:rFonts w:asciiTheme="majorHAnsi" w:hAnsiTheme="majorHAnsi" w:cstheme="majorHAnsi"/>
@@ -28816,9 +27080,9 @@
                 <w:sz w:val="24"/>
                 <w:szCs w:val="24"/>
               </w:rPr>
-              <w:t xml:space="preserve"> </w:t>
-            </w:r>
-            <w:proofErr w:type="spellStart"/>
+              <w:t>validFQValue</w:t>
+            </w:r>
+            <w:proofErr w:type="spellEnd"/>
             <w:r>
               <w:rPr>
                 <w:rFonts w:asciiTheme="majorHAnsi" w:hAnsiTheme="majorHAnsi" w:cstheme="majorHAnsi"/>
@@ -28827,17 +27091,6 @@
                 <w:sz w:val="24"/>
                 <w:szCs w:val="24"/>
               </w:rPr>
-              <w:t>validFQValue</w:t>
-            </w:r>
-            <w:proofErr w:type="spellEnd"/>
-            <w:r>
-              <w:rPr>
-                <w:rFonts w:asciiTheme="majorHAnsi" w:hAnsiTheme="majorHAnsi" w:cstheme="majorHAnsi"/>
-                <w:i/>
-                <w:iCs/>
-                <w:sz w:val="24"/>
-                <w:szCs w:val="24"/>
-              </w:rPr>
               <w:t>]</w:t>
             </w:r>
             <w:r>
@@ -28846,25 +27099,7 @@
                 <w:sz w:val="24"/>
                 <w:szCs w:val="24"/>
               </w:rPr>
-              <w:t xml:space="preserve"> [</w:t>
-            </w:r>
-            <w:proofErr w:type="spellStart"/>
-            <w:r>
-              <w:rPr>
-                <w:rFonts w:asciiTheme="majorHAnsi" w:hAnsiTheme="majorHAnsi" w:cstheme="majorHAnsi"/>
-                <w:sz w:val="24"/>
-                <w:szCs w:val="24"/>
-              </w:rPr>
-              <w:t>property</w:t>
-            </w:r>
-            <w:proofErr w:type="spellEnd"/>
-            <w:r>
-              <w:rPr>
-                <w:rFonts w:asciiTheme="majorHAnsi" w:hAnsiTheme="majorHAnsi" w:cstheme="majorHAnsi"/>
-                <w:sz w:val="24"/>
-                <w:szCs w:val="24"/>
-              </w:rPr>
-              <w:t xml:space="preserve"> </w:t>
+              <w:t xml:space="preserve"> [property </w:t>
             </w:r>
             <w:proofErr w:type="spellStart"/>
             <w:r>
@@ -29044,25 +27279,7 @@
                 <w:sz w:val="24"/>
                 <w:szCs w:val="24"/>
               </w:rPr>
-              <w:t>1. Non esiste carta associata [</w:t>
-            </w:r>
-            <w:proofErr w:type="spellStart"/>
-            <w:r>
-              <w:rPr>
-                <w:rFonts w:asciiTheme="majorHAnsi" w:hAnsiTheme="majorHAnsi" w:cstheme="majorHAnsi"/>
-                <w:sz w:val="24"/>
-                <w:szCs w:val="24"/>
-              </w:rPr>
-              <w:t>property</w:t>
-            </w:r>
-            <w:proofErr w:type="spellEnd"/>
-            <w:r>
-              <w:rPr>
-                <w:rFonts w:asciiTheme="majorHAnsi" w:hAnsiTheme="majorHAnsi" w:cstheme="majorHAnsi"/>
-                <w:sz w:val="24"/>
-                <w:szCs w:val="24"/>
-              </w:rPr>
-              <w:t xml:space="preserve"> </w:t>
+              <w:t xml:space="preserve">1. Non esiste carta associata [property </w:t>
             </w:r>
             <w:proofErr w:type="spellStart"/>
             <w:r>
@@ -29195,7 +27412,6 @@
               </w:rPr>
               <w:t>2. Carta valida [</w:t>
             </w:r>
-            <w:proofErr w:type="spellStart"/>
             <w:r>
               <w:rPr>
                 <w:rFonts w:asciiTheme="majorHAnsi" w:hAnsiTheme="majorHAnsi" w:cstheme="majorHAnsi"/>
@@ -29204,9 +27420,9 @@
                 <w:sz w:val="24"/>
                 <w:szCs w:val="24"/>
               </w:rPr>
-              <w:t>if</w:t>
-            </w:r>
-            <w:proofErr w:type="spellEnd"/>
+              <w:t xml:space="preserve">if </w:t>
+            </w:r>
+            <w:proofErr w:type="spellStart"/>
             <w:r>
               <w:rPr>
                 <w:rFonts w:asciiTheme="majorHAnsi" w:hAnsiTheme="majorHAnsi" w:cstheme="majorHAnsi"/>
@@ -29215,9 +27431,8 @@
                 <w:sz w:val="24"/>
                 <w:szCs w:val="24"/>
               </w:rPr>
-              <w:t xml:space="preserve"> </w:t>
-            </w:r>
-            <w:proofErr w:type="spellStart"/>
+              <w:t>valid</w:t>
+            </w:r>
             <w:r>
               <w:rPr>
                 <w:rFonts w:asciiTheme="majorHAnsi" w:hAnsiTheme="majorHAnsi" w:cstheme="majorHAnsi"/>
@@ -29226,7 +27441,7 @@
                 <w:sz w:val="24"/>
                 <w:szCs w:val="24"/>
               </w:rPr>
-              <w:t>valid</w:t>
+              <w:t>SC</w:t>
             </w:r>
             <w:r>
               <w:rPr>
@@ -29236,16 +27451,6 @@
                 <w:sz w:val="24"/>
                 <w:szCs w:val="24"/>
               </w:rPr>
-              <w:t>SC</w:t>
-            </w:r>
-            <w:r>
-              <w:rPr>
-                <w:rFonts w:asciiTheme="majorHAnsi" w:hAnsiTheme="majorHAnsi" w:cstheme="majorHAnsi"/>
-                <w:i/>
-                <w:iCs/>
-                <w:sz w:val="24"/>
-                <w:szCs w:val="24"/>
-              </w:rPr>
               <w:t>Value</w:t>
             </w:r>
             <w:proofErr w:type="spellEnd"/>
@@ -29255,25 +27460,7 @@
                 <w:sz w:val="24"/>
                 <w:szCs w:val="24"/>
               </w:rPr>
-              <w:t>] [</w:t>
-            </w:r>
-            <w:proofErr w:type="spellStart"/>
-            <w:r>
-              <w:rPr>
-                <w:rFonts w:asciiTheme="majorHAnsi" w:hAnsiTheme="majorHAnsi" w:cstheme="majorHAnsi"/>
-                <w:sz w:val="24"/>
-                <w:szCs w:val="24"/>
-              </w:rPr>
-              <w:t>property</w:t>
-            </w:r>
-            <w:proofErr w:type="spellEnd"/>
-            <w:r>
-              <w:rPr>
-                <w:rFonts w:asciiTheme="majorHAnsi" w:hAnsiTheme="majorHAnsi" w:cstheme="majorHAnsi"/>
-                <w:sz w:val="24"/>
-                <w:szCs w:val="24"/>
-              </w:rPr>
-              <w:t xml:space="preserve"> </w:t>
+              <w:t xml:space="preserve">] [property </w:t>
             </w:r>
             <w:proofErr w:type="spellStart"/>
             <w:r>
@@ -30222,25 +28409,7 @@
                 <w:sz w:val="24"/>
                 <w:szCs w:val="24"/>
               </w:rPr>
-              <w:t>1. Carrello non contiene giochi [</w:t>
-            </w:r>
-            <w:proofErr w:type="spellStart"/>
-            <w:r>
-              <w:rPr>
-                <w:rFonts w:asciiTheme="majorHAnsi" w:hAnsiTheme="majorHAnsi" w:cstheme="majorHAnsi"/>
-                <w:sz w:val="24"/>
-                <w:szCs w:val="24"/>
-              </w:rPr>
-              <w:t>property</w:t>
-            </w:r>
-            <w:proofErr w:type="spellEnd"/>
-            <w:r>
-              <w:rPr>
-                <w:rFonts w:asciiTheme="majorHAnsi" w:hAnsiTheme="majorHAnsi" w:cstheme="majorHAnsi"/>
-                <w:sz w:val="24"/>
-                <w:szCs w:val="24"/>
-              </w:rPr>
-              <w:t xml:space="preserve"> </w:t>
+              <w:t xml:space="preserve">1. Carrello non contiene giochi [property </w:t>
             </w:r>
             <w:proofErr w:type="spellStart"/>
             <w:r>
@@ -30297,25 +28466,7 @@
                 <w:sz w:val="24"/>
                 <w:szCs w:val="24"/>
               </w:rPr>
-              <w:t>2. Carrello contiene giochi [</w:t>
-            </w:r>
-            <w:proofErr w:type="spellStart"/>
-            <w:r>
-              <w:rPr>
-                <w:rFonts w:asciiTheme="majorHAnsi" w:hAnsiTheme="majorHAnsi" w:cstheme="majorHAnsi"/>
-                <w:sz w:val="24"/>
-                <w:szCs w:val="24"/>
-              </w:rPr>
-              <w:t>property</w:t>
-            </w:r>
-            <w:proofErr w:type="spellEnd"/>
-            <w:r>
-              <w:rPr>
-                <w:rFonts w:asciiTheme="majorHAnsi" w:hAnsiTheme="majorHAnsi" w:cstheme="majorHAnsi"/>
-                <w:sz w:val="24"/>
-                <w:szCs w:val="24"/>
-              </w:rPr>
-              <w:t xml:space="preserve"> </w:t>
+              <w:t xml:space="preserve">2. Carrello contiene giochi [property </w:t>
             </w:r>
             <w:proofErr w:type="spellStart"/>
             <w:r>
@@ -30497,27 +28648,7 @@
                 <w:szCs w:val="24"/>
                 <w:lang w:val="en-US"/>
               </w:rPr>
-              <w:t xml:space="preserve">1. </w:t>
-            </w:r>
-            <w:proofErr w:type="spellStart"/>
-            <w:r>
-              <w:rPr>
-                <w:rFonts w:asciiTheme="majorHAnsi" w:hAnsiTheme="majorHAnsi" w:cstheme="majorHAnsi"/>
-                <w:sz w:val="24"/>
-                <w:szCs w:val="24"/>
-                <w:lang w:val="en-US"/>
-              </w:rPr>
-              <w:t>Saldo</w:t>
-            </w:r>
-            <w:proofErr w:type="spellEnd"/>
-            <w:r>
-              <w:rPr>
-                <w:rFonts w:asciiTheme="majorHAnsi" w:hAnsiTheme="majorHAnsi" w:cstheme="majorHAnsi"/>
-                <w:sz w:val="24"/>
-                <w:szCs w:val="24"/>
-                <w:lang w:val="en-US"/>
-              </w:rPr>
-              <w:t xml:space="preserve"> </w:t>
+              <w:t xml:space="preserve">1. Saldo </w:t>
             </w:r>
             <w:proofErr w:type="spellStart"/>
             <w:r>
@@ -30618,27 +28749,7 @@
                 <w:szCs w:val="24"/>
                 <w:lang w:val="en-US"/>
               </w:rPr>
-              <w:t xml:space="preserve">2. </w:t>
-            </w:r>
-            <w:proofErr w:type="spellStart"/>
-            <w:r>
-              <w:rPr>
-                <w:rFonts w:asciiTheme="majorHAnsi" w:hAnsiTheme="majorHAnsi" w:cstheme="majorHAnsi"/>
-                <w:sz w:val="24"/>
-                <w:szCs w:val="24"/>
-                <w:lang w:val="en-US"/>
-              </w:rPr>
-              <w:t>Saldo</w:t>
-            </w:r>
-            <w:proofErr w:type="spellEnd"/>
-            <w:r>
-              <w:rPr>
-                <w:rFonts w:asciiTheme="majorHAnsi" w:hAnsiTheme="majorHAnsi" w:cstheme="majorHAnsi"/>
-                <w:sz w:val="24"/>
-                <w:szCs w:val="24"/>
-                <w:lang w:val="en-US"/>
-              </w:rPr>
-              <w:t xml:space="preserve"> </w:t>
+              <w:t xml:space="preserve">2. Saldo </w:t>
             </w:r>
             <w:proofErr w:type="spellStart"/>
             <w:r>
@@ -31121,121 +29232,6 @@
                 <w:lang w:eastAsia="it-IT"/>
               </w:rPr>
               <w:t>SC1</w:t>
-            </w:r>
-            <w:r>
-              <w:rPr>
-                <w:rFonts w:asciiTheme="majorHAnsi" w:eastAsia="Times New Roman" w:hAnsiTheme="majorHAnsi" w:cstheme="majorHAnsi"/>
-                <w:color w:val="000000"/>
-                <w:sz w:val="18"/>
-                <w:szCs w:val="18"/>
-                <w:lang w:eastAsia="it-IT"/>
-              </w:rPr>
-              <w:t>.S2</w:t>
-            </w:r>
-          </w:p>
-        </w:tc>
-        <w:tc>
-          <w:tcPr>
-            <w:tcW w:w="3402" w:type="dxa"/>
-            <w:shd w:val="clear" w:color="auto" w:fill="auto"/>
-            <w:noWrap/>
-            <w:vAlign w:val="bottom"/>
-          </w:tcPr>
-          <w:p>
-            <w:pPr>
-              <w:spacing w:after="0" w:line="240" w:lineRule="auto"/>
-              <w:rPr>
-                <w:rFonts w:asciiTheme="majorHAnsi" w:eastAsia="Times New Roman" w:hAnsiTheme="majorHAnsi" w:cstheme="majorHAnsi"/>
-                <w:color w:val="000000"/>
-                <w:sz w:val="18"/>
-                <w:szCs w:val="18"/>
-                <w:lang w:eastAsia="it-IT"/>
-              </w:rPr>
-            </w:pPr>
-            <w:r>
-              <w:rPr>
-                <w:rFonts w:asciiTheme="majorHAnsi" w:eastAsia="Times New Roman" w:hAnsiTheme="majorHAnsi" w:cstheme="majorHAnsi"/>
-                <w:color w:val="000000"/>
-                <w:sz w:val="18"/>
-                <w:szCs w:val="18"/>
-                <w:lang w:eastAsia="it-IT"/>
-              </w:rPr>
-              <w:t>“Carrello non contiene giochi”</w:t>
-            </w:r>
-          </w:p>
-        </w:tc>
-      </w:tr>
-      <w:tr>
-        <w:trPr>
-          <w:trHeight w:val="300"/>
-        </w:trPr>
-        <w:tc>
-          <w:tcPr>
-            <w:tcW w:w="1997" w:type="dxa"/>
-            <w:shd w:val="clear" w:color="auto" w:fill="auto"/>
-            <w:noWrap/>
-            <w:vAlign w:val="bottom"/>
-          </w:tcPr>
-          <w:p>
-            <w:pPr>
-              <w:spacing w:after="0" w:line="240" w:lineRule="auto"/>
-              <w:rPr>
-                <w:rFonts w:asciiTheme="majorHAnsi" w:eastAsia="Times New Roman" w:hAnsiTheme="majorHAnsi" w:cstheme="majorHAnsi"/>
-                <w:color w:val="000000"/>
-                <w:sz w:val="18"/>
-                <w:szCs w:val="18"/>
-                <w:lang w:eastAsia="it-IT"/>
-              </w:rPr>
-            </w:pPr>
-            <w:r>
-              <w:rPr>
-                <w:rFonts w:asciiTheme="majorHAnsi" w:eastAsia="Times New Roman" w:hAnsiTheme="majorHAnsi" w:cstheme="majorHAnsi"/>
-                <w:color w:val="000000"/>
-                <w:sz w:val="18"/>
-                <w:szCs w:val="18"/>
-                <w:lang w:eastAsia="it-IT"/>
-              </w:rPr>
-              <w:t>TC_</w:t>
-            </w:r>
-            <w:r>
-              <w:rPr>
-                <w:rFonts w:asciiTheme="majorHAnsi" w:eastAsia="Times New Roman" w:hAnsiTheme="majorHAnsi" w:cstheme="majorHAnsi"/>
-                <w:color w:val="000000"/>
-                <w:sz w:val="18"/>
-                <w:szCs w:val="18"/>
-                <w:lang w:eastAsia="it-IT"/>
-              </w:rPr>
-              <w:t>PagaOraFailed3</w:t>
-            </w:r>
-          </w:p>
-        </w:tc>
-        <w:tc>
-          <w:tcPr>
-            <w:tcW w:w="4536" w:type="dxa"/>
-            <w:shd w:val="clear" w:color="auto" w:fill="auto"/>
-            <w:noWrap/>
-            <w:vAlign w:val="bottom"/>
-          </w:tcPr>
-          <w:p>
-            <w:pPr>
-              <w:spacing w:after="0" w:line="240" w:lineRule="auto"/>
-              <w:rPr>
-                <w:rFonts w:asciiTheme="majorHAnsi" w:eastAsia="Times New Roman" w:hAnsiTheme="majorHAnsi" w:cstheme="majorHAnsi"/>
-                <w:color w:val="000000"/>
-                <w:sz w:val="18"/>
-                <w:szCs w:val="18"/>
-                <w:lang w:eastAsia="it-IT"/>
-              </w:rPr>
-            </w:pPr>
-            <w:r>
-              <w:rPr>
-                <w:rFonts w:asciiTheme="majorHAnsi" w:eastAsia="Times New Roman" w:hAnsiTheme="majorHAnsi" w:cstheme="majorHAnsi"/>
-                <w:color w:val="000000"/>
-                <w:sz w:val="18"/>
-                <w:szCs w:val="18"/>
-                <w:lang w:eastAsia="it-IT"/>
-              </w:rPr>
-              <w:t>SC1.S1</w:t>
             </w:r>
           </w:p>
         </w:tc>

</xml_diff>